<commit_message>
documentation updated, stuts2 seccion added
</commit_message>
<xml_diff>
--- a/Docs/Java Frameworks.docx
+++ b/Docs/Java Frameworks.docx
@@ -569,7 +569,7 @@
           <w:r>
             <w:fldChar w:fldCharType="separate"/>
           </w:r>
-          <w:hyperlink w:anchor="_Toc359254226" w:history="1">
+          <w:hyperlink w:anchor="_Toc359277241" w:history="1">
             <w:r>
               <w:rPr>
                 <w:rStyle w:val="Hipervnculo"/>
@@ -596,7 +596,7 @@
                 <w:noProof/>
                 <w:webHidden/>
               </w:rPr>
-              <w:instrText xml:space="preserve"> PAGEREF _Toc359254226 \h </w:instrText>
+              <w:instrText xml:space="preserve"> PAGEREF _Toc359277241 \h </w:instrText>
             </w:r>
             <w:r>
               <w:rPr>
@@ -638,7 +638,7 @@
               <w:lang w:val="en-US"/>
             </w:rPr>
           </w:pPr>
-          <w:hyperlink w:anchor="_Toc359254227" w:history="1">
+          <w:hyperlink w:anchor="_Toc359277242" w:history="1">
             <w:r>
               <w:rPr>
                 <w:rStyle w:val="Hipervnculo"/>
@@ -665,7 +665,7 @@
                 <w:noProof/>
                 <w:webHidden/>
               </w:rPr>
-              <w:instrText xml:space="preserve"> PAGEREF _Toc359254227 \h </w:instrText>
+              <w:instrText xml:space="preserve"> PAGEREF _Toc359277242 \h </w:instrText>
             </w:r>
             <w:r>
               <w:rPr>
@@ -707,7 +707,7 @@
               <w:lang w:val="en-US"/>
             </w:rPr>
           </w:pPr>
-          <w:hyperlink w:anchor="_Toc359254228" w:history="1">
+          <w:hyperlink w:anchor="_Toc359277243" w:history="1">
             <w:r>
               <w:rPr>
                 <w:rStyle w:val="Hipervnculo"/>
@@ -734,7 +734,7 @@
                 <w:noProof/>
                 <w:webHidden/>
               </w:rPr>
-              <w:instrText xml:space="preserve"> PAGEREF _Toc359254228 \h </w:instrText>
+              <w:instrText xml:space="preserve"> PAGEREF _Toc359277243 \h </w:instrText>
             </w:r>
             <w:r>
               <w:rPr>
@@ -776,7 +776,7 @@
               <w:lang w:val="en-US"/>
             </w:rPr>
           </w:pPr>
-          <w:hyperlink w:anchor="_Toc359254229" w:history="1">
+          <w:hyperlink w:anchor="_Toc359277244" w:history="1">
             <w:r>
               <w:rPr>
                 <w:rStyle w:val="Hipervnculo"/>
@@ -803,7 +803,7 @@
                 <w:noProof/>
                 <w:webHidden/>
               </w:rPr>
-              <w:instrText xml:space="preserve"> PAGEREF _Toc359254229 \h </w:instrText>
+              <w:instrText xml:space="preserve"> PAGEREF _Toc359277244 \h </w:instrText>
             </w:r>
             <w:r>
               <w:rPr>
@@ -845,7 +845,7 @@
               <w:lang w:val="en-US"/>
             </w:rPr>
           </w:pPr>
-          <w:hyperlink w:anchor="_Toc359254230" w:history="1">
+          <w:hyperlink w:anchor="_Toc359277245" w:history="1">
             <w:r>
               <w:rPr>
                 <w:rStyle w:val="Hipervnculo"/>
@@ -872,7 +872,7 @@
                 <w:noProof/>
                 <w:webHidden/>
               </w:rPr>
-              <w:instrText xml:space="preserve"> PAGEREF _Toc359254230 \h </w:instrText>
+              <w:instrText xml:space="preserve"> PAGEREF _Toc359277245 \h </w:instrText>
             </w:r>
             <w:r>
               <w:rPr>
@@ -914,7 +914,7 @@
               <w:lang w:val="en-US"/>
             </w:rPr>
           </w:pPr>
-          <w:hyperlink w:anchor="_Toc359254231" w:history="1">
+          <w:hyperlink w:anchor="_Toc359277246" w:history="1">
             <w:r>
               <w:rPr>
                 <w:rStyle w:val="Hipervnculo"/>
@@ -941,7 +941,7 @@
                 <w:noProof/>
                 <w:webHidden/>
               </w:rPr>
-              <w:instrText xml:space="preserve"> PAGEREF _Toc359254231 \h </w:instrText>
+              <w:instrText xml:space="preserve"> PAGEREF _Toc359277246 \h </w:instrText>
             </w:r>
             <w:r>
               <w:rPr>
@@ -983,7 +983,7 @@
               <w:lang w:val="en-US"/>
             </w:rPr>
           </w:pPr>
-          <w:hyperlink w:anchor="_Toc359254232" w:history="1">
+          <w:hyperlink w:anchor="_Toc359277247" w:history="1">
             <w:r>
               <w:rPr>
                 <w:rStyle w:val="Hipervnculo"/>
@@ -1010,7 +1010,7 @@
                 <w:noProof/>
                 <w:webHidden/>
               </w:rPr>
-              <w:instrText xml:space="preserve"> PAGEREF _Toc359254232 \h </w:instrText>
+              <w:instrText xml:space="preserve"> PAGEREF _Toc359277247 \h </w:instrText>
             </w:r>
             <w:r>
               <w:rPr>
@@ -1052,7 +1052,7 @@
               <w:lang w:val="en-US"/>
             </w:rPr>
           </w:pPr>
-          <w:hyperlink w:anchor="_Toc359254233" w:history="1">
+          <w:hyperlink w:anchor="_Toc359277248" w:history="1">
             <w:r>
               <w:rPr>
                 <w:rStyle w:val="Hipervnculo"/>
@@ -1079,7 +1079,7 @@
                 <w:noProof/>
                 <w:webHidden/>
               </w:rPr>
-              <w:instrText xml:space="preserve"> PAGEREF _Toc359254233 \h </w:instrText>
+              <w:instrText xml:space="preserve"> PAGEREF _Toc359277248 \h </w:instrText>
             </w:r>
             <w:r>
               <w:rPr>
@@ -1121,7 +1121,7 @@
               <w:lang w:val="en-US"/>
             </w:rPr>
           </w:pPr>
-          <w:hyperlink w:anchor="_Toc359254234" w:history="1">
+          <w:hyperlink w:anchor="_Toc359277249" w:history="1">
             <w:r>
               <w:rPr>
                 <w:rStyle w:val="Hipervnculo"/>
@@ -1148,7 +1148,7 @@
                 <w:noProof/>
                 <w:webHidden/>
               </w:rPr>
-              <w:instrText xml:space="preserve"> PAGEREF _Toc359254234 \h </w:instrText>
+              <w:instrText xml:space="preserve"> PAGEREF _Toc359277249 \h </w:instrText>
             </w:r>
             <w:r>
               <w:rPr>
@@ -1190,7 +1190,7 @@
               <w:lang w:val="en-US"/>
             </w:rPr>
           </w:pPr>
-          <w:hyperlink w:anchor="_Toc359254235" w:history="1">
+          <w:hyperlink w:anchor="_Toc359277250" w:history="1">
             <w:r>
               <w:rPr>
                 <w:rStyle w:val="Hipervnculo"/>
@@ -1217,7 +1217,7 @@
                 <w:noProof/>
                 <w:webHidden/>
               </w:rPr>
-              <w:instrText xml:space="preserve"> PAGEREF _Toc359254235 \h </w:instrText>
+              <w:instrText xml:space="preserve"> PAGEREF _Toc359277250 \h </w:instrText>
             </w:r>
             <w:r>
               <w:rPr>
@@ -1259,7 +1259,7 @@
               <w:lang w:val="en-US"/>
             </w:rPr>
           </w:pPr>
-          <w:hyperlink w:anchor="_Toc359254236" w:history="1">
+          <w:hyperlink w:anchor="_Toc359277251" w:history="1">
             <w:r>
               <w:rPr>
                 <w:rStyle w:val="Hipervnculo"/>
@@ -1286,7 +1286,7 @@
                 <w:noProof/>
                 <w:webHidden/>
               </w:rPr>
-              <w:instrText xml:space="preserve"> PAGEREF _Toc359254236 \h </w:instrText>
+              <w:instrText xml:space="preserve"> PAGEREF _Toc359277251 \h </w:instrText>
             </w:r>
             <w:r>
               <w:rPr>
@@ -1328,7 +1328,7 @@
               <w:lang w:val="en-US"/>
             </w:rPr>
           </w:pPr>
-          <w:hyperlink w:anchor="_Toc359254237" w:history="1">
+          <w:hyperlink w:anchor="_Toc359277252" w:history="1">
             <w:r>
               <w:rPr>
                 <w:rStyle w:val="Hipervnculo"/>
@@ -1355,7 +1355,7 @@
                 <w:noProof/>
                 <w:webHidden/>
               </w:rPr>
-              <w:instrText xml:space="preserve"> PAGEREF _Toc359254237 \h </w:instrText>
+              <w:instrText xml:space="preserve"> PAGEREF _Toc359277252 \h </w:instrText>
             </w:r>
             <w:r>
               <w:rPr>
@@ -1376,6 +1376,351 @@
                 <w:webHidden/>
               </w:rPr>
               <w:t>14</w:t>
+            </w:r>
+            <w:r>
+              <w:rPr>
+                <w:noProof/>
+                <w:webHidden/>
+              </w:rPr>
+              <w:fldChar w:fldCharType="end"/>
+            </w:r>
+          </w:hyperlink>
+        </w:p>
+        <w:p>
+          <w:pPr>
+            <w:pStyle w:val="TDC2"/>
+            <w:tabs>
+              <w:tab w:val="right" w:leader="dot" w:pos="9394"/>
+            </w:tabs>
+            <w:rPr>
+              <w:noProof/>
+              <w:lang w:val="en-US"/>
+            </w:rPr>
+          </w:pPr>
+          <w:hyperlink w:anchor="_Toc359277253" w:history="1">
+            <w:r>
+              <w:rPr>
+                <w:rStyle w:val="Hipervnculo"/>
+                <w:noProof/>
+              </w:rPr>
+              <w:t>Laboratorio 2: Creando nuestra propia acción</w:t>
+            </w:r>
+            <w:r>
+              <w:rPr>
+                <w:noProof/>
+                <w:webHidden/>
+              </w:rPr>
+              <w:tab/>
+            </w:r>
+            <w:r>
+              <w:rPr>
+                <w:noProof/>
+                <w:webHidden/>
+              </w:rPr>
+              <w:fldChar w:fldCharType="begin"/>
+            </w:r>
+            <w:r>
+              <w:rPr>
+                <w:noProof/>
+                <w:webHidden/>
+              </w:rPr>
+              <w:instrText xml:space="preserve"> PAGEREF _Toc359277253 \h </w:instrText>
+            </w:r>
+            <w:r>
+              <w:rPr>
+                <w:noProof/>
+                <w:webHidden/>
+              </w:rPr>
+            </w:r>
+            <w:r>
+              <w:rPr>
+                <w:noProof/>
+                <w:webHidden/>
+              </w:rPr>
+              <w:fldChar w:fldCharType="separate"/>
+            </w:r>
+            <w:r>
+              <w:rPr>
+                <w:noProof/>
+                <w:webHidden/>
+              </w:rPr>
+              <w:t>15</w:t>
+            </w:r>
+            <w:r>
+              <w:rPr>
+                <w:noProof/>
+                <w:webHidden/>
+              </w:rPr>
+              <w:fldChar w:fldCharType="end"/>
+            </w:r>
+          </w:hyperlink>
+        </w:p>
+        <w:p>
+          <w:pPr>
+            <w:pStyle w:val="TDC3"/>
+            <w:tabs>
+              <w:tab w:val="right" w:leader="dot" w:pos="9394"/>
+            </w:tabs>
+            <w:rPr>
+              <w:noProof/>
+              <w:lang w:val="en-US"/>
+            </w:rPr>
+          </w:pPr>
+          <w:hyperlink w:anchor="_Toc359277254" w:history="1">
+            <w:r>
+              <w:rPr>
+                <w:rStyle w:val="Hipervnculo"/>
+                <w:noProof/>
+              </w:rPr>
+              <w:t>¿Por dónde empezar?</w:t>
+            </w:r>
+            <w:r>
+              <w:rPr>
+                <w:noProof/>
+                <w:webHidden/>
+              </w:rPr>
+              <w:tab/>
+            </w:r>
+            <w:r>
+              <w:rPr>
+                <w:noProof/>
+                <w:webHidden/>
+              </w:rPr>
+              <w:fldChar w:fldCharType="begin"/>
+            </w:r>
+            <w:r>
+              <w:rPr>
+                <w:noProof/>
+                <w:webHidden/>
+              </w:rPr>
+              <w:instrText xml:space="preserve"> PAGEREF _Toc359277254 \h </w:instrText>
+            </w:r>
+            <w:r>
+              <w:rPr>
+                <w:noProof/>
+                <w:webHidden/>
+              </w:rPr>
+            </w:r>
+            <w:r>
+              <w:rPr>
+                <w:noProof/>
+                <w:webHidden/>
+              </w:rPr>
+              <w:fldChar w:fldCharType="separate"/>
+            </w:r>
+            <w:r>
+              <w:rPr>
+                <w:noProof/>
+                <w:webHidden/>
+              </w:rPr>
+              <w:t>16</w:t>
+            </w:r>
+            <w:r>
+              <w:rPr>
+                <w:noProof/>
+                <w:webHidden/>
+              </w:rPr>
+              <w:fldChar w:fldCharType="end"/>
+            </w:r>
+          </w:hyperlink>
+        </w:p>
+        <w:p>
+          <w:pPr>
+            <w:pStyle w:val="TDC3"/>
+            <w:tabs>
+              <w:tab w:val="right" w:leader="dot" w:pos="9394"/>
+            </w:tabs>
+            <w:rPr>
+              <w:noProof/>
+              <w:lang w:val="en-US"/>
+            </w:rPr>
+          </w:pPr>
+          <w:hyperlink w:anchor="_Toc359277255" w:history="1">
+            <w:r>
+              <w:rPr>
+                <w:rStyle w:val="Hipervnculo"/>
+                <w:noProof/>
+              </w:rPr>
+              <w:t>Crear el proyecto usando Maven</w:t>
+            </w:r>
+            <w:r>
+              <w:rPr>
+                <w:noProof/>
+                <w:webHidden/>
+              </w:rPr>
+              <w:tab/>
+            </w:r>
+            <w:r>
+              <w:rPr>
+                <w:noProof/>
+                <w:webHidden/>
+              </w:rPr>
+              <w:fldChar w:fldCharType="begin"/>
+            </w:r>
+            <w:r>
+              <w:rPr>
+                <w:noProof/>
+                <w:webHidden/>
+              </w:rPr>
+              <w:instrText xml:space="preserve"> PAGEREF _Toc359277255 \h </w:instrText>
+            </w:r>
+            <w:r>
+              <w:rPr>
+                <w:noProof/>
+                <w:webHidden/>
+              </w:rPr>
+            </w:r>
+            <w:r>
+              <w:rPr>
+                <w:noProof/>
+                <w:webHidden/>
+              </w:rPr>
+              <w:fldChar w:fldCharType="separate"/>
+            </w:r>
+            <w:r>
+              <w:rPr>
+                <w:noProof/>
+                <w:webHidden/>
+              </w:rPr>
+              <w:t>16</w:t>
+            </w:r>
+            <w:r>
+              <w:rPr>
+                <w:noProof/>
+                <w:webHidden/>
+              </w:rPr>
+              <w:fldChar w:fldCharType="end"/>
+            </w:r>
+          </w:hyperlink>
+        </w:p>
+        <w:p>
+          <w:pPr>
+            <w:pStyle w:val="TDC3"/>
+            <w:tabs>
+              <w:tab w:val="right" w:leader="dot" w:pos="9394"/>
+            </w:tabs>
+            <w:rPr>
+              <w:noProof/>
+              <w:lang w:val="en-US"/>
+            </w:rPr>
+          </w:pPr>
+          <w:hyperlink w:anchor="_Toc359277256" w:history="1">
+            <w:r>
+              <w:rPr>
+                <w:rStyle w:val="Hipervnculo"/>
+                <w:noProof/>
+              </w:rPr>
+              <w:t>Agregando nuestra nueva acción</w:t>
+            </w:r>
+            <w:r>
+              <w:rPr>
+                <w:noProof/>
+                <w:webHidden/>
+              </w:rPr>
+              <w:tab/>
+            </w:r>
+            <w:r>
+              <w:rPr>
+                <w:noProof/>
+                <w:webHidden/>
+              </w:rPr>
+              <w:fldChar w:fldCharType="begin"/>
+            </w:r>
+            <w:r>
+              <w:rPr>
+                <w:noProof/>
+                <w:webHidden/>
+              </w:rPr>
+              <w:instrText xml:space="preserve"> PAGEREF _Toc359277256 \h </w:instrText>
+            </w:r>
+            <w:r>
+              <w:rPr>
+                <w:noProof/>
+                <w:webHidden/>
+              </w:rPr>
+            </w:r>
+            <w:r>
+              <w:rPr>
+                <w:noProof/>
+                <w:webHidden/>
+              </w:rPr>
+              <w:fldChar w:fldCharType="separate"/>
+            </w:r>
+            <w:r>
+              <w:rPr>
+                <w:noProof/>
+                <w:webHidden/>
+              </w:rPr>
+              <w:t>17</w:t>
+            </w:r>
+            <w:r>
+              <w:rPr>
+                <w:noProof/>
+                <w:webHidden/>
+              </w:rPr>
+              <w:fldChar w:fldCharType="end"/>
+            </w:r>
+          </w:hyperlink>
+        </w:p>
+        <w:p>
+          <w:pPr>
+            <w:pStyle w:val="TDC3"/>
+            <w:tabs>
+              <w:tab w:val="right" w:leader="dot" w:pos="9394"/>
+            </w:tabs>
+            <w:rPr>
+              <w:noProof/>
+              <w:lang w:val="en-US"/>
+            </w:rPr>
+          </w:pPr>
+          <w:hyperlink w:anchor="_Toc359277257" w:history="1">
+            <w:r>
+              <w:rPr>
+                <w:rStyle w:val="Hipervnculo"/>
+                <w:noProof/>
+              </w:rPr>
+              <w:t>Configurando Struts2 para funcionar con nuestra nueva acción</w:t>
+            </w:r>
+            <w:r>
+              <w:rPr>
+                <w:noProof/>
+                <w:webHidden/>
+              </w:rPr>
+              <w:tab/>
+            </w:r>
+            <w:r>
+              <w:rPr>
+                <w:noProof/>
+                <w:webHidden/>
+              </w:rPr>
+              <w:fldChar w:fldCharType="begin"/>
+            </w:r>
+            <w:r>
+              <w:rPr>
+                <w:noProof/>
+                <w:webHidden/>
+              </w:rPr>
+              <w:instrText xml:space="preserve"> PAGEREF _Toc359277257 \h </w:instrText>
+            </w:r>
+            <w:r>
+              <w:rPr>
+                <w:noProof/>
+                <w:webHidden/>
+              </w:rPr>
+            </w:r>
+            <w:r>
+              <w:rPr>
+                <w:noProof/>
+                <w:webHidden/>
+              </w:rPr>
+              <w:fldChar w:fldCharType="separate"/>
+            </w:r>
+            <w:r>
+              <w:rPr>
+                <w:noProof/>
+                <w:webHidden/>
+              </w:rPr>
+              <w:t>17</w:t>
             </w:r>
             <w:r>
               <w:rPr>
@@ -1417,7 +1762,7 @@
       </w:pPr>
       <w:bookmarkStart w:id="0" w:name="_Toc358904765"/>
       <w:bookmarkStart w:id="1" w:name="_Toc358904849"/>
-      <w:bookmarkStart w:id="2" w:name="_Toc359254226"/>
+      <w:bookmarkStart w:id="2" w:name="_Toc359277241"/>
       <w:r>
         <w:rPr>
           <w:rFonts w:asciiTheme="minorHAnsi" w:hAnsiTheme="minorHAnsi"/>
@@ -1446,7 +1791,7 @@
       </w:pPr>
       <w:bookmarkStart w:id="3" w:name="_Toc358904766"/>
       <w:bookmarkStart w:id="4" w:name="_Toc358904850"/>
-      <w:bookmarkStart w:id="5" w:name="_Toc359254227"/>
+      <w:bookmarkStart w:id="5" w:name="_Toc359277242"/>
       <w:proofErr w:type="spellStart"/>
       <w:r>
         <w:rPr>
@@ -1533,7 +1878,7 @@
                                 <pic:cNvPicPr/>
                               </pic:nvPicPr>
                               <pic:blipFill>
-                                <a:blip r:embed="rId10"/>
+                                <a:blip r:embed="rId10" cstate="print"/>
                                 <a:stretch>
                                   <a:fillRect/>
                                 </a:stretch>
@@ -1572,7 +1917,7 @@
       </w:pPr>
       <w:bookmarkStart w:id="7" w:name="_Toc358904767"/>
       <w:bookmarkStart w:id="8" w:name="_Toc358904851"/>
-      <w:bookmarkStart w:id="9" w:name="_Toc359254228"/>
+      <w:bookmarkStart w:id="9" w:name="_Toc359277243"/>
       <w:proofErr w:type="spellStart"/>
       <w:r>
         <w:rPr>
@@ -1641,7 +1986,7 @@
       </w:pPr>
       <w:bookmarkStart w:id="10" w:name="_Toc358904768"/>
       <w:bookmarkStart w:id="11" w:name="_Toc358904852"/>
-      <w:bookmarkStart w:id="12" w:name="_Toc359254229"/>
+      <w:bookmarkStart w:id="12" w:name="_Toc359277244"/>
       <w:r>
         <w:rPr>
           <w:lang w:val="es-MX"/>
@@ -1722,7 +2067,7 @@
       </w:pPr>
       <w:bookmarkStart w:id="13" w:name="_Toc358904769"/>
       <w:bookmarkStart w:id="14" w:name="_Toc358904853"/>
-      <w:bookmarkStart w:id="15" w:name="_Toc359254230"/>
+      <w:bookmarkStart w:id="15" w:name="_Toc359277245"/>
       <w:r>
         <w:rPr>
           <w:lang w:val="es-MX"/>
@@ -1835,7 +2180,7 @@
       </w:pPr>
       <w:bookmarkStart w:id="16" w:name="_Toc358904770"/>
       <w:bookmarkStart w:id="17" w:name="_Toc358904854"/>
-      <w:bookmarkStart w:id="18" w:name="_Toc359254231"/>
+      <w:bookmarkStart w:id="18" w:name="_Toc359277246"/>
       <w:r>
         <w:rPr>
           <w:lang w:val="es-MX"/>
@@ -2091,7 +2436,7 @@
                                   </pic:cNvPicPr>
                                 </pic:nvPicPr>
                                 <pic:blipFill>
-                                  <a:blip r:embed="rId13"/>
+                                  <a:blip r:embed="rId13" cstate="print"/>
                                   <a:srcRect/>
                                   <a:stretch>
                                     <a:fillRect/>
@@ -2386,7 +2731,7 @@
                                 </pic:cNvPicPr>
                               </pic:nvPicPr>
                               <pic:blipFill>
-                                <a:blip r:embed="rId14"/>
+                                <a:blip r:embed="rId14" cstate="print"/>
                                 <a:stretch>
                                   <a:fillRect/>
                                 </a:stretch>
@@ -2522,7 +2867,7 @@
                                 <pic:cNvPicPr preferRelativeResize="0"/>
                               </pic:nvPicPr>
                               <pic:blipFill>
-                                <a:blip r:embed="rId15"/>
+                                <a:blip r:embed="rId15" cstate="print"/>
                                 <a:stretch>
                                   <a:fillRect/>
                                 </a:stretch>
@@ -2937,7 +3282,7 @@
       <w:bookmarkStart w:id="19" w:name="h.mbeks4nyateu" w:colFirst="0" w:colLast="0"/>
       <w:bookmarkStart w:id="20" w:name="_Toc358904771"/>
       <w:bookmarkStart w:id="21" w:name="_Toc358904855"/>
-      <w:bookmarkStart w:id="22" w:name="_Toc359254232"/>
+      <w:bookmarkStart w:id="22" w:name="_Toc359277247"/>
       <w:bookmarkEnd w:id="19"/>
       <w:r>
         <w:rPr>
@@ -3380,7 +3725,7 @@
       <w:pPr>
         <w:pStyle w:val="Ttulo1"/>
       </w:pPr>
-      <w:bookmarkStart w:id="24" w:name="_Toc359254233"/>
+      <w:bookmarkStart w:id="24" w:name="_Toc359277248"/>
       <w:r>
         <w:lastRenderedPageBreak/>
         <w:t>Stru</w:t>
@@ -3437,7 +3782,7 @@
           <w:lang w:val="es-MX"/>
         </w:rPr>
       </w:pPr>
-      <w:bookmarkStart w:id="25" w:name="_Toc359254234"/>
+      <w:bookmarkStart w:id="25" w:name="_Toc359277249"/>
       <w:r>
         <w:rPr>
           <w:lang w:val="es-MX"/>
@@ -3497,7 +3842,7 @@
           <w:lang w:val="es-MX"/>
         </w:rPr>
       </w:pPr>
-      <w:bookmarkStart w:id="26" w:name="_Toc359254235"/>
+      <w:bookmarkStart w:id="26" w:name="_Toc359277250"/>
       <w:r>
         <w:rPr>
           <w:lang w:val="es-MX"/>
@@ -4375,7 +4720,6 @@
                   <w:r>
                     <w:t>&lt;</w:t>
                   </w:r>
-                  <w:proofErr w:type="spellStart"/>
                   <w:proofErr w:type="gramStart"/>
                   <w:r>
                     <w:rPr>
@@ -4383,7 +4727,6 @@
                     </w:rPr>
                     <w:t>raíz</w:t>
                   </w:r>
-                  <w:proofErr w:type="spellEnd"/>
                   <w:proofErr w:type="gramEnd"/>
                   <w:r>
                     <w:t>&gt;/pom.xml</w:t>
@@ -4428,7 +4771,7 @@
           <w:lang w:val="es-MX"/>
         </w:rPr>
       </w:pPr>
-      <w:bookmarkStart w:id="27" w:name="_Toc359254236"/>
+      <w:bookmarkStart w:id="27" w:name="_Toc359277251"/>
       <w:r>
         <w:rPr>
           <w:lang w:val="es-MX"/>
@@ -4845,7 +5188,7 @@
           <w:lang w:val="es-MX"/>
         </w:rPr>
       </w:pPr>
-      <w:bookmarkStart w:id="28" w:name="_Toc359254237"/>
+      <w:bookmarkStart w:id="28" w:name="_Toc359277252"/>
       <w:r>
         <w:rPr>
           <w:lang w:val="es-MX"/>
@@ -4869,7 +5212,6 @@
       <w:r>
         <w:rPr>
           <w:noProof/>
-          <w:lang w:val="en-US"/>
         </w:rPr>
         <w:pict>
           <v:shape id="_x0000_s1043" type="#_x0000_t202" style="position:absolute;margin-left:.15pt;margin-top:20.1pt;width:463pt;height:337.55pt;z-index:251671552;mso-height-percent:200;mso-position-horizontal-relative:text;mso-position-vertical-relative:text;mso-height-percent:200;mso-width-relative:margin;mso-height-relative:margin" fillcolor="white [3201]" strokecolor="#f79646 [3209]" strokeweight="2.5pt">
@@ -5355,10 +5697,2342 @@
     <w:p/>
     <w:p/>
     <w:p/>
+    <w:p>
+      <w:r>
+        <w:t xml:space="preserve">Resaltando la </w:t>
+      </w:r>
+      <w:proofErr w:type="spellStart"/>
+      <w:r>
+        <w:t>tag</w:t>
+      </w:r>
+      <w:proofErr w:type="spellEnd"/>
+      <w:r>
+        <w:t xml:space="preserve"> </w:t>
+      </w:r>
+      <w:r>
+        <w:rPr>
+          <w:i/>
+        </w:rPr>
+        <w:t>&lt;</w:t>
+      </w:r>
+      <w:proofErr w:type="spellStart"/>
+      <w:r>
+        <w:rPr>
+          <w:i/>
+        </w:rPr>
+        <w:t>include</w:t>
+      </w:r>
+      <w:proofErr w:type="spellEnd"/>
+      <w:r>
+        <w:rPr>
+          <w:i/>
+        </w:rPr>
+        <w:t xml:space="preserve"> </w:t>
+      </w:r>
+      <w:proofErr w:type="spellStart"/>
+      <w:r>
+        <w:rPr>
+          <w:i/>
+        </w:rPr>
+        <w:t>file</w:t>
+      </w:r>
+      <w:proofErr w:type="spellEnd"/>
+      <w:r>
+        <w:rPr>
+          <w:i/>
+        </w:rPr>
+        <w:t>=”example.xml”&gt;</w:t>
+      </w:r>
+      <w:r>
+        <w:t xml:space="preserve">, ¿Qué significa? ¿Para qué sirve?, bueno de entrada hace un poco más que ocuparnos una línea en el archivo ;), la plantilla de </w:t>
+      </w:r>
+      <w:proofErr w:type="spellStart"/>
+      <w:r>
+        <w:t>Maven</w:t>
+      </w:r>
+      <w:proofErr w:type="spellEnd"/>
+      <w:r>
+        <w:t xml:space="preserve"> nos está sugiriendo configurar nuestro Struts2 utilizando archivos XML, pero lo que podemos tener en un archivo XML de 800 mil líneas, lo podemos partir en 8 archivos de 100 mil líneas, o en 8 mil archivos de mil líneas, claro respetando siempre las reglas de XML, lo que se nos haga más </w:t>
+      </w:r>
+      <w:proofErr w:type="spellStart"/>
+      <w:r>
+        <w:t>comodo</w:t>
+      </w:r>
+      <w:proofErr w:type="spellEnd"/>
+      <w:r>
+        <w:t>.</w:t>
+      </w:r>
+    </w:p>
+    <w:p>
+      <w:r>
+        <w:br w:type="page"/>
+      </w:r>
+    </w:p>
+    <w:p>
+      <w:r>
+        <w:rPr>
+          <w:noProof/>
+        </w:rPr>
+        <w:lastRenderedPageBreak/>
+        <w:pict>
+          <v:group id="_x0000_s1049" style="position:absolute;margin-left:1.4pt;margin-top:21.4pt;width:490.8pt;height:384.4pt;z-index:251679744" coordorigin="1446,1864" coordsize="9816,7688">
+            <v:shape id="_x0000_s1045" type="#_x0000_t202" style="position:absolute;left:1446;top:1864;width:9260;height:7688;mso-height-percent:200;mso-height-percent:200;mso-width-relative:margin;mso-height-relative:margin" fillcolor="white [3201]" strokecolor="#f79646 [3209]" strokeweight="2.5pt">
+              <v:shadow color="#868686"/>
+              <v:textbox style="mso-next-textbox:#_x0000_s1045;mso-fit-shape-to-text:t">
+                <w:txbxContent>
+                  <w:p>
+                    <w:pPr>
+                      <w:pStyle w:val="ConsolaXml"/>
+                    </w:pPr>
+                    <w:proofErr w:type="gramStart"/>
+                    <w:r>
+                      <w:t>&lt;?</w:t>
+                    </w:r>
+                    <w:r>
+                      <w:rPr>
+                        <w:color w:val="3F7F7F"/>
+                      </w:rPr>
+                      <w:t>xml</w:t>
+                    </w:r>
+                    <w:proofErr w:type="gramEnd"/>
+                    <w:r>
+                      <w:t xml:space="preserve"> </w:t>
+                    </w:r>
+                    <w:r>
+                      <w:rPr>
+                        <w:color w:val="7F007F"/>
+                      </w:rPr>
+                      <w:t>version</w:t>
+                    </w:r>
+                    <w:r>
+                      <w:rPr>
+                        <w:color w:val="000000"/>
+                      </w:rPr>
+                      <w:t>=</w:t>
+                    </w:r>
+                    <w:r>
+                      <w:rPr>
+                        <w:i/>
+                        <w:iCs/>
+                        <w:color w:val="2A00FF"/>
+                      </w:rPr>
+                      <w:t>"1.0"</w:t>
+                    </w:r>
+                    <w:r>
+                      <w:t xml:space="preserve"> </w:t>
+                    </w:r>
+                    <w:r>
+                      <w:rPr>
+                        <w:color w:val="7F007F"/>
+                      </w:rPr>
+                      <w:t>encoding</w:t>
+                    </w:r>
+                    <w:r>
+                      <w:rPr>
+                        <w:color w:val="000000"/>
+                      </w:rPr>
+                      <w:t>=</w:t>
+                    </w:r>
+                    <w:r>
+                      <w:rPr>
+                        <w:i/>
+                        <w:iCs/>
+                        <w:color w:val="2A00FF"/>
+                      </w:rPr>
+                      <w:t>"UTF-8"</w:t>
+                    </w:r>
+                    <w:r>
+                      <w:t xml:space="preserve"> ?&gt;</w:t>
+                    </w:r>
+                  </w:p>
+                  <w:p>
+                    <w:pPr>
+                      <w:pStyle w:val="ConsolaXml"/>
+                    </w:pPr>
+                    <w:proofErr w:type="gramStart"/>
+                    <w:r>
+                      <w:t>&lt;!</w:t>
+                    </w:r>
+                    <w:r>
+                      <w:rPr>
+                        <w:color w:val="3F7F7F"/>
+                      </w:rPr>
+                      <w:t>DOCTYPE</w:t>
+                    </w:r>
+                    <w:proofErr w:type="gramEnd"/>
+                    <w:r>
+                      <w:t xml:space="preserve"> struts </w:t>
+                    </w:r>
+                    <w:r>
+                      <w:rPr>
+                        <w:color w:val="808080"/>
+                      </w:rPr>
+                      <w:t>PUBLIC</w:t>
+                    </w:r>
+                  </w:p>
+                  <w:p>
+                    <w:pPr>
+                      <w:pStyle w:val="ConsolaXml"/>
+                    </w:pPr>
+                    <w:r>
+                      <w:tab/>
+                      <w:t>"-//Apache Software Foundation//DTD Struts Configuration 2.3//EN"</w:t>
+                    </w:r>
+                  </w:p>
+                  <w:p>
+                    <w:pPr>
+                      <w:pStyle w:val="ConsolaXml"/>
+                    </w:pPr>
+                    <w:r>
+                      <w:tab/>
+                    </w:r>
+                    <w:r>
+                      <w:rPr>
+                        <w:color w:val="3F7F5F"/>
+                      </w:rPr>
+                      <w:t>"http://struts.apache.org/dtds/struts-2.3.dtd"</w:t>
+                    </w:r>
+                    <w:r>
+                      <w:t>&gt;</w:t>
+                    </w:r>
+                  </w:p>
+                  <w:p>
+                    <w:pPr>
+                      <w:pStyle w:val="ConsolaXml"/>
+                    </w:pPr>
+                    <w:r>
+                      <w:rPr>
+                        <w:color w:val="3F5FBF"/>
+                      </w:rPr>
+                      <w:t xml:space="preserve">&lt;!-- </w:t>
+                    </w:r>
+                  </w:p>
+                  <w:p>
+                    <w:pPr>
+                      <w:pStyle w:val="ConsolaXml"/>
+                    </w:pPr>
+                    <w:r>
+                      <w:rPr>
+                        <w:color w:val="3F5FBF"/>
+                      </w:rPr>
+                      <w:t xml:space="preserve">  - This file is included by the struts.xml file as an example</w:t>
+                    </w:r>
+                  </w:p>
+                  <w:p>
+                    <w:pPr>
+                      <w:pStyle w:val="ConsolaXml"/>
+                    </w:pPr>
+                    <w:r>
+                      <w:rPr>
+                        <w:color w:val="3F5FBF"/>
+                      </w:rPr>
+                      <w:t xml:space="preserve">  - </w:t>
+                    </w:r>
+                    <w:proofErr w:type="gramStart"/>
+                    <w:r>
+                      <w:rPr>
+                        <w:color w:val="3F5FBF"/>
+                      </w:rPr>
+                      <w:t>of</w:t>
+                    </w:r>
+                    <w:proofErr w:type="gramEnd"/>
+                    <w:r>
+                      <w:rPr>
+                        <w:color w:val="3F5FBF"/>
+                      </w:rPr>
+                      <w:t xml:space="preserve"> how to break up the configuration file into multiple files.</w:t>
+                    </w:r>
+                  </w:p>
+                  <w:p>
+                    <w:pPr>
+                      <w:pStyle w:val="ConsolaXml"/>
+                    </w:pPr>
+                    <w:r>
+                      <w:rPr>
+                        <w:color w:val="3F5FBF"/>
+                      </w:rPr>
+                      <w:t>--&gt;</w:t>
+                    </w:r>
+                  </w:p>
+                  <w:p>
+                    <w:pPr>
+                      <w:pStyle w:val="ConsolaXml"/>
+                    </w:pPr>
+                    <w:r>
+                      <w:t>&lt;</w:t>
+                    </w:r>
+                    <w:proofErr w:type="gramStart"/>
+                    <w:r>
+                      <w:rPr>
+                        <w:color w:val="3F7F7F"/>
+                      </w:rPr>
+                      <w:t>struts</w:t>
+                    </w:r>
+                    <w:proofErr w:type="gramEnd"/>
+                    <w:r>
+                      <w:t>&gt;</w:t>
+                    </w:r>
+                  </w:p>
+                  <w:p>
+                    <w:pPr>
+                      <w:pStyle w:val="ConsolaXml"/>
+                    </w:pPr>
+                  </w:p>
+                  <w:p>
+                    <w:pPr>
+                      <w:pStyle w:val="ConsolaXml"/>
+                    </w:pPr>
+                    <w:r>
+                      <w:rPr>
+                        <w:color w:val="000000"/>
+                      </w:rPr>
+                      <w:t xml:space="preserve">  </w:t>
+                    </w:r>
+                    <w:r>
+                      <w:t>&lt;</w:t>
+                    </w:r>
+                    <w:r>
+                      <w:rPr>
+                        <w:color w:val="3F7F7F"/>
+                      </w:rPr>
+                      <w:t>package</w:t>
+                    </w:r>
+                    <w:r>
+                      <w:t xml:space="preserve"> </w:t>
+                    </w:r>
+                    <w:r>
+                      <w:rPr>
+                        <w:color w:val="7F007F"/>
+                      </w:rPr>
+                      <w:t>name</w:t>
+                    </w:r>
+                    <w:r>
+                      <w:rPr>
+                        <w:color w:val="000000"/>
+                      </w:rPr>
+                      <w:t>=</w:t>
+                    </w:r>
+                    <w:r>
+                      <w:rPr>
+                        <w:i/>
+                        <w:iCs/>
+                        <w:color w:val="2A00FF"/>
+                      </w:rPr>
+                      <w:t>"example"</w:t>
+                    </w:r>
+                    <w:r>
+                      <w:t xml:space="preserve"> </w:t>
+                    </w:r>
+                    <w:r>
+                      <w:rPr>
+                        <w:color w:val="7F007F"/>
+                      </w:rPr>
+                      <w:t>namespace</w:t>
+                    </w:r>
+                    <w:r>
+                      <w:rPr>
+                        <w:color w:val="000000"/>
+                      </w:rPr>
+                      <w:t>=</w:t>
+                    </w:r>
+                    <w:r>
+                      <w:rPr>
+                        <w:i/>
+                        <w:iCs/>
+                        <w:color w:val="2A00FF"/>
+                      </w:rPr>
+                      <w:t>"/example"</w:t>
+                    </w:r>
+                    <w:r>
+                      <w:t xml:space="preserve"> </w:t>
+                    </w:r>
+                    <w:r>
+                      <w:rPr>
+                        <w:color w:val="7F007F"/>
+                      </w:rPr>
+                      <w:t>extends</w:t>
+                    </w:r>
+                    <w:r>
+                      <w:rPr>
+                        <w:color w:val="000000"/>
+                      </w:rPr>
+                      <w:t>=</w:t>
+                    </w:r>
+                    <w:r>
+                      <w:rPr>
+                        <w:i/>
+                        <w:iCs/>
+                        <w:color w:val="2A00FF"/>
+                      </w:rPr>
+                      <w:t>"struts-default"</w:t>
+                    </w:r>
+                    <w:r>
+                      <w:t>&gt;</w:t>
+                    </w:r>
+                  </w:p>
+                  <w:p>
+                    <w:pPr>
+                      <w:pStyle w:val="ConsolaXml"/>
+                    </w:pPr>
+                    <w:r>
+                      <w:rPr>
+                        <w:color w:val="000000"/>
+                      </w:rPr>
+                      <w:t xml:space="preserve">    </w:t>
+                    </w:r>
+                  </w:p>
+                  <w:p>
+                    <w:pPr>
+                      <w:pStyle w:val="ConsolaXml"/>
+                    </w:pPr>
+                    <w:r>
+                      <w:rPr>
+                        <w:color w:val="000000"/>
+                      </w:rPr>
+                      <w:t xml:space="preserve">    </w:t>
+                    </w:r>
+                    <w:r>
+                      <w:t>&lt;</w:t>
+                    </w:r>
+                    <w:r>
+                      <w:rPr>
+                        <w:color w:val="3F7F7F"/>
+                      </w:rPr>
+                      <w:t>action</w:t>
+                    </w:r>
+                    <w:r>
+                      <w:t xml:space="preserve"> </w:t>
+                    </w:r>
+                    <w:r>
+                      <w:rPr>
+                        <w:color w:val="7F007F"/>
+                      </w:rPr>
+                      <w:t>name</w:t>
+                    </w:r>
+                    <w:r>
+                      <w:rPr>
+                        <w:color w:val="000000"/>
+                      </w:rPr>
+                      <w:t>=</w:t>
+                    </w:r>
+                    <w:r>
+                      <w:rPr>
+                        <w:i/>
+                        <w:iCs/>
+                        <w:color w:val="2A00FF"/>
+                      </w:rPr>
+                      <w:t>"</w:t>
+                    </w:r>
+                    <w:proofErr w:type="spellStart"/>
+                    <w:r>
+                      <w:rPr>
+                        <w:i/>
+                        <w:iCs/>
+                        <w:color w:val="2A00FF"/>
+                      </w:rPr>
+                      <w:t>HelloWorld</w:t>
+                    </w:r>
+                    <w:proofErr w:type="spellEnd"/>
+                    <w:r>
+                      <w:rPr>
+                        <w:i/>
+                        <w:iCs/>
+                        <w:color w:val="2A00FF"/>
+                      </w:rPr>
+                      <w:t>"</w:t>
+                    </w:r>
+                    <w:r>
+                      <w:t xml:space="preserve"> </w:t>
+                    </w:r>
+                    <w:r>
+                      <w:rPr>
+                        <w:color w:val="7F007F"/>
+                      </w:rPr>
+                      <w:t>class</w:t>
+                    </w:r>
+                    <w:r>
+                      <w:rPr>
+                        <w:color w:val="000000"/>
+                      </w:rPr>
+                      <w:t>=</w:t>
+                    </w:r>
+                    <w:r>
+                      <w:rPr>
+                        <w:i/>
+                        <w:iCs/>
+                        <w:color w:val="2A00FF"/>
+                      </w:rPr>
+                      <w:t>"</w:t>
+                    </w:r>
+                    <w:proofErr w:type="spellStart"/>
+                    <w:r>
+                      <w:rPr>
+                        <w:i/>
+                        <w:iCs/>
+                        <w:color w:val="2A00FF"/>
+                      </w:rPr>
+                      <w:t>com.tecgurus.whattimeisit.web.example.HelloWorld</w:t>
+                    </w:r>
+                    <w:proofErr w:type="spellEnd"/>
+                    <w:r>
+                      <w:rPr>
+                        <w:i/>
+                        <w:iCs/>
+                        <w:color w:val="2A00FF"/>
+                      </w:rPr>
+                      <w:t>"</w:t>
+                    </w:r>
+                    <w:r>
+                      <w:t>&gt;</w:t>
+                    </w:r>
+                  </w:p>
+                  <w:p>
+                    <w:pPr>
+                      <w:pStyle w:val="ConsolaXml"/>
+                    </w:pPr>
+                    <w:r>
+                      <w:rPr>
+                        <w:color w:val="000000"/>
+                      </w:rPr>
+                      <w:t xml:space="preserve">      </w:t>
+                    </w:r>
+                    <w:r>
+                      <w:t>&lt;</w:t>
+                    </w:r>
+                    <w:r>
+                      <w:rPr>
+                        <w:color w:val="3F7F7F"/>
+                      </w:rPr>
+                      <w:t>result</w:t>
+                    </w:r>
+                    <w:r>
+                      <w:t>&gt;</w:t>
+                    </w:r>
+                    <w:r>
+                      <w:rPr>
+                        <w:color w:val="000000"/>
+                      </w:rPr>
+                      <w:t>/example/HelloWorld.jsp</w:t>
+                    </w:r>
+                    <w:r>
+                      <w:t>&lt;/</w:t>
+                    </w:r>
+                    <w:r>
+                      <w:rPr>
+                        <w:color w:val="3F7F7F"/>
+                      </w:rPr>
+                      <w:t>result</w:t>
+                    </w:r>
+                    <w:r>
+                      <w:t>&gt;</w:t>
+                    </w:r>
+                  </w:p>
+                  <w:p>
+                    <w:pPr>
+                      <w:pStyle w:val="ConsolaXml"/>
+                    </w:pPr>
+                    <w:r>
+                      <w:rPr>
+                        <w:color w:val="000000"/>
+                      </w:rPr>
+                      <w:t xml:space="preserve">    </w:t>
+                    </w:r>
+                    <w:r>
+                      <w:t>&lt;/</w:t>
+                    </w:r>
+                    <w:r>
+                      <w:rPr>
+                        <w:color w:val="3F7F7F"/>
+                      </w:rPr>
+                      <w:t>action</w:t>
+                    </w:r>
+                    <w:r>
+                      <w:t>&gt;</w:t>
+                    </w:r>
+                  </w:p>
+                  <w:p>
+                    <w:pPr>
+                      <w:pStyle w:val="ConsolaXml"/>
+                    </w:pPr>
+                  </w:p>
+                  <w:p>
+                    <w:pPr>
+                      <w:pStyle w:val="ConsolaXml"/>
+                    </w:pPr>
+                    <w:r>
+                      <w:rPr>
+                        <w:color w:val="000000"/>
+                      </w:rPr>
+                      <w:t xml:space="preserve">    </w:t>
+                    </w:r>
+                    <w:r>
+                      <w:t>&lt;</w:t>
+                    </w:r>
+                    <w:r>
+                      <w:rPr>
+                        <w:color w:val="3F7F7F"/>
+                      </w:rPr>
+                      <w:t>action</w:t>
+                    </w:r>
+                    <w:r>
+                      <w:t xml:space="preserve"> </w:t>
+                    </w:r>
+                    <w:r>
+                      <w:rPr>
+                        <w:color w:val="7F007F"/>
+                      </w:rPr>
+                      <w:t>name</w:t>
+                    </w:r>
+                    <w:r>
+                      <w:rPr>
+                        <w:color w:val="000000"/>
+                      </w:rPr>
+                      <w:t>=</w:t>
+                    </w:r>
+                    <w:r>
+                      <w:rPr>
+                        <w:i/>
+                        <w:iCs/>
+                        <w:color w:val="2A00FF"/>
+                      </w:rPr>
+                      <w:t>"Login_*"</w:t>
+                    </w:r>
+                    <w:r>
+                      <w:t xml:space="preserve"> </w:t>
+                    </w:r>
+                    <w:r>
+                      <w:rPr>
+                        <w:color w:val="7F007F"/>
+                      </w:rPr>
+                      <w:t>method</w:t>
+                    </w:r>
+                    <w:r>
+                      <w:rPr>
+                        <w:color w:val="000000"/>
+                      </w:rPr>
+                      <w:t>=</w:t>
+                    </w:r>
+                    <w:r>
+                      <w:rPr>
+                        <w:i/>
+                        <w:iCs/>
+                        <w:color w:val="2A00FF"/>
+                      </w:rPr>
+                      <w:t>"{1}"</w:t>
+                    </w:r>
+                    <w:r>
+                      <w:t xml:space="preserve"> </w:t>
+                    </w:r>
+                    <w:r>
+                      <w:rPr>
+                        <w:color w:val="7F007F"/>
+                      </w:rPr>
+                      <w:t>class</w:t>
+                    </w:r>
+                    <w:r>
+                      <w:rPr>
+                        <w:color w:val="000000"/>
+                      </w:rPr>
+                      <w:t>=</w:t>
+                    </w:r>
+                    <w:r>
+                      <w:rPr>
+                        <w:i/>
+                        <w:iCs/>
+                        <w:color w:val="2A00FF"/>
+                      </w:rPr>
+                      <w:t>"</w:t>
+                    </w:r>
+                    <w:proofErr w:type="spellStart"/>
+                    <w:r>
+                      <w:rPr>
+                        <w:i/>
+                        <w:iCs/>
+                        <w:color w:val="2A00FF"/>
+                      </w:rPr>
+                      <w:t>com.tecgurus.whattimeisit.web.example.Login</w:t>
+                    </w:r>
+                    <w:proofErr w:type="spellEnd"/>
+                    <w:r>
+                      <w:rPr>
+                        <w:i/>
+                        <w:iCs/>
+                        <w:color w:val="2A00FF"/>
+                      </w:rPr>
+                      <w:t>"</w:t>
+                    </w:r>
+                    <w:r>
+                      <w:t>&gt;</w:t>
+                    </w:r>
+                  </w:p>
+                  <w:p>
+                    <w:pPr>
+                      <w:pStyle w:val="ConsolaXml"/>
+                    </w:pPr>
+                    <w:r>
+                      <w:rPr>
+                        <w:color w:val="000000"/>
+                      </w:rPr>
+                      <w:t xml:space="preserve">      </w:t>
+                    </w:r>
+                    <w:r>
+                      <w:t>&lt;</w:t>
+                    </w:r>
+                    <w:proofErr w:type="gramStart"/>
+                    <w:r>
+                      <w:rPr>
+                        <w:color w:val="3F7F7F"/>
+                      </w:rPr>
+                      <w:t>result</w:t>
+                    </w:r>
+                    <w:proofErr w:type="gramEnd"/>
+                    <w:r>
+                      <w:t xml:space="preserve"> </w:t>
+                    </w:r>
+                    <w:r>
+                      <w:rPr>
+                        <w:color w:val="7F007F"/>
+                      </w:rPr>
+                      <w:t>name</w:t>
+                    </w:r>
+                    <w:r>
+                      <w:rPr>
+                        <w:color w:val="000000"/>
+                      </w:rPr>
+                      <w:t>=</w:t>
+                    </w:r>
+                    <w:r>
+                      <w:rPr>
+                        <w:i/>
+                        <w:iCs/>
+                        <w:color w:val="2A00FF"/>
+                      </w:rPr>
+                      <w:t>"input"</w:t>
+                    </w:r>
+                    <w:r>
+                      <w:t>&gt;</w:t>
+                    </w:r>
+                    <w:r>
+                      <w:rPr>
+                        <w:color w:val="000000"/>
+                      </w:rPr>
+                      <w:t>/example/Login.jsp</w:t>
+                    </w:r>
+                    <w:r>
+                      <w:t>&lt;/</w:t>
+                    </w:r>
+                    <w:r>
+                      <w:rPr>
+                        <w:color w:val="3F7F7F"/>
+                      </w:rPr>
+                      <w:t>result</w:t>
+                    </w:r>
+                    <w:r>
+                      <w:t>&gt;</w:t>
+                    </w:r>
+                  </w:p>
+                  <w:p>
+                    <w:pPr>
+                      <w:pStyle w:val="ConsolaXml"/>
+                    </w:pPr>
+                    <w:r>
+                      <w:rPr>
+                        <w:color w:val="000000"/>
+                      </w:rPr>
+                      <w:t xml:space="preserve">      </w:t>
+                    </w:r>
+                    <w:r>
+                      <w:t>&lt;</w:t>
+                    </w:r>
+                    <w:r>
+                      <w:rPr>
+                        <w:color w:val="3F7F7F"/>
+                      </w:rPr>
+                      <w:t>result</w:t>
+                    </w:r>
+                    <w:r>
+                      <w:t xml:space="preserve"> </w:t>
+                    </w:r>
+                    <w:r>
+                      <w:rPr>
+                        <w:color w:val="7F007F"/>
+                      </w:rPr>
+                      <w:t>type</w:t>
+                    </w:r>
+                    <w:r>
+                      <w:rPr>
+                        <w:color w:val="000000"/>
+                      </w:rPr>
+                      <w:t>=</w:t>
+                    </w:r>
+                    <w:r>
+                      <w:rPr>
+                        <w:i/>
+                        <w:iCs/>
+                        <w:color w:val="2A00FF"/>
+                      </w:rPr>
+                      <w:t>"</w:t>
+                    </w:r>
+                    <w:proofErr w:type="spellStart"/>
+                    <w:r>
+                      <w:rPr>
+                        <w:i/>
+                        <w:iCs/>
+                        <w:color w:val="2A00FF"/>
+                      </w:rPr>
+                      <w:t>redirectAction</w:t>
+                    </w:r>
+                    <w:proofErr w:type="spellEnd"/>
+                    <w:r>
+                      <w:rPr>
+                        <w:i/>
+                        <w:iCs/>
+                        <w:color w:val="2A00FF"/>
+                      </w:rPr>
+                      <w:t>"</w:t>
+                    </w:r>
+                    <w:r>
+                      <w:t>&gt;</w:t>
+                    </w:r>
+                    <w:r>
+                      <w:rPr>
+                        <w:color w:val="000000"/>
+                      </w:rPr>
+                      <w:t>Menu</w:t>
+                    </w:r>
+                    <w:r>
+                      <w:t>&lt;/</w:t>
+                    </w:r>
+                    <w:r>
+                      <w:rPr>
+                        <w:color w:val="3F7F7F"/>
+                      </w:rPr>
+                      <w:t>result</w:t>
+                    </w:r>
+                    <w:r>
+                      <w:t>&gt;</w:t>
+                    </w:r>
+                  </w:p>
+                  <w:p>
+                    <w:pPr>
+                      <w:pStyle w:val="ConsolaXml"/>
+                    </w:pPr>
+                    <w:r>
+                      <w:rPr>
+                        <w:color w:val="000000"/>
+                      </w:rPr>
+                      <w:t xml:space="preserve">    </w:t>
+                    </w:r>
+                    <w:r>
+                      <w:t>&lt;/</w:t>
+                    </w:r>
+                    <w:r>
+                      <w:rPr>
+                        <w:color w:val="3F7F7F"/>
+                      </w:rPr>
+                      <w:t>action</w:t>
+                    </w:r>
+                    <w:r>
+                      <w:t>&gt;</w:t>
+                    </w:r>
+                  </w:p>
+                  <w:p>
+                    <w:pPr>
+                      <w:pStyle w:val="ConsolaXml"/>
+                    </w:pPr>
+                  </w:p>
+                  <w:p>
+                    <w:pPr>
+                      <w:pStyle w:val="ConsolaXml"/>
+                    </w:pPr>
+                    <w:r>
+                      <w:rPr>
+                        <w:color w:val="000000"/>
+                      </w:rPr>
+                      <w:t xml:space="preserve">    </w:t>
+                    </w:r>
+                    <w:r>
+                      <w:t>&lt;</w:t>
+                    </w:r>
+                    <w:r>
+                      <w:rPr>
+                        <w:color w:val="3F7F7F"/>
+                      </w:rPr>
+                      <w:t>action</w:t>
+                    </w:r>
+                    <w:r>
+                      <w:t xml:space="preserve"> </w:t>
+                    </w:r>
+                    <w:r>
+                      <w:rPr>
+                        <w:color w:val="7F007F"/>
+                      </w:rPr>
+                      <w:t>name</w:t>
+                    </w:r>
+                    <w:r>
+                      <w:rPr>
+                        <w:color w:val="000000"/>
+                      </w:rPr>
+                      <w:t>=</w:t>
+                    </w:r>
+                    <w:r>
+                      <w:rPr>
+                        <w:i/>
+                        <w:iCs/>
+                        <w:color w:val="2A00FF"/>
+                      </w:rPr>
+                      <w:t>"*"</w:t>
+                    </w:r>
+                    <w:r>
+                      <w:t xml:space="preserve"> </w:t>
+                    </w:r>
+                    <w:r>
+                      <w:rPr>
+                        <w:color w:val="7F007F"/>
+                      </w:rPr>
+                      <w:t>class</w:t>
+                    </w:r>
+                    <w:r>
+                      <w:rPr>
+                        <w:color w:val="000000"/>
+                      </w:rPr>
+                      <w:t>=</w:t>
+                    </w:r>
+                    <w:r>
+                      <w:rPr>
+                        <w:i/>
+                        <w:iCs/>
+                        <w:color w:val="2A00FF"/>
+                      </w:rPr>
+                      <w:t>"</w:t>
+                    </w:r>
+                    <w:proofErr w:type="spellStart"/>
+                    <w:r>
+                      <w:rPr>
+                        <w:i/>
+                        <w:iCs/>
+                        <w:color w:val="2A00FF"/>
+                      </w:rPr>
+                      <w:t>com.tecgurus.whattimeisit.web.example.ExampleSupport</w:t>
+                    </w:r>
+                    <w:proofErr w:type="spellEnd"/>
+                    <w:r>
+                      <w:rPr>
+                        <w:i/>
+                        <w:iCs/>
+                        <w:color w:val="2A00FF"/>
+                      </w:rPr>
+                      <w:t>"</w:t>
+                    </w:r>
+                    <w:r>
+                      <w:t>&gt;</w:t>
+                    </w:r>
+                  </w:p>
+                  <w:p>
+                    <w:pPr>
+                      <w:pStyle w:val="ConsolaXml"/>
+                    </w:pPr>
+                    <w:r>
+                      <w:rPr>
+                        <w:color w:val="000000"/>
+                      </w:rPr>
+                      <w:t xml:space="preserve">      </w:t>
+                    </w:r>
+                    <w:r>
+                      <w:t>&lt;</w:t>
+                    </w:r>
+                    <w:r>
+                      <w:rPr>
+                        <w:color w:val="3F7F7F"/>
+                      </w:rPr>
+                      <w:t>result</w:t>
+                    </w:r>
+                    <w:r>
+                      <w:t>&gt;</w:t>
+                    </w:r>
+                    <w:r>
+                      <w:rPr>
+                        <w:color w:val="000000"/>
+                      </w:rPr>
+                      <w:t>/example/{1}.</w:t>
+                    </w:r>
+                    <w:proofErr w:type="spellStart"/>
+                    <w:r>
+                      <w:rPr>
+                        <w:color w:val="000000"/>
+                        <w:u w:val="single"/>
+                      </w:rPr>
+                      <w:t>jsp</w:t>
+                    </w:r>
+                    <w:proofErr w:type="spellEnd"/>
+                    <w:r>
+                      <w:t>&lt;/</w:t>
+                    </w:r>
+                    <w:r>
+                      <w:rPr>
+                        <w:color w:val="3F7F7F"/>
+                      </w:rPr>
+                      <w:t>result</w:t>
+                    </w:r>
+                    <w:r>
+                      <w:t>&gt;</w:t>
+                    </w:r>
+                  </w:p>
+                  <w:p>
+                    <w:pPr>
+                      <w:pStyle w:val="ConsolaXml"/>
+                    </w:pPr>
+                    <w:r>
+                      <w:rPr>
+                        <w:color w:val="000000"/>
+                      </w:rPr>
+                      <w:t xml:space="preserve">    </w:t>
+                    </w:r>
+                    <w:r>
+                      <w:t>&lt;/</w:t>
+                    </w:r>
+                    <w:r>
+                      <w:rPr>
+                        <w:color w:val="3F7F7F"/>
+                      </w:rPr>
+                      <w:t>action</w:t>
+                    </w:r>
+                    <w:r>
+                      <w:t>&gt;</w:t>
+                    </w:r>
+                  </w:p>
+                  <w:p>
+                    <w:pPr>
+                      <w:pStyle w:val="ConsolaXml"/>
+                    </w:pPr>
+                    <w:r>
+                      <w:rPr>
+                        <w:color w:val="000000"/>
+                      </w:rPr>
+                      <w:t xml:space="preserve">    </w:t>
+                    </w:r>
+                  </w:p>
+                  <w:p>
+                    <w:pPr>
+                      <w:pStyle w:val="ConsolaXml"/>
+                    </w:pPr>
+                    <w:r>
+                      <w:rPr>
+                        <w:color w:val="000000"/>
+                      </w:rPr>
+                      <w:t xml:space="preserve">    </w:t>
+                    </w:r>
+                    <w:proofErr w:type="gramStart"/>
+                    <w:r>
+                      <w:rPr>
+                        <w:color w:val="3F5FBF"/>
+                      </w:rPr>
+                      <w:t>&lt;!--</w:t>
+                    </w:r>
+                    <w:proofErr w:type="gramEnd"/>
+                    <w:r>
+                      <w:rPr>
+                        <w:color w:val="3F5FBF"/>
+                      </w:rPr>
+                      <w:t xml:space="preserve"> Add additional "example" package actions here. --&gt;</w:t>
+                    </w:r>
+                    <w:r>
+                      <w:rPr>
+                        <w:color w:val="000000"/>
+                      </w:rPr>
+                      <w:t xml:space="preserve">    </w:t>
+                    </w:r>
+                  </w:p>
+                  <w:p>
+                    <w:pPr>
+                      <w:pStyle w:val="ConsolaXml"/>
+                    </w:pPr>
+                    <w:r>
+                      <w:rPr>
+                        <w:color w:val="000000"/>
+                      </w:rPr>
+                      <w:t xml:space="preserve">  </w:t>
+                    </w:r>
+                    <w:r>
+                      <w:t>&lt;/</w:t>
+                    </w:r>
+                    <w:r>
+                      <w:rPr>
+                        <w:color w:val="3F7F7F"/>
+                      </w:rPr>
+                      <w:t>package</w:t>
+                    </w:r>
+                    <w:r>
+                      <w:t>&gt;</w:t>
+                    </w:r>
+                  </w:p>
+                  <w:p>
+                    <w:pPr>
+                      <w:pStyle w:val="ConsolaXml"/>
+                    </w:pPr>
+                    <w:r>
+                      <w:t>&lt;/</w:t>
+                    </w:r>
+                    <w:r>
+                      <w:rPr>
+                        <w:color w:val="3F7F7F"/>
+                      </w:rPr>
+                      <w:t>struts</w:t>
+                    </w:r>
+                    <w:r>
+                      <w:t>&gt;</w:t>
+                    </w:r>
+                  </w:p>
+                  <w:p>
+                    <w:pPr>
+                      <w:pStyle w:val="tituloCodigo"/>
+                    </w:pPr>
+                    <w:r>
+                      <w:t>&lt;</w:t>
+                    </w:r>
+                    <w:r>
+                      <w:rPr>
+                        <w:u w:val="single"/>
+                      </w:rPr>
+                      <w:t>raíz</w:t>
+                    </w:r>
+                    <w:r>
+                      <w:t>&gt;/</w:t>
+                    </w:r>
+                    <w:proofErr w:type="spellStart"/>
+                    <w:r>
+                      <w:t>src</w:t>
+                    </w:r>
+                    <w:proofErr w:type="spellEnd"/>
+                    <w:r>
+                      <w:t>/</w:t>
+                    </w:r>
+                    <w:proofErr w:type="spellStart"/>
+                    <w:r>
+                      <w:t>main</w:t>
+                    </w:r>
+                    <w:proofErr w:type="spellEnd"/>
+                    <w:r>
+                      <w:t>/</w:t>
+                    </w:r>
+                    <w:proofErr w:type="spellStart"/>
+                    <w:r>
+                      <w:t>resources</w:t>
+                    </w:r>
+                    <w:proofErr w:type="spellEnd"/>
+                    <w:r>
+                      <w:t>/</w:t>
+                    </w:r>
+                    <w:r>
+                      <w:t>example.xml</w:t>
+                    </w:r>
+                  </w:p>
+                </w:txbxContent>
+              </v:textbox>
+            </v:shape>
+            <v:shape id="_x0000_s1046" type="#_x0000_t61" style="position:absolute;left:8210;top:2975;width:2336;height:1223" adj="2950,23278" fillcolor="white [3201]" strokecolor="#95b3d7 [1940]" strokeweight="2.5pt">
+              <v:shadow color="#868686"/>
+              <v:textbox>
+                <w:txbxContent>
+                  <w:p>
+                    <w:pPr>
+                      <w:rPr>
+                        <w:b/>
+                        <w:sz w:val="20"/>
+                      </w:rPr>
+                    </w:pPr>
+                    <w:r>
+                      <w:rPr>
+                        <w:b/>
+                        <w:sz w:val="20"/>
+                      </w:rPr>
+                      <w:t>Nota: Contiene la configuración default para el funcionamiento</w:t>
+                    </w:r>
+                  </w:p>
+                </w:txbxContent>
+              </v:textbox>
+            </v:shape>
+            <v:shape id="_x0000_s1047" type="#_x0000_t61" style="position:absolute;left:8210;top:4617;width:3052;height:1292" adj="-10602,-1454" fillcolor="white [3201]" strokecolor="#95b3d7 [1940]" strokeweight="2.5pt">
+              <v:shadow color="#868686"/>
+              <v:textbox style="mso-next-textbox:#_x0000_s1047">
+                <w:txbxContent>
+                  <w:p>
+                    <w:pPr>
+                      <w:rPr>
+                        <w:b/>
+                        <w:sz w:val="20"/>
+                      </w:rPr>
+                    </w:pPr>
+                    <w:r>
+                      <w:rPr>
+                        <w:b/>
+                        <w:sz w:val="20"/>
+                      </w:rPr>
+                      <w:t xml:space="preserve">Nota: </w:t>
+                    </w:r>
+                    <w:proofErr w:type="spellStart"/>
+                    <w:r>
+                      <w:rPr>
+                        <w:b/>
+                        <w:sz w:val="20"/>
+                      </w:rPr>
+                      <w:t>namespace</w:t>
+                    </w:r>
+                    <w:proofErr w:type="spellEnd"/>
+                    <w:r>
+                      <w:rPr>
+                        <w:b/>
+                        <w:sz w:val="20"/>
+                      </w:rPr>
+                      <w:t xml:space="preserve"> corresponde al fragmento de la </w:t>
+                    </w:r>
+                    <w:proofErr w:type="spellStart"/>
+                    <w:r>
+                      <w:rPr>
+                        <w:b/>
+                        <w:sz w:val="20"/>
+                      </w:rPr>
+                      <w:t>url</w:t>
+                    </w:r>
+                    <w:proofErr w:type="spellEnd"/>
+                    <w:r>
+                      <w:rPr>
+                        <w:b/>
+                        <w:sz w:val="20"/>
+                      </w:rPr>
+                      <w:t xml:space="preserve"> que contiene las acciones </w:t>
+                    </w:r>
+                    <w:r>
+                      <w:rPr>
+                        <w:b/>
+                        <w:i/>
+                        <w:color w:val="00B050"/>
+                        <w:sz w:val="20"/>
+                      </w:rPr>
+                      <w:t>/</w:t>
+                    </w:r>
+                    <w:proofErr w:type="spellStart"/>
+                    <w:r>
+                      <w:rPr>
+                        <w:b/>
+                        <w:i/>
+                        <w:color w:val="00B050"/>
+                        <w:sz w:val="20"/>
+                      </w:rPr>
+                      <w:t>example</w:t>
+                    </w:r>
+                    <w:proofErr w:type="spellEnd"/>
+                    <w:r>
+                      <w:rPr>
+                        <w:b/>
+                        <w:sz w:val="20"/>
+                      </w:rPr>
+                      <w:t>/</w:t>
+                    </w:r>
+                    <w:proofErr w:type="spellStart"/>
+                    <w:r>
+                      <w:rPr>
+                        <w:b/>
+                        <w:sz w:val="20"/>
+                      </w:rPr>
+                      <w:t>HelloWorld</w:t>
+                    </w:r>
+                    <w:proofErr w:type="spellEnd"/>
+                  </w:p>
+                </w:txbxContent>
+              </v:textbox>
+            </v:shape>
+            <v:shape id="_x0000_s1048" type="#_x0000_t61" style="position:absolute;left:3165;top:3233;width:3261;height:965" adj="7750,34739,-996,21238,-996,3623,-996,3623" fillcolor="white [3201]" strokecolor="#95b3d7 [1940]" strokeweight="2.5pt">
+              <v:fill opacity=".75"/>
+              <v:shadow color="#868686"/>
+              <v:textbox style="mso-next-textbox:#_x0000_s1048">
+                <w:txbxContent>
+                  <w:p>
+                    <w:pPr>
+                      <w:rPr>
+                        <w:b/>
+                        <w:sz w:val="20"/>
+                      </w:rPr>
+                    </w:pPr>
+                    <w:r>
+                      <w:rPr>
+                        <w:b/>
+                        <w:sz w:val="20"/>
+                      </w:rPr>
+                      <w:t xml:space="preserve">Nota: </w:t>
+                    </w:r>
+                    <w:proofErr w:type="spellStart"/>
+                    <w:r>
+                      <w:rPr>
+                        <w:b/>
+                        <w:sz w:val="20"/>
+                      </w:rPr>
+                      <w:t>name</w:t>
+                    </w:r>
+                    <w:proofErr w:type="spellEnd"/>
+                    <w:r>
+                      <w:rPr>
+                        <w:b/>
+                        <w:sz w:val="20"/>
+                      </w:rPr>
+                      <w:t xml:space="preserve"> corresponde al fragmento final de la </w:t>
+                    </w:r>
+                    <w:proofErr w:type="spellStart"/>
+                    <w:r>
+                      <w:rPr>
+                        <w:b/>
+                        <w:sz w:val="20"/>
+                      </w:rPr>
+                      <w:t>url</w:t>
+                    </w:r>
+                    <w:proofErr w:type="spellEnd"/>
+                    <w:r>
+                      <w:rPr>
+                        <w:b/>
+                        <w:sz w:val="20"/>
+                      </w:rPr>
+                      <w:t xml:space="preserve"> </w:t>
+                    </w:r>
+                    <w:r>
+                      <w:rPr>
+                        <w:b/>
+                        <w:i/>
+                        <w:sz w:val="20"/>
+                      </w:rPr>
+                      <w:t>/</w:t>
+                    </w:r>
+                    <w:proofErr w:type="spellStart"/>
+                    <w:r>
+                      <w:rPr>
+                        <w:b/>
+                        <w:i/>
+                        <w:sz w:val="20"/>
+                      </w:rPr>
+                      <w:t>example</w:t>
+                    </w:r>
+                    <w:proofErr w:type="spellEnd"/>
+                    <w:r>
+                      <w:rPr>
+                        <w:b/>
+                        <w:sz w:val="20"/>
+                      </w:rPr>
+                      <w:t>/</w:t>
+                    </w:r>
+                    <w:proofErr w:type="spellStart"/>
+                    <w:r>
+                      <w:rPr>
+                        <w:b/>
+                        <w:color w:val="00B050"/>
+                        <w:sz w:val="20"/>
+                      </w:rPr>
+                      <w:t>HelloWorld</w:t>
+                    </w:r>
+                    <w:proofErr w:type="spellEnd"/>
+                  </w:p>
+                </w:txbxContent>
+              </v:textbox>
+              <o:callout v:ext="edit" minusx="t" minusy="t"/>
+            </v:shape>
+          </v:group>
+        </w:pict>
+      </w:r>
+    </w:p>
+    <w:p/>
+    <w:p/>
+    <w:p/>
+    <w:p/>
+    <w:p/>
+    <w:p/>
+    <w:p/>
+    <w:p/>
+    <w:p/>
+    <w:p/>
+    <w:p/>
+    <w:p/>
+    <w:p/>
+    <w:p/>
+    <w:p/>
+    <w:p/>
+    <w:p>
+      <w:pPr>
+        <w:pStyle w:val="Ttulo2"/>
+        <w:rPr>
+          <w:lang w:val="es-MX"/>
+        </w:rPr>
+      </w:pPr>
+      <w:bookmarkStart w:id="29" w:name="_Toc359277253"/>
+      <w:r>
+        <w:rPr>
+          <w:lang w:val="es-MX"/>
+        </w:rPr>
+        <w:t xml:space="preserve">Laboratorio 2: </w:t>
+      </w:r>
+      <w:r>
+        <w:rPr>
+          <w:lang w:val="es-MX"/>
+        </w:rPr>
+        <w:t>Creando nuestra propia acción</w:t>
+      </w:r>
+      <w:bookmarkEnd w:id="29"/>
+    </w:p>
+    <w:p>
+      <w:r>
+        <w:t>Muy bien nuestro más querido usuario no ha solicitado un nuevo requerimiento:</w:t>
+      </w:r>
+    </w:p>
+    <w:p>
+      <w:r>
+        <w:rPr>
+          <w:noProof/>
+          <w:lang w:val="es-ES"/>
+        </w:rPr>
+        <w:pict>
+          <v:shape id="_x0000_s1050" type="#_x0000_t202" style="position:absolute;margin-left:0;margin-top:0;width:464.4pt;height:56.05pt;z-index:251681792;mso-height-percent:200;mso-position-horizontal:center;mso-height-percent:200;mso-width-relative:margin;mso-height-relative:margin" fillcolor="white [3201]" strokecolor="#9bbb59 [3206]" strokeweight="2.5pt">
+            <v:shadow color="#868686"/>
+            <v:textbox style="mso-fit-shape-to-text:t">
+              <w:txbxContent>
+                <w:p>
+                  <w:pPr>
+                    <w:spacing w:after="0"/>
+                    <w:rPr>
+                      <w:lang w:val="es-ES"/>
+                    </w:rPr>
+                  </w:pPr>
+                  <w:r>
+                    <w:rPr>
+                      <w:lang w:val="es-ES"/>
+                    </w:rPr>
+                    <w:t>Hola mundo</w:t>
+                  </w:r>
+                  <w:proofErr w:type="gramStart"/>
+                  <w:r>
+                    <w:rPr>
+                      <w:lang w:val="es-ES"/>
+                    </w:rPr>
+                    <w:t>!!</w:t>
+                  </w:r>
+                  <w:proofErr w:type="gramEnd"/>
+                </w:p>
+                <w:p>
+                  <w:pPr>
+                    <w:spacing w:after="0"/>
+                    <w:rPr>
+                      <w:lang w:val="es-ES"/>
+                    </w:rPr>
+                  </w:pPr>
+                </w:p>
+                <w:p>
+                  <w:pPr>
+                    <w:spacing w:after="0"/>
+                    <w:jc w:val="center"/>
+                    <w:rPr>
+                      <w:rFonts w:ascii="Consolas" w:eastAsiaTheme="minorHAnsi" w:hAnsi="Consolas" w:cs="Consolas"/>
+                      <w:b/>
+                      <w:sz w:val="20"/>
+                      <w:szCs w:val="20"/>
+                    </w:rPr>
+                  </w:pPr>
+                  <w:r>
+                    <w:rPr>
+                      <w:rFonts w:ascii="Consolas" w:eastAsiaTheme="minorHAnsi" w:hAnsi="Consolas" w:cs="Consolas"/>
+                      <w:b/>
+                      <w:sz w:val="20"/>
+                      <w:szCs w:val="20"/>
+                    </w:rPr>
+                    <w:t>/</w:t>
+                  </w:r>
+                  <w:proofErr w:type="spellStart"/>
+                  <w:r>
+                    <w:rPr>
+                      <w:rFonts w:ascii="Consolas" w:eastAsiaTheme="minorHAnsi" w:hAnsi="Consolas" w:cs="Consolas"/>
+                      <w:b/>
+                      <w:sz w:val="20"/>
+                      <w:szCs w:val="20"/>
+                    </w:rPr>
+                    <w:t>holamundo</w:t>
+                  </w:r>
+                  <w:proofErr w:type="spellEnd"/>
+                  <w:r>
+                    <w:rPr>
+                      <w:rFonts w:ascii="Consolas" w:eastAsiaTheme="minorHAnsi" w:hAnsi="Consolas" w:cs="Consolas"/>
+                      <w:b/>
+                      <w:sz w:val="20"/>
+                      <w:szCs w:val="20"/>
+                    </w:rPr>
+                    <w:t>/</w:t>
+                  </w:r>
+                  <w:proofErr w:type="spellStart"/>
+                  <w:r>
+                    <w:rPr>
+                      <w:rFonts w:ascii="Consolas" w:eastAsiaTheme="minorHAnsi" w:hAnsi="Consolas" w:cs="Consolas"/>
+                      <w:b/>
+                      <w:sz w:val="20"/>
+                      <w:szCs w:val="20"/>
+                    </w:rPr>
+                    <w:t>HolaMundo.action</w:t>
+                  </w:r>
+                  <w:proofErr w:type="spellEnd"/>
+                </w:p>
+              </w:txbxContent>
+            </v:textbox>
+          </v:shape>
+        </w:pict>
+      </w:r>
+    </w:p>
+    <w:p/>
+    <w:p/>
+    <w:p>
+      <w:pPr>
+        <w:rPr>
+          <w:i/>
+        </w:rPr>
+      </w:pPr>
+      <w:r>
+        <w:rPr>
+          <w:i/>
+        </w:rPr>
+        <w:t xml:space="preserve">Como un usuario de la nueva </w:t>
+      </w:r>
+      <w:proofErr w:type="spellStart"/>
+      <w:r>
+        <w:rPr>
+          <w:i/>
+        </w:rPr>
+        <w:t>super</w:t>
+      </w:r>
+      <w:proofErr w:type="spellEnd"/>
+      <w:r>
+        <w:rPr>
+          <w:i/>
+        </w:rPr>
+        <w:t xml:space="preserve"> aplicación, quiero poder ver el mensaje de “hola mundo</w:t>
+      </w:r>
+      <w:proofErr w:type="gramStart"/>
+      <w:r>
+        <w:rPr>
+          <w:i/>
+        </w:rPr>
+        <w:t>!!</w:t>
+      </w:r>
+      <w:proofErr w:type="gramEnd"/>
+      <w:r>
+        <w:rPr>
+          <w:i/>
+        </w:rPr>
+        <w:t>”.</w:t>
+      </w:r>
+    </w:p>
+    <w:p>
+      <w:r>
+        <w:t xml:space="preserve">Al cliente lo que pida verdad, pues </w:t>
+      </w:r>
+      <w:r>
+        <w:t>¡</w:t>
+      </w:r>
+      <w:r>
+        <w:t>manos a la obra!</w:t>
+      </w:r>
+    </w:p>
+    <w:p>
+      <w:r>
+        <w:br w:type="page"/>
+      </w:r>
+    </w:p>
+    <w:p>
+      <w:pPr>
+        <w:pStyle w:val="Ttulo3"/>
+        <w:rPr>
+          <w:lang w:val="es-MX"/>
+        </w:rPr>
+      </w:pPr>
+      <w:bookmarkStart w:id="30" w:name="_Toc359277254"/>
+      <w:r>
+        <w:rPr>
+          <w:lang w:val="es-MX"/>
+        </w:rPr>
+        <w:lastRenderedPageBreak/>
+        <w:t>¿Por dónde empezar?</w:t>
+      </w:r>
+      <w:bookmarkEnd w:id="30"/>
+    </w:p>
+    <w:p>
+      <w:r>
+        <w:t>Yo creo que por el principio, no es una idea que se me haya ocurrido a mí, a lo mejor por eso es buena idea ;).</w:t>
+      </w:r>
+    </w:p>
+    <w:p>
+      <w:pPr>
+        <w:pStyle w:val="Ttulo3"/>
+        <w:rPr>
+          <w:lang w:val="es-MX"/>
+        </w:rPr>
+      </w:pPr>
+      <w:bookmarkStart w:id="31" w:name="_Toc359277255"/>
+      <w:r>
+        <w:rPr>
+          <w:lang w:val="es-MX"/>
+        </w:rPr>
+        <w:t xml:space="preserve">Crear el proyecto usando </w:t>
+      </w:r>
+      <w:proofErr w:type="spellStart"/>
+      <w:r>
+        <w:rPr>
+          <w:lang w:val="es-MX"/>
+        </w:rPr>
+        <w:t>Maven</w:t>
+      </w:r>
+      <w:bookmarkEnd w:id="31"/>
+      <w:proofErr w:type="spellEnd"/>
+    </w:p>
+    <w:p>
+      <w:r>
+        <w:t xml:space="preserve">Necesitamos crear un nuevo proyecto </w:t>
+      </w:r>
+      <w:proofErr w:type="spellStart"/>
+      <w:r>
+        <w:t>Maven</w:t>
+      </w:r>
+      <w:proofErr w:type="spellEnd"/>
+      <w:r>
+        <w:t xml:space="preserve">, utilizando el </w:t>
+      </w:r>
+      <w:proofErr w:type="spellStart"/>
+      <w:r>
+        <w:t>archetype</w:t>
+      </w:r>
+      <w:proofErr w:type="spellEnd"/>
+      <w:r>
+        <w:t xml:space="preserve"> “</w:t>
+      </w:r>
+      <w:r>
+        <w:t>struts2-archetype-blank</w:t>
+      </w:r>
+      <w:r>
+        <w:t xml:space="preserve">”, si por alguna razón no sale como resultado del filtro, agreguemos el catalogo remoto de </w:t>
+      </w:r>
+      <w:proofErr w:type="spellStart"/>
+      <w:r>
+        <w:t>archetypes</w:t>
+      </w:r>
+      <w:proofErr w:type="spellEnd"/>
+      <w:r>
+        <w:t>.</w:t>
+      </w:r>
+    </w:p>
+    <w:p>
+      <w:pPr>
+        <w:ind w:left="709"/>
+        <w:rPr>
+          <w:b/>
+          <w:i/>
+          <w:color w:val="0070C0"/>
+        </w:rPr>
+      </w:pPr>
+      <w:r>
+        <w:rPr>
+          <w:rStyle w:val="notaCar"/>
+        </w:rPr>
+        <w:t xml:space="preserve">Nota: </w:t>
+      </w:r>
+      <w:proofErr w:type="spellStart"/>
+      <w:r>
+        <w:rPr>
+          <w:rStyle w:val="notaCar"/>
+        </w:rPr>
+        <w:t>Sientete</w:t>
+      </w:r>
+      <w:proofErr w:type="spellEnd"/>
+      <w:r>
+        <w:rPr>
+          <w:rStyle w:val="notaCar"/>
+        </w:rPr>
+        <w:t xml:space="preserve"> libre de</w:t>
+      </w:r>
+      <w:r>
+        <w:rPr>
+          <w:b/>
+          <w:i/>
+          <w:color w:val="0070C0"/>
+        </w:rPr>
+        <w:t xml:space="preserve"> utilizar el grupo, </w:t>
+      </w:r>
+      <w:proofErr w:type="spellStart"/>
+      <w:r>
+        <w:rPr>
+          <w:b/>
+          <w:i/>
+          <w:color w:val="0070C0"/>
+        </w:rPr>
+        <w:t>artifacId</w:t>
+      </w:r>
+      <w:proofErr w:type="spellEnd"/>
+      <w:r>
+        <w:rPr>
+          <w:b/>
+          <w:i/>
+          <w:color w:val="0070C0"/>
+        </w:rPr>
+        <w:t xml:space="preserve">, versión y </w:t>
+      </w:r>
+      <w:proofErr w:type="spellStart"/>
+      <w:r>
+        <w:rPr>
+          <w:b/>
+          <w:i/>
+          <w:color w:val="0070C0"/>
+        </w:rPr>
+        <w:t>package</w:t>
+      </w:r>
+      <w:proofErr w:type="spellEnd"/>
+      <w:r>
+        <w:rPr>
+          <w:b/>
+          <w:i/>
+          <w:color w:val="0070C0"/>
+        </w:rPr>
+        <w:t xml:space="preserve"> a tu gusto.</w:t>
+      </w:r>
+    </w:p>
+    <w:p>
+      <w:r>
+        <w:t xml:space="preserve">Ya que tenemos el proyecto de </w:t>
+      </w:r>
+      <w:proofErr w:type="spellStart"/>
+      <w:r>
+        <w:t>Maven</w:t>
+      </w:r>
+      <w:proofErr w:type="spellEnd"/>
+      <w:r>
+        <w:t xml:space="preserve"> listo sigamos adelante.</w:t>
+      </w:r>
+    </w:p>
+    <w:p>
+      <w:r>
+        <w:rPr>
+          <w:noProof/>
+          <w:lang w:val="es-ES"/>
+        </w:rPr>
+        <w:pict>
+          <v:shape id="_x0000_s1051" type="#_x0000_t202" style="position:absolute;margin-left:0;margin-top:0;width:256.5pt;height:359.5pt;z-index:251683840;mso-height-percent:200;mso-position-horizontal:left;mso-height-percent:200;mso-width-relative:margin;mso-height-relative:margin" stroked="f">
+            <v:textbox style="mso-fit-shape-to-text:t">
+              <w:txbxContent>
+                <w:p>
+                  <w:pPr>
+                    <w:rPr>
+                      <w:lang w:val="es-ES"/>
+                    </w:rPr>
+                  </w:pPr>
+                  <w:r>
+                    <w:rPr>
+                      <w:noProof/>
+                      <w:lang w:val="en-US"/>
+                    </w:rPr>
+                    <w:drawing>
+                      <wp:inline distT="0" distB="0" distL="0" distR="0">
+                        <wp:extent cx="3047509" cy="4270076"/>
+                        <wp:effectExtent l="19050" t="0" r="491" b="0"/>
+                        <wp:docPr id="6" name="Imagen 2"/>
+                        <wp:cNvGraphicFramePr>
+                          <a:graphicFrameLocks xmlns:a="http://schemas.openxmlformats.org/drawingml/2006/main" noChangeAspect="1"/>
+                        </wp:cNvGraphicFramePr>
+                        <a:graphic xmlns:a="http://schemas.openxmlformats.org/drawingml/2006/main">
+                          <a:graphicData uri="http://schemas.openxmlformats.org/drawingml/2006/picture">
+                            <pic:pic xmlns:pic="http://schemas.openxmlformats.org/drawingml/2006/picture">
+                              <pic:nvPicPr>
+                                <pic:cNvPr id="0" name="Picture 2"/>
+                                <pic:cNvPicPr>
+                                  <a:picLocks noChangeAspect="1" noChangeArrowheads="1"/>
+                                </pic:cNvPicPr>
+                              </pic:nvPicPr>
+                              <pic:blipFill>
+                                <a:blip r:embed="rId20" cstate="print"/>
+                                <a:srcRect/>
+                                <a:stretch>
+                                  <a:fillRect/>
+                                </a:stretch>
+                              </pic:blipFill>
+                              <pic:spPr bwMode="auto">
+                                <a:xfrm>
+                                  <a:off x="0" y="0"/>
+                                  <a:ext cx="3047509" cy="4270076"/>
+                                </a:xfrm>
+                                <a:prstGeom prst="rect">
+                                  <a:avLst/>
+                                </a:prstGeom>
+                                <a:noFill/>
+                                <a:ln w="9525">
+                                  <a:noFill/>
+                                  <a:miter lim="800000"/>
+                                  <a:headEnd/>
+                                  <a:tailEnd/>
+                                </a:ln>
+                              </pic:spPr>
+                            </pic:pic>
+                          </a:graphicData>
+                        </a:graphic>
+                      </wp:inline>
+                    </w:drawing>
+                  </w:r>
+                </w:p>
+              </w:txbxContent>
+            </v:textbox>
+          </v:shape>
+        </w:pict>
+      </w:r>
+    </w:p>
+    <w:p/>
+    <w:p/>
+    <w:p/>
+    <w:p/>
+    <w:p/>
+    <w:p/>
+    <w:p/>
+    <w:p/>
+    <w:p/>
+    <w:p/>
+    <w:p/>
+    <w:p/>
+    <w:p/>
+    <w:p>
+      <w:pPr>
+        <w:rPr>
+          <w:rFonts w:eastAsia="Arial" w:cs="Arial"/>
+          <w:b/>
+          <w:color w:val="365F91" w:themeColor="accent1" w:themeShade="BF"/>
+          <w:sz w:val="24"/>
+        </w:rPr>
+      </w:pPr>
+      <w:r>
+        <w:br w:type="page"/>
+      </w:r>
+    </w:p>
+    <w:p>
+      <w:pPr>
+        <w:pStyle w:val="Ttulo3"/>
+        <w:rPr>
+          <w:lang w:val="es-MX"/>
+        </w:rPr>
+      </w:pPr>
+      <w:bookmarkStart w:id="32" w:name="_Toc359277256"/>
+      <w:r>
+        <w:rPr>
+          <w:lang w:val="es-MX"/>
+        </w:rPr>
+        <w:lastRenderedPageBreak/>
+        <w:t>Agregando nuestra nueva acción</w:t>
+      </w:r>
+      <w:bookmarkEnd w:id="32"/>
+    </w:p>
+    <w:p>
+      <w:r>
+        <w:t xml:space="preserve">Para este punto ya tenemos un nuevo, configura y reluciente proyecto Struts2, listo para empezar a ensuciarnos las manitas, pues </w:t>
+      </w:r>
+      <w:r>
+        <w:t>¡</w:t>
+      </w:r>
+      <w:r>
+        <w:t>adelante!</w:t>
+      </w:r>
+    </w:p>
+    <w:p>
+      <w:pPr>
+        <w:pStyle w:val="BestPractice"/>
+      </w:pPr>
+      <w:r>
+        <w:rPr>
+          <w:noProof/>
+          <w:lang w:val="en-US"/>
+        </w:rPr>
+        <w:pict>
+          <v:group id="_x0000_s1055" style="position:absolute;left:0;text-align:left;margin-left:1.55pt;margin-top:24pt;width:526.65pt;height:184.85pt;z-index:251691008" coordorigin="1449,3151" coordsize="10533,3697">
+            <v:shape id="_x0000_s1052" type="#_x0000_t202" style="position:absolute;left:1449;top:3610;width:9260;height:3238;mso-height-percent:200;mso-height-percent:200;mso-width-relative:margin;mso-height-relative:margin" fillcolor="white [3201]" strokecolor="#8064a2 [3207]" strokeweight="2.5pt">
+              <v:shadow color="#868686"/>
+              <v:textbox style="mso-fit-shape-to-text:t">
+                <w:txbxContent>
+                  <w:p>
+                    <w:pPr>
+                      <w:pStyle w:val="ConsolaCodigo"/>
+                    </w:pPr>
+                    <w:proofErr w:type="gramStart"/>
+                    <w:r>
+                      <w:t>package</w:t>
+                    </w:r>
+                    <w:proofErr w:type="gramEnd"/>
+                    <w:r>
+                      <w:t xml:space="preserve"> </w:t>
+                    </w:r>
+                    <w:proofErr w:type="spellStart"/>
+                    <w:r>
+                      <w:t>com.tecgurus.whattimeisit.web.actions</w:t>
+                    </w:r>
+                    <w:proofErr w:type="spellEnd"/>
+                    <w:r>
+                      <w:t>;</w:t>
+                    </w:r>
+                  </w:p>
+                  <w:p>
+                    <w:pPr>
+                      <w:pStyle w:val="ConsolaCodigo"/>
+                    </w:pPr>
+                  </w:p>
+                  <w:p>
+                    <w:pPr>
+                      <w:pStyle w:val="ConsolaCodigo"/>
+                    </w:pPr>
+                    <w:proofErr w:type="gramStart"/>
+                    <w:r>
+                      <w:t>import</w:t>
+                    </w:r>
+                    <w:proofErr w:type="gramEnd"/>
+                    <w:r>
+                      <w:t xml:space="preserve"> com.opensymphony.xwork2.ActionSupport;</w:t>
+                    </w:r>
+                  </w:p>
+                  <w:p>
+                    <w:pPr>
+                      <w:pStyle w:val="ConsolaCodigo"/>
+                    </w:pPr>
+                  </w:p>
+                  <w:p>
+                    <w:pPr>
+                      <w:pStyle w:val="ConsolaCodigo"/>
+                    </w:pPr>
+                    <w:proofErr w:type="gramStart"/>
+                    <w:r>
+                      <w:t>public</w:t>
+                    </w:r>
+                    <w:proofErr w:type="gramEnd"/>
+                    <w:r>
+                      <w:t xml:space="preserve"> class </w:t>
+                    </w:r>
+                    <w:proofErr w:type="spellStart"/>
+                    <w:r>
+                      <w:rPr>
+                        <w:u w:val="single"/>
+                      </w:rPr>
+                      <w:t>HolaMundoAction</w:t>
+                    </w:r>
+                    <w:proofErr w:type="spellEnd"/>
+                    <w:r>
+                      <w:t xml:space="preserve"> extends </w:t>
+                    </w:r>
+                    <w:proofErr w:type="spellStart"/>
+                    <w:r>
+                      <w:t>ActionSupport</w:t>
+                    </w:r>
+                    <w:proofErr w:type="spellEnd"/>
+                    <w:r>
+                      <w:t xml:space="preserve"> {</w:t>
+                    </w:r>
+                  </w:p>
+                  <w:p>
+                    <w:pPr>
+                      <w:pStyle w:val="ConsolaCodigo"/>
+                    </w:pPr>
+                  </w:p>
+                  <w:p>
+                    <w:pPr>
+                      <w:pStyle w:val="ConsolaCodigo"/>
+                    </w:pPr>
+                    <w:r>
+                      <w:tab/>
+                    </w:r>
+                    <w:r>
+                      <w:rPr>
+                        <w:color w:val="646464"/>
+                      </w:rPr>
+                      <w:t>@Override</w:t>
+                    </w:r>
+                  </w:p>
+                  <w:p>
+                    <w:pPr>
+                      <w:pStyle w:val="ConsolaCodigo"/>
+                    </w:pPr>
+                    <w:r>
+                      <w:tab/>
+                    </w:r>
+                    <w:proofErr w:type="gramStart"/>
+                    <w:r>
+                      <w:t>public</w:t>
+                    </w:r>
+                    <w:proofErr w:type="gramEnd"/>
+                    <w:r>
+                      <w:t xml:space="preserve"> String execute() throws Exception {</w:t>
+                    </w:r>
+                    <w:r>
+                      <w:tab/>
+                    </w:r>
+                  </w:p>
+                  <w:p>
+                    <w:pPr>
+                      <w:pStyle w:val="ConsolaCodigo"/>
+                    </w:pPr>
+                    <w:r>
+                      <w:tab/>
+                    </w:r>
+                    <w:r>
+                      <w:tab/>
+                    </w:r>
+                    <w:proofErr w:type="gramStart"/>
+                    <w:r>
+                      <w:t>return</w:t>
+                    </w:r>
+                    <w:proofErr w:type="gramEnd"/>
+                    <w:r>
+                      <w:t xml:space="preserve"> </w:t>
+                    </w:r>
+                    <w:r>
+                      <w:rPr>
+                        <w:i/>
+                        <w:iCs/>
+                        <w:color w:val="0000C0"/>
+                      </w:rPr>
+                      <w:t>SUCCESS</w:t>
+                    </w:r>
+                    <w:r>
+                      <w:t>;</w:t>
+                    </w:r>
+                  </w:p>
+                  <w:p>
+                    <w:pPr>
+                      <w:pStyle w:val="ConsolaCodigo"/>
+                    </w:pPr>
+                    <w:r>
+                      <w:tab/>
+                      <w:t>}</w:t>
+                    </w:r>
+                  </w:p>
+                  <w:p>
+                    <w:pPr>
+                      <w:pStyle w:val="ConsolaCodigo"/>
+                    </w:pPr>
+                    <w:r>
+                      <w:tab/>
+                    </w:r>
+                  </w:p>
+                  <w:p>
+                    <w:pPr>
+                      <w:pStyle w:val="ConsolaCodigo"/>
+                    </w:pPr>
+                    <w:r>
+                      <w:t>}</w:t>
+                    </w:r>
+                    <w:r>
+                      <w:t xml:space="preserve"> </w:t>
+                    </w:r>
+                  </w:p>
+                  <w:p>
+                    <w:pPr>
+                      <w:pStyle w:val="tituloCodigo"/>
+                    </w:pPr>
+                    <w:r>
+                      <w:t>&lt;</w:t>
+                    </w:r>
+                    <w:r>
+                      <w:rPr>
+                        <w:u w:val="single"/>
+                      </w:rPr>
+                      <w:t>raíz</w:t>
+                    </w:r>
+                    <w:r>
+                      <w:t>&gt;/</w:t>
+                    </w:r>
+                    <w:r>
+                      <w:t>src</w:t>
+                    </w:r>
+                    <w:r>
+                      <w:t>/</w:t>
+                    </w:r>
+                    <w:r>
+                      <w:t>main</w:t>
+                    </w:r>
+                    <w:r>
+                      <w:t>/</w:t>
+                    </w:r>
+                    <w:r>
+                      <w:t>java</w:t>
+                    </w:r>
+                    <w:r>
+                      <w:t>/</w:t>
+                    </w:r>
+                    <w:r>
+                      <w:t>com</w:t>
+                    </w:r>
+                    <w:r>
+                      <w:t>/</w:t>
+                    </w:r>
+                    <w:r>
+                      <w:t>tecgurus</w:t>
+                    </w:r>
+                    <w:r>
+                      <w:t>/</w:t>
+                    </w:r>
+                    <w:r>
+                      <w:t>whattimeisit</w:t>
+                    </w:r>
+                    <w:r>
+                      <w:t>/</w:t>
+                    </w:r>
+                    <w:r>
+                      <w:t>web</w:t>
+                    </w:r>
+                    <w:r>
+                      <w:t>/</w:t>
+                    </w:r>
+                    <w:r>
+                      <w:t>actions</w:t>
+                    </w:r>
+                    <w:r>
+                      <w:t>/</w:t>
+                    </w:r>
+                    <w:r>
+                      <w:t>HolaMundoAction.java</w:t>
+                    </w:r>
+                  </w:p>
+                </w:txbxContent>
+              </v:textbox>
+            </v:shape>
+            <v:shape id="_x0000_s1053" type="#_x0000_t61" style="position:absolute;left:9103;top:3151;width:2879;height:1223" adj="-13077,25221" fillcolor="white [3201]" strokecolor="#95b3d7 [1940]" strokeweight="2.5pt">
+              <v:shadow color="#868686"/>
+              <v:textbox>
+                <w:txbxContent>
+                  <w:p>
+                    <w:pPr>
+                      <w:rPr>
+                        <w:b/>
+                        <w:sz w:val="20"/>
+                      </w:rPr>
+                    </w:pPr>
+                    <w:proofErr w:type="spellStart"/>
+                    <w:r>
+                      <w:rPr>
+                        <w:b/>
+                        <w:sz w:val="20"/>
+                      </w:rPr>
+                      <w:t>Tip</w:t>
+                    </w:r>
+                    <w:proofErr w:type="spellEnd"/>
+                    <w:r>
+                      <w:rPr>
+                        <w:b/>
+                        <w:sz w:val="20"/>
+                      </w:rPr>
+                      <w:t xml:space="preserve">: Hereda de la clase de </w:t>
+                    </w:r>
+                    <w:proofErr w:type="spellStart"/>
+                    <w:r>
+                      <w:rPr>
+                        <w:b/>
+                        <w:sz w:val="20"/>
+                      </w:rPr>
+                      <w:t>ActionSupport</w:t>
+                    </w:r>
+                    <w:proofErr w:type="spellEnd"/>
+                    <w:r>
+                      <w:rPr>
+                        <w:b/>
+                        <w:sz w:val="20"/>
+                      </w:rPr>
+                      <w:t>, te ahorrará más de una línea de código en futuro cercano</w:t>
+                    </w:r>
+                  </w:p>
+                </w:txbxContent>
+              </v:textbox>
+            </v:shape>
+            <v:shape id="_x0000_s1054" type="#_x0000_t61" style="position:absolute;left:8123;top:4836;width:3410;height:1223" adj="-6822,11303" fillcolor="white [3201]" strokecolor="#95b3d7 [1940]" strokeweight="2.5pt">
+              <v:shadow color="#868686"/>
+              <v:textbox>
+                <w:txbxContent>
+                  <w:p>
+                    <w:pPr>
+                      <w:rPr>
+                        <w:b/>
+                        <w:sz w:val="20"/>
+                      </w:rPr>
+                    </w:pPr>
+                    <w:r>
+                      <w:rPr>
+                        <w:b/>
+                        <w:sz w:val="20"/>
+                      </w:rPr>
+                      <w:t xml:space="preserve">Nota: El método </w:t>
+                    </w:r>
+                    <w:proofErr w:type="spellStart"/>
+                    <w:r>
+                      <w:rPr>
+                        <w:b/>
+                        <w:sz w:val="20"/>
+                      </w:rPr>
+                      <w:t>execute</w:t>
+                    </w:r>
+                    <w:proofErr w:type="spellEnd"/>
+                    <w:r>
+                      <w:rPr>
+                        <w:b/>
+                        <w:sz w:val="20"/>
+                      </w:rPr>
+                      <w:t xml:space="preserve"> es el método llamado al ejecutar la acción, debe de llamarse “</w:t>
+                    </w:r>
+                    <w:proofErr w:type="spellStart"/>
+                    <w:r>
+                      <w:rPr>
+                        <w:b/>
+                        <w:sz w:val="20"/>
+                      </w:rPr>
+                      <w:t>execute</w:t>
+                    </w:r>
+                    <w:proofErr w:type="spellEnd"/>
+                    <w:r>
+                      <w:rPr>
+                        <w:b/>
+                        <w:sz w:val="20"/>
+                      </w:rPr>
+                      <w:t>”</w:t>
+                    </w:r>
+                  </w:p>
+                </w:txbxContent>
+              </v:textbox>
+            </v:shape>
+          </v:group>
+        </w:pict>
+      </w:r>
+      <w:proofErr w:type="spellStart"/>
+      <w:r>
+        <w:t>Best</w:t>
+      </w:r>
+      <w:proofErr w:type="spellEnd"/>
+      <w:r>
+        <w:t xml:space="preserve"> </w:t>
+      </w:r>
+      <w:proofErr w:type="spellStart"/>
+      <w:r>
+        <w:t>p</w:t>
+      </w:r>
+      <w:r>
+        <w:t>ractice</w:t>
+      </w:r>
+      <w:proofErr w:type="spellEnd"/>
+      <w:r>
+        <w:t>:</w:t>
+      </w:r>
+      <w:r>
+        <w:t xml:space="preserve"> Crear los paquetes de </w:t>
+      </w:r>
+      <w:r>
+        <w:t>.</w:t>
+      </w:r>
+      <w:proofErr w:type="spellStart"/>
+      <w:r>
+        <w:t>actions</w:t>
+      </w:r>
+      <w:proofErr w:type="spellEnd"/>
+      <w:r>
+        <w:t>, .</w:t>
+      </w:r>
+      <w:proofErr w:type="spellStart"/>
+      <w:r>
+        <w:t>models</w:t>
+      </w:r>
+      <w:proofErr w:type="spellEnd"/>
+      <w:r>
+        <w:t xml:space="preserve"> a nivel del paquete principa</w:t>
+      </w:r>
+      <w:r>
+        <w:t>l</w:t>
+      </w:r>
+    </w:p>
+    <w:p>
+      <w:r>
+        <w:t xml:space="preserve">En nuestro paquete de </w:t>
+      </w:r>
+      <w:proofErr w:type="spellStart"/>
+      <w:r>
+        <w:t>actions</w:t>
+      </w:r>
+      <w:proofErr w:type="spellEnd"/>
+      <w:r>
+        <w:t xml:space="preserve"> creamos una nueva clase llamada </w:t>
+      </w:r>
+      <w:proofErr w:type="spellStart"/>
+      <w:r>
+        <w:t>HolaMundo</w:t>
+      </w:r>
+      <w:r>
+        <w:t>Action</w:t>
+      </w:r>
+      <w:proofErr w:type="spellEnd"/>
+      <w:r>
+        <w:t>.</w:t>
+      </w:r>
+    </w:p>
+    <w:p/>
+    <w:p/>
+    <w:p/>
+    <w:p/>
+    <w:p/>
+    <w:p/>
+    <w:p/>
+    <w:p>
+      <w:pPr>
+        <w:pStyle w:val="BestPractice"/>
+      </w:pPr>
+      <w:proofErr w:type="spellStart"/>
+      <w:r>
+        <w:t>Best</w:t>
+      </w:r>
+      <w:proofErr w:type="spellEnd"/>
+      <w:r>
+        <w:t xml:space="preserve"> </w:t>
+      </w:r>
+      <w:proofErr w:type="spellStart"/>
+      <w:r>
+        <w:t>practice</w:t>
+      </w:r>
+      <w:proofErr w:type="spellEnd"/>
+      <w:r>
+        <w:t xml:space="preserve">: Terminar el nombre de </w:t>
+      </w:r>
+      <w:r>
+        <w:t>nuestras clases</w:t>
+      </w:r>
+      <w:r>
+        <w:t xml:space="preserve"> acci</w:t>
+      </w:r>
+      <w:r>
+        <w:t>ó</w:t>
+      </w:r>
+      <w:r>
+        <w:t>n con “</w:t>
+      </w:r>
+      <w:proofErr w:type="spellStart"/>
+      <w:r>
+        <w:t>Action</w:t>
+      </w:r>
+      <w:proofErr w:type="spellEnd"/>
+      <w:r>
+        <w:t>”</w:t>
+      </w:r>
+    </w:p>
+    <w:p>
+      <w:pPr>
+        <w:pStyle w:val="Ttulo3"/>
+        <w:rPr>
+          <w:lang w:val="es-MX"/>
+        </w:rPr>
+      </w:pPr>
+      <w:bookmarkStart w:id="33" w:name="_Toc359277257"/>
+      <w:r>
+        <w:rPr>
+          <w:lang w:val="es-MX"/>
+        </w:rPr>
+        <w:t>Configurando Struts2 para funcionar con nuestra nueva acción</w:t>
+      </w:r>
+      <w:bookmarkEnd w:id="33"/>
+    </w:p>
     <w:p/>
     <w:sectPr>
-      <w:headerReference w:type="default" r:id="rId20"/>
-      <w:footerReference w:type="default" r:id="rId21"/>
+      <w:headerReference w:type="default" r:id="rId21"/>
+      <w:footerReference w:type="default" r:id="rId22"/>
       <w:pgSz w:w="12240" w:h="15840" w:code="1"/>
       <w:pgMar w:top="1418" w:right="1418" w:bottom="1418" w:left="1418" w:header="709" w:footer="709" w:gutter="0"/>
       <w:cols w:space="720"/>
@@ -5415,7 +8089,7 @@
             <w:rPr>
               <w:noProof/>
             </w:rPr>
-            <w:t>2</w:t>
+            <w:t>16</w:t>
           </w:r>
         </w:fldSimple>
       </w:p>
@@ -5470,9 +8144,6 @@
         </w:rPr>
         <w:alias w:val="Autor"/>
         <w:id w:val="1146221"/>
-        <w:placeholder>
-          <w:docPart w:val="0DA2F50CDE7842CF80F55FC0B50D0BA6"/>
-        </w:placeholder>
         <w:dataBinding w:prefixMappings="xmlns:ns0='http://purl.org/dc/elements/1.1/' xmlns:ns1='http://schemas.openxmlformats.org/package/2006/metadata/core-properties' " w:xpath="/ns1:coreProperties[1]/ns0:creator[1]" w:storeItemID="{6C3C8BC8-F283-45AE-878A-BAB7291924A1}"/>
         <w:text/>
       </w:sdtPr>
@@ -6760,6 +9431,89 @@
       <w:lang w:val="es-MX"/>
     </w:rPr>
   </w:style>
+  <w:style w:type="paragraph" w:customStyle="1" w:styleId="nota">
+    <w:name w:val="nota"/>
+    <w:basedOn w:val="Normal"/>
+    <w:link w:val="notaCar"/>
+    <w:qFormat/>
+    <w:rsid w:val="008E617B"/>
+    <w:rPr>
+      <w:b/>
+      <w:i/>
+      <w:color w:val="0070C0"/>
+    </w:rPr>
+  </w:style>
+  <w:style w:type="paragraph" w:customStyle="1" w:styleId="ConsolaCodigo">
+    <w:name w:val="ConsolaCodigo"/>
+    <w:basedOn w:val="Normal"/>
+    <w:link w:val="ConsolaCodigoCar"/>
+    <w:qFormat/>
+    <w:rsid w:val="0074118F"/>
+    <w:pPr>
+      <w:autoSpaceDE w:val="0"/>
+      <w:autoSpaceDN w:val="0"/>
+      <w:adjustRightInd w:val="0"/>
+      <w:spacing w:after="0" w:line="240" w:lineRule="auto"/>
+    </w:pPr>
+    <w:rPr>
+      <w:rFonts w:ascii="Consolas" w:eastAsiaTheme="minorHAnsi" w:hAnsi="Consolas" w:cs="Consolas"/>
+      <w:b/>
+      <w:bCs/>
+      <w:color w:val="7F0055"/>
+      <w:sz w:val="20"/>
+      <w:szCs w:val="24"/>
+      <w:lang w:val="en-US"/>
+    </w:rPr>
+  </w:style>
+  <w:style w:type="character" w:customStyle="1" w:styleId="notaCar">
+    <w:name w:val="nota Car"/>
+    <w:basedOn w:val="Fuentedeprrafopredeter"/>
+    <w:link w:val="nota"/>
+    <w:rsid w:val="008E617B"/>
+    <w:rPr>
+      <w:rFonts w:eastAsiaTheme="minorEastAsia"/>
+      <w:b/>
+      <w:i/>
+      <w:color w:val="0070C0"/>
+      <w:lang w:val="es-MX"/>
+    </w:rPr>
+  </w:style>
+  <w:style w:type="paragraph" w:customStyle="1" w:styleId="BestPractice">
+    <w:name w:val="BestPractice"/>
+    <w:basedOn w:val="nota"/>
+    <w:link w:val="BestPracticeCar"/>
+    <w:qFormat/>
+    <w:rsid w:val="00213245"/>
+    <w:pPr>
+      <w:ind w:left="709"/>
+    </w:pPr>
+    <w:rPr>
+      <w:color w:val="E36C0A" w:themeColor="accent6" w:themeShade="BF"/>
+    </w:rPr>
+  </w:style>
+  <w:style w:type="character" w:customStyle="1" w:styleId="ConsolaCodigoCar">
+    <w:name w:val="ConsolaCodigo Car"/>
+    <w:basedOn w:val="Fuentedeprrafopredeter"/>
+    <w:link w:val="ConsolaCodigo"/>
+    <w:rsid w:val="0074118F"/>
+    <w:rPr>
+      <w:rFonts w:ascii="Consolas" w:hAnsi="Consolas" w:cs="Consolas"/>
+      <w:b/>
+      <w:bCs/>
+      <w:color w:val="7F0055"/>
+      <w:sz w:val="20"/>
+      <w:szCs w:val="24"/>
+    </w:rPr>
+  </w:style>
+  <w:style w:type="character" w:customStyle="1" w:styleId="BestPracticeCar">
+    <w:name w:val="BestPractice Car"/>
+    <w:basedOn w:val="notaCar"/>
+    <w:link w:val="BestPractice"/>
+    <w:rsid w:val="00213245"/>
+    <w:rPr>
+      <w:color w:val="E36C0A" w:themeColor="accent6" w:themeShade="BF"/>
+    </w:rPr>
+  </w:style>
 </w:styles>
 </file>
 
@@ -7046,6 +9800,7 @@
   </w:compat>
   <w:rsids>
     <w:rsidRoot w:val="00AF7336"/>
+    <w:rsid w:val="00045D06"/>
     <w:rsid w:val="00142865"/>
     <w:rsid w:val="00293BEC"/>
     <w:rsid w:val="00487F80"/>
@@ -7363,6 +10118,14 @@
     <w:name w:val="DF6A1A6ED4154B2787C0633780CC95C9"/>
     <w:rsid w:val="00747BBC"/>
   </w:style>
+  <w:style w:type="paragraph" w:customStyle="1" w:styleId="1F4817093BA9488FA53715DF80C84FA1">
+    <w:name w:val="1F4817093BA9488FA53715DF80C84FA1"/>
+    <w:rsid w:val="00045D06"/>
+  </w:style>
+  <w:style w:type="paragraph" w:customStyle="1" w:styleId="1E286336255E43D5AB36E0A61B9FB477">
+    <w:name w:val="1E286336255E43D5AB36E0A61B9FB477"/>
+    <w:rsid w:val="00045D06"/>
+  </w:style>
 </w:styles>
 </file>
 
@@ -7679,7 +10442,7 @@
 </file>
 
 <file path=customXml/itemProps2.xml><?xml version="1.0" encoding="utf-8"?>
-<ds:datastoreItem xmlns:ds="http://schemas.openxmlformats.org/officeDocument/2006/customXml" ds:itemID="{6A93FBD4-E384-49B5-85F0-8610F995849F}">
+<ds:datastoreItem xmlns:ds="http://schemas.openxmlformats.org/officeDocument/2006/customXml" ds:itemID="{6086702A-AB54-4021-8C38-704DF0348B66}">
   <ds:schemaRefs>
     <ds:schemaRef ds:uri="http://schemas.openxmlformats.org/officeDocument/2006/bibliography"/>
   </ds:schemaRefs>

</xml_diff>

<commit_message>
set up new training
</commit_message>
<xml_diff>
--- a/Docs/Java Frameworks.docx
+++ b/Docs/Java Frameworks.docx
@@ -55,7 +55,7 @@
                     <w:rFonts w:eastAsiaTheme="majorEastAsia" w:cstheme="majorBidi"/>
                     <w:caps/>
                     <w:noProof/>
-                    <w:lang w:val="es-MX"/>
+                    <w:lang w:val="en-US"/>
                   </w:rPr>
                   <w:drawing>
                     <wp:inline distT="0" distB="0" distL="0" distR="0">
@@ -158,31 +158,7 @@
                         <w:szCs w:val="80"/>
                         <w:lang w:val="es-MX"/>
                       </w:rPr>
-                      <w:t xml:space="preserve">Java </w:t>
-                    </w:r>
-                    <w:proofErr w:type="spellStart"/>
-                    <w:r>
-                      <w:rPr>
-                        <w:rFonts w:eastAsiaTheme="majorEastAsia" w:cstheme="majorBidi"/>
-                        <w:b/>
-                        <w:shadow/>
-                        <w:sz w:val="96"/>
-                        <w:szCs w:val="80"/>
-                        <w:lang w:val="es-MX"/>
-                      </w:rPr>
-                      <w:t>Frameworks</w:t>
-                    </w:r>
-                    <w:proofErr w:type="spellEnd"/>
-                    <w:r>
-                      <w:rPr>
-                        <w:rFonts w:eastAsiaTheme="majorEastAsia" w:cstheme="majorBidi"/>
-                        <w:b/>
-                        <w:shadow/>
-                        <w:sz w:val="96"/>
-                        <w:szCs w:val="80"/>
-                        <w:lang w:val="es-MX"/>
-                      </w:rPr>
-                      <w:t xml:space="preserve"> EE</w:t>
+                      <w:t>Java Frameworks EE</w:t>
                     </w:r>
                   </w:p>
                 </w:tc>
@@ -338,41 +314,13 @@
                         <w:lang w:val="es-MX"/>
                       </w:rPr>
                     </w:pPr>
-                    <w:proofErr w:type="spellStart"/>
                     <w:r>
                       <w:rPr>
                         <w:b/>
                         <w:bCs/>
                         <w:lang w:val="es-MX"/>
                       </w:rPr>
-                      <w:t>Giovanny</w:t>
-                    </w:r>
-                    <w:proofErr w:type="spellEnd"/>
-                    <w:r>
-                      <w:rPr>
-                        <w:b/>
-                        <w:bCs/>
-                        <w:lang w:val="es-MX"/>
-                      </w:rPr>
-                      <w:t xml:space="preserve"> </w:t>
-                    </w:r>
-                    <w:proofErr w:type="spellStart"/>
-                    <w:r>
-                      <w:rPr>
-                        <w:b/>
-                        <w:bCs/>
-                        <w:lang w:val="es-MX"/>
-                      </w:rPr>
-                      <w:t>Rodriguez</w:t>
-                    </w:r>
-                    <w:proofErr w:type="spellEnd"/>
-                    <w:r>
-                      <w:rPr>
-                        <w:b/>
-                        <w:bCs/>
-                        <w:lang w:val="es-MX"/>
-                      </w:rPr>
-                      <w:t xml:space="preserve"> Aguilar</w:t>
+                      <w:t>Giovanny Rodriguez Aguilar</w:t>
                     </w:r>
                   </w:p>
                 </w:sdtContent>
@@ -426,7 +374,15 @@
                         <w:bCs/>
                         <w:lang w:val="es-MX"/>
                       </w:rPr>
-                      <w:t>Junio 2013</w:t>
+                      <w:t>Julio</w:t>
+                    </w:r>
+                    <w:r>
+                      <w:rPr>
+                        <w:b/>
+                        <w:bCs/>
+                        <w:lang w:val="es-MX"/>
+                      </w:rPr>
+                      <w:t xml:space="preserve"> 2013</w:t>
                     </w:r>
                   </w:p>
                 </w:tc>
@@ -475,21 +431,7 @@
                       <w:rPr>
                         <w:lang w:val="es-MX"/>
                       </w:rPr>
-                      <w:t xml:space="preserve">Este documento es destinado como apuntes de apoyo y ejercicios para los alumnos del curso Java </w:t>
-                    </w:r>
-                    <w:proofErr w:type="spellStart"/>
-                    <w:r>
-                      <w:rPr>
-                        <w:lang w:val="es-MX"/>
-                      </w:rPr>
-                      <w:t>Frameworks</w:t>
-                    </w:r>
-                    <w:proofErr w:type="spellEnd"/>
-                    <w:r>
-                      <w:rPr>
-                        <w:lang w:val="es-MX"/>
-                      </w:rPr>
-                      <w:t xml:space="preserve"> EE</w:t>
+                      <w:t>Este documento es destinado como apuntes de apoyo y ejercicios para los alumnos del curso Java Frameworks EE</w:t>
                     </w:r>
                     <w:r>
                       <w:rPr>
@@ -569,7 +511,7 @@
           <w:r>
             <w:fldChar w:fldCharType="separate"/>
           </w:r>
-          <w:hyperlink w:anchor="_Toc359277241" w:history="1">
+          <w:hyperlink w:anchor="_Toc362542181" w:history="1">
             <w:r>
               <w:rPr>
                 <w:rStyle w:val="Hipervnculo"/>
@@ -596,7 +538,7 @@
                 <w:noProof/>
                 <w:webHidden/>
               </w:rPr>
-              <w:instrText xml:space="preserve"> PAGEREF _Toc359277241 \h </w:instrText>
+              <w:instrText xml:space="preserve"> PAGEREF _Toc362542181 \h </w:instrText>
             </w:r>
             <w:r>
               <w:rPr>
@@ -638,7 +580,7 @@
               <w:lang w:val="en-US"/>
             </w:rPr>
           </w:pPr>
-          <w:hyperlink w:anchor="_Toc359277242" w:history="1">
+          <w:hyperlink w:anchor="_Toc362542182" w:history="1">
             <w:r>
               <w:rPr>
                 <w:rStyle w:val="Hipervnculo"/>
@@ -665,7 +607,7 @@
                 <w:noProof/>
                 <w:webHidden/>
               </w:rPr>
-              <w:instrText xml:space="preserve"> PAGEREF _Toc359277242 \h </w:instrText>
+              <w:instrText xml:space="preserve"> PAGEREF _Toc362542182 \h </w:instrText>
             </w:r>
             <w:r>
               <w:rPr>
@@ -707,7 +649,7 @@
               <w:lang w:val="en-US"/>
             </w:rPr>
           </w:pPr>
-          <w:hyperlink w:anchor="_Toc359277243" w:history="1">
+          <w:hyperlink w:anchor="_Toc362542183" w:history="1">
             <w:r>
               <w:rPr>
                 <w:rStyle w:val="Hipervnculo"/>
@@ -734,7 +676,7 @@
                 <w:noProof/>
                 <w:webHidden/>
               </w:rPr>
-              <w:instrText xml:space="preserve"> PAGEREF _Toc359277243 \h </w:instrText>
+              <w:instrText xml:space="preserve"> PAGEREF _Toc362542183 \h </w:instrText>
             </w:r>
             <w:r>
               <w:rPr>
@@ -776,7 +718,7 @@
               <w:lang w:val="en-US"/>
             </w:rPr>
           </w:pPr>
-          <w:hyperlink w:anchor="_Toc359277244" w:history="1">
+          <w:hyperlink w:anchor="_Toc362542184" w:history="1">
             <w:r>
               <w:rPr>
                 <w:rStyle w:val="Hipervnculo"/>
@@ -803,7 +745,7 @@
                 <w:noProof/>
                 <w:webHidden/>
               </w:rPr>
-              <w:instrText xml:space="preserve"> PAGEREF _Toc359277244 \h </w:instrText>
+              <w:instrText xml:space="preserve"> PAGEREF _Toc362542184 \h </w:instrText>
             </w:r>
             <w:r>
               <w:rPr>
@@ -845,7 +787,7 @@
               <w:lang w:val="en-US"/>
             </w:rPr>
           </w:pPr>
-          <w:hyperlink w:anchor="_Toc359277245" w:history="1">
+          <w:hyperlink w:anchor="_Toc362542185" w:history="1">
             <w:r>
               <w:rPr>
                 <w:rStyle w:val="Hipervnculo"/>
@@ -872,7 +814,7 @@
                 <w:noProof/>
                 <w:webHidden/>
               </w:rPr>
-              <w:instrText xml:space="preserve"> PAGEREF _Toc359277245 \h </w:instrText>
+              <w:instrText xml:space="preserve"> PAGEREF _Toc362542185 \h </w:instrText>
             </w:r>
             <w:r>
               <w:rPr>
@@ -914,13 +856,13 @@
               <w:lang w:val="en-US"/>
             </w:rPr>
           </w:pPr>
-          <w:hyperlink w:anchor="_Toc359277246" w:history="1">
+          <w:hyperlink w:anchor="_Toc362542186" w:history="1">
             <w:r>
               <w:rPr>
                 <w:rStyle w:val="Hipervnculo"/>
                 <w:noProof/>
               </w:rPr>
-              <w:t>Laboratorio 1: Creando un proyecto maven</w:t>
+              <w:t>Laboratorio: Creando un proyecto maven modular</w:t>
             </w:r>
             <w:r>
               <w:rPr>
@@ -941,7 +883,7 @@
                 <w:noProof/>
                 <w:webHidden/>
               </w:rPr>
-              <w:instrText xml:space="preserve"> PAGEREF _Toc359277246 \h </w:instrText>
+              <w:instrText xml:space="preserve"> PAGEREF _Toc362542186 \h </w:instrText>
             </w:r>
             <w:r>
               <w:rPr>
@@ -983,7 +925,7 @@
               <w:lang w:val="en-US"/>
             </w:rPr>
           </w:pPr>
-          <w:hyperlink w:anchor="_Toc359277247" w:history="1">
+          <w:hyperlink w:anchor="_Toc362542187" w:history="1">
             <w:r>
               <w:rPr>
                 <w:rStyle w:val="Hipervnculo"/>
@@ -1010,7 +952,7 @@
                 <w:noProof/>
                 <w:webHidden/>
               </w:rPr>
-              <w:instrText xml:space="preserve"> PAGEREF _Toc359277247 \h </w:instrText>
+              <w:instrText xml:space="preserve"> PAGEREF _Toc362542187 \h </w:instrText>
             </w:r>
             <w:r>
               <w:rPr>
@@ -1030,7 +972,7 @@
                 <w:noProof/>
                 <w:webHidden/>
               </w:rPr>
-              <w:t>11</w:t>
+              <w:t>12</w:t>
             </w:r>
             <w:r>
               <w:rPr>
@@ -1052,7 +994,7 @@
               <w:lang w:val="en-US"/>
             </w:rPr>
           </w:pPr>
-          <w:hyperlink w:anchor="_Toc359277248" w:history="1">
+          <w:hyperlink w:anchor="_Toc362542188" w:history="1">
             <w:r>
               <w:rPr>
                 <w:rStyle w:val="Hipervnculo"/>
@@ -1079,7 +1021,7 @@
                 <w:noProof/>
                 <w:webHidden/>
               </w:rPr>
-              <w:instrText xml:space="preserve"> PAGEREF _Toc359277248 \h </w:instrText>
+              <w:instrText xml:space="preserve"> PAGEREF _Toc362542188 \h </w:instrText>
             </w:r>
             <w:r>
               <w:rPr>
@@ -1099,7 +1041,7 @@
                 <w:noProof/>
                 <w:webHidden/>
               </w:rPr>
-              <w:t>12</w:t>
+              <w:t>13</w:t>
             </w:r>
             <w:r>
               <w:rPr>
@@ -1121,7 +1063,7 @@
               <w:lang w:val="en-US"/>
             </w:rPr>
           </w:pPr>
-          <w:hyperlink w:anchor="_Toc359277249" w:history="1">
+          <w:hyperlink w:anchor="_Toc362542189" w:history="1">
             <w:r>
               <w:rPr>
                 <w:rStyle w:val="Hipervnculo"/>
@@ -1148,7 +1090,7 @@
                 <w:noProof/>
                 <w:webHidden/>
               </w:rPr>
-              <w:instrText xml:space="preserve"> PAGEREF _Toc359277249 \h </w:instrText>
+              <w:instrText xml:space="preserve"> PAGEREF _Toc362542189 \h </w:instrText>
             </w:r>
             <w:r>
               <w:rPr>
@@ -1168,7 +1110,7 @@
                 <w:noProof/>
                 <w:webHidden/>
               </w:rPr>
-              <w:t>13</w:t>
+              <w:t>14</w:t>
             </w:r>
             <w:r>
               <w:rPr>
@@ -1190,7 +1132,7 @@
               <w:lang w:val="en-US"/>
             </w:rPr>
           </w:pPr>
-          <w:hyperlink w:anchor="_Toc359277250" w:history="1">
+          <w:hyperlink w:anchor="_Toc362542190" w:history="1">
             <w:r>
               <w:rPr>
                 <w:rStyle w:val="Hipervnculo"/>
@@ -1217,7 +1159,7 @@
                 <w:noProof/>
                 <w:webHidden/>
               </w:rPr>
-              <w:instrText xml:space="preserve"> PAGEREF _Toc359277250 \h </w:instrText>
+              <w:instrText xml:space="preserve"> PAGEREF _Toc362542190 \h </w:instrText>
             </w:r>
             <w:r>
               <w:rPr>
@@ -1237,7 +1179,7 @@
                 <w:noProof/>
                 <w:webHidden/>
               </w:rPr>
-              <w:t>13</w:t>
+              <w:t>14</w:t>
             </w:r>
             <w:r>
               <w:rPr>
@@ -1259,7 +1201,7 @@
               <w:lang w:val="en-US"/>
             </w:rPr>
           </w:pPr>
-          <w:hyperlink w:anchor="_Toc359277251" w:history="1">
+          <w:hyperlink w:anchor="_Toc362542191" w:history="1">
             <w:r>
               <w:rPr>
                 <w:rStyle w:val="Hipervnculo"/>
@@ -1286,7 +1228,7 @@
                 <w:noProof/>
                 <w:webHidden/>
               </w:rPr>
-              <w:instrText xml:space="preserve"> PAGEREF _Toc359277251 \h </w:instrText>
+              <w:instrText xml:space="preserve"> PAGEREF _Toc362542191 \h </w:instrText>
             </w:r>
             <w:r>
               <w:rPr>
@@ -1306,7 +1248,7 @@
                 <w:noProof/>
                 <w:webHidden/>
               </w:rPr>
-              <w:t>14</w:t>
+              <w:t>15</w:t>
             </w:r>
             <w:r>
               <w:rPr>
@@ -1328,7 +1270,7 @@
               <w:lang w:val="en-US"/>
             </w:rPr>
           </w:pPr>
-          <w:hyperlink w:anchor="_Toc359277252" w:history="1">
+          <w:hyperlink w:anchor="_Toc362542192" w:history="1">
             <w:r>
               <w:rPr>
                 <w:rStyle w:val="Hipervnculo"/>
@@ -1355,7 +1297,7 @@
                 <w:noProof/>
                 <w:webHidden/>
               </w:rPr>
-              <w:instrText xml:space="preserve"> PAGEREF _Toc359277252 \h </w:instrText>
+              <w:instrText xml:space="preserve"> PAGEREF _Toc362542192 \h </w:instrText>
             </w:r>
             <w:r>
               <w:rPr>
@@ -1375,7 +1317,7 @@
                 <w:noProof/>
                 <w:webHidden/>
               </w:rPr>
-              <w:t>14</w:t>
+              <w:t>15</w:t>
             </w:r>
             <w:r>
               <w:rPr>
@@ -1397,7 +1339,7 @@
               <w:lang w:val="en-US"/>
             </w:rPr>
           </w:pPr>
-          <w:hyperlink w:anchor="_Toc359277253" w:history="1">
+          <w:hyperlink w:anchor="_Toc362542193" w:history="1">
             <w:r>
               <w:rPr>
                 <w:rStyle w:val="Hipervnculo"/>
@@ -1424,7 +1366,7 @@
                 <w:noProof/>
                 <w:webHidden/>
               </w:rPr>
-              <w:instrText xml:space="preserve"> PAGEREF _Toc359277253 \h </w:instrText>
+              <w:instrText xml:space="preserve"> PAGEREF _Toc362542193 \h </w:instrText>
             </w:r>
             <w:r>
               <w:rPr>
@@ -1444,7 +1386,7 @@
                 <w:noProof/>
                 <w:webHidden/>
               </w:rPr>
-              <w:t>15</w:t>
+              <w:t>16</w:t>
             </w:r>
             <w:r>
               <w:rPr>
@@ -1466,7 +1408,7 @@
               <w:lang w:val="en-US"/>
             </w:rPr>
           </w:pPr>
-          <w:hyperlink w:anchor="_Toc359277254" w:history="1">
+          <w:hyperlink w:anchor="_Toc362542194" w:history="1">
             <w:r>
               <w:rPr>
                 <w:rStyle w:val="Hipervnculo"/>
@@ -1493,7 +1435,7 @@
                 <w:noProof/>
                 <w:webHidden/>
               </w:rPr>
-              <w:instrText xml:space="preserve"> PAGEREF _Toc359277254 \h </w:instrText>
+              <w:instrText xml:space="preserve"> PAGEREF _Toc362542194 \h </w:instrText>
             </w:r>
             <w:r>
               <w:rPr>
@@ -1513,7 +1455,7 @@
                 <w:noProof/>
                 <w:webHidden/>
               </w:rPr>
-              <w:t>16</w:t>
+              <w:t>17</w:t>
             </w:r>
             <w:r>
               <w:rPr>
@@ -1535,7 +1477,7 @@
               <w:lang w:val="en-US"/>
             </w:rPr>
           </w:pPr>
-          <w:hyperlink w:anchor="_Toc359277255" w:history="1">
+          <w:hyperlink w:anchor="_Toc362542195" w:history="1">
             <w:r>
               <w:rPr>
                 <w:rStyle w:val="Hipervnculo"/>
@@ -1562,7 +1504,7 @@
                 <w:noProof/>
                 <w:webHidden/>
               </w:rPr>
-              <w:instrText xml:space="preserve"> PAGEREF _Toc359277255 \h </w:instrText>
+              <w:instrText xml:space="preserve"> PAGEREF _Toc362542195 \h </w:instrText>
             </w:r>
             <w:r>
               <w:rPr>
@@ -1582,7 +1524,7 @@
                 <w:noProof/>
                 <w:webHidden/>
               </w:rPr>
-              <w:t>16</w:t>
+              <w:t>17</w:t>
             </w:r>
             <w:r>
               <w:rPr>
@@ -1604,7 +1546,7 @@
               <w:lang w:val="en-US"/>
             </w:rPr>
           </w:pPr>
-          <w:hyperlink w:anchor="_Toc359277256" w:history="1">
+          <w:hyperlink w:anchor="_Toc362542196" w:history="1">
             <w:r>
               <w:rPr>
                 <w:rStyle w:val="Hipervnculo"/>
@@ -1631,7 +1573,7 @@
                 <w:noProof/>
                 <w:webHidden/>
               </w:rPr>
-              <w:instrText xml:space="preserve"> PAGEREF _Toc359277256 \h </w:instrText>
+              <w:instrText xml:space="preserve"> PAGEREF _Toc362542196 \h </w:instrText>
             </w:r>
             <w:r>
               <w:rPr>
@@ -1651,7 +1593,7 @@
                 <w:noProof/>
                 <w:webHidden/>
               </w:rPr>
-              <w:t>17</w:t>
+              <w:t>18</w:t>
             </w:r>
             <w:r>
               <w:rPr>
@@ -1673,7 +1615,7 @@
               <w:lang w:val="en-US"/>
             </w:rPr>
           </w:pPr>
-          <w:hyperlink w:anchor="_Toc359277257" w:history="1">
+          <w:hyperlink w:anchor="_Toc362542197" w:history="1">
             <w:r>
               <w:rPr>
                 <w:rStyle w:val="Hipervnculo"/>
@@ -1700,7 +1642,7 @@
                 <w:noProof/>
                 <w:webHidden/>
               </w:rPr>
-              <w:instrText xml:space="preserve"> PAGEREF _Toc359277257 \h </w:instrText>
+              <w:instrText xml:space="preserve"> PAGEREF _Toc362542197 \h </w:instrText>
             </w:r>
             <w:r>
               <w:rPr>
@@ -1720,7 +1662,7 @@
                 <w:noProof/>
                 <w:webHidden/>
               </w:rPr>
-              <w:t>17</w:t>
+              <w:t>18</w:t>
             </w:r>
             <w:r>
               <w:rPr>
@@ -1762,7 +1704,7 @@
       </w:pPr>
       <w:bookmarkStart w:id="0" w:name="_Toc358904765"/>
       <w:bookmarkStart w:id="1" w:name="_Toc358904849"/>
-      <w:bookmarkStart w:id="2" w:name="_Toc359277241"/>
+      <w:bookmarkStart w:id="2" w:name="_Toc362542181"/>
       <w:r>
         <w:rPr>
           <w:rFonts w:asciiTheme="minorHAnsi" w:hAnsiTheme="minorHAnsi"/>
@@ -1776,7 +1718,19 @@
     </w:p>
     <w:p>
       <w:r>
-        <w:t>El presente manual no debe considerarse terminado; todo lo que aparece en el tendrá que ser revisado varias veces antes. Las gráficas y las pantallas que se muestran aquí tienen el único propósito de ilustrar la funcionalidad y pasos a seguir durante la evolución del presente curso.</w:t>
+        <w:t xml:space="preserve">El presente </w:t>
+      </w:r>
+      <w:r>
+        <w:t>documento</w:t>
+      </w:r>
+      <w:r>
+        <w:t xml:space="preserve"> no debe considerarse terminado; todo lo que aparece en el tendrá que ser revisado varias veces antes. Las gráficas y las pantallas que se muestran aquí tienen el único propósito de ilustrar la funcionalidad y pasos a seguir durante la evolución del presente curso</w:t>
+      </w:r>
+      <w:r>
+        <w:t>, a su vez no pretende ser una recopilación de todos los conocimientos de los frameworks y/o herramientas, en lugar de eso, se sugiere visitar los sitios de cada proveedor para consultar material</w:t>
+      </w:r>
+      <w:r>
+        <w:t>.</w:t>
       </w:r>
       <w:r>
         <w:br w:type="page"/>
@@ -1791,8 +1745,7 @@
       </w:pPr>
       <w:bookmarkStart w:id="3" w:name="_Toc358904766"/>
       <w:bookmarkStart w:id="4" w:name="_Toc358904850"/>
-      <w:bookmarkStart w:id="5" w:name="_Toc359277242"/>
-      <w:proofErr w:type="spellStart"/>
+      <w:bookmarkStart w:id="5" w:name="_Toc362542182"/>
       <w:r>
         <w:rPr>
           <w:rFonts w:asciiTheme="minorHAnsi" w:hAnsiTheme="minorHAnsi"/>
@@ -1803,17 +1756,11 @@
       <w:bookmarkEnd w:id="3"/>
       <w:bookmarkEnd w:id="4"/>
       <w:bookmarkEnd w:id="5"/>
-      <w:proofErr w:type="spellEnd"/>
-    </w:p>
-    <w:p>
-      <w:r>
-        <w:t xml:space="preserve">Apache </w:t>
-      </w:r>
-      <w:proofErr w:type="spellStart"/>
-      <w:r>
-        <w:t>Maven</w:t>
-      </w:r>
-      <w:proofErr w:type="spellEnd"/>
+    </w:p>
+    <w:p>
+      <w:r>
+        <w:t>Apache Maven</w:t>
+      </w:r>
       <w:r>
         <w:rPr>
           <w:rStyle w:val="Refdenotaalpie"/>
@@ -1821,15 +1768,7 @@
         <w:footnoteReference w:id="1"/>
       </w:r>
       <w:r>
-        <w:t xml:space="preserve"> es un software de gestión de proyectos y una herramienta de comprensión. Basado en el concepto de un modelo de objeto de proyecto (POM), </w:t>
-      </w:r>
-      <w:proofErr w:type="spellStart"/>
-      <w:r>
-        <w:t>Maven</w:t>
-      </w:r>
-      <w:proofErr w:type="spellEnd"/>
-      <w:r>
-        <w:t xml:space="preserve"> puede gestionar construcción de un proyecto, los informes y la documentación de una pieza central de la información</w:t>
+        <w:t xml:space="preserve"> es un software de gestión de proyectos y una herramienta de comprensión. Basado en el concepto de un modelo de objeto de proyecto (POM), Maven puede gestionar construcción de un proyecto, los informes y la documentación de una pieza central de la información</w:t>
       </w:r>
       <w:r>
         <w:t>.</w:t>
@@ -1917,28 +1856,13 @@
       </w:pPr>
       <w:bookmarkStart w:id="7" w:name="_Toc358904767"/>
       <w:bookmarkStart w:id="8" w:name="_Toc358904851"/>
-      <w:bookmarkStart w:id="9" w:name="_Toc359277243"/>
-      <w:proofErr w:type="spellStart"/>
+      <w:bookmarkStart w:id="9" w:name="_Toc362542183"/>
       <w:r>
         <w:rPr>
           <w:lang w:val="es-MX"/>
         </w:rPr>
         <w:lastRenderedPageBreak/>
-        <w:t>Maven</w:t>
-      </w:r>
-      <w:proofErr w:type="spellEnd"/>
-      <w:r>
-        <w:rPr>
-          <w:lang w:val="es-MX"/>
-        </w:rPr>
-        <w:t xml:space="preserve"> eclipse </w:t>
-      </w:r>
-      <w:proofErr w:type="spellStart"/>
-      <w:r>
-        <w:rPr>
-          <w:lang w:val="es-MX"/>
-        </w:rPr>
-        <w:t>plugi</w:t>
+        <w:t>Maven eclipse plugi</w:t>
       </w:r>
       <w:r>
         <w:rPr>
@@ -1949,32 +1873,10 @@
       <w:bookmarkEnd w:id="7"/>
       <w:bookmarkEnd w:id="8"/>
       <w:bookmarkEnd w:id="9"/>
-      <w:proofErr w:type="spellEnd"/>
-    </w:p>
-    <w:p>
-      <w:proofErr w:type="spellStart"/>
-      <w:r>
-        <w:t>Maven</w:t>
-      </w:r>
-      <w:proofErr w:type="spellEnd"/>
-      <w:r>
-        <w:t xml:space="preserve"> puede ser integrado como herramienta a nuestra instalación de eclipse favorita, existe más de una forma de integrar el </w:t>
-      </w:r>
-      <w:proofErr w:type="spellStart"/>
-      <w:r>
-        <w:t>plugin</w:t>
-      </w:r>
-      <w:proofErr w:type="spellEnd"/>
-      <w:r>
-        <w:t xml:space="preserve"> de </w:t>
-      </w:r>
-      <w:proofErr w:type="spellStart"/>
-      <w:r>
-        <w:t>maven</w:t>
-      </w:r>
-      <w:proofErr w:type="spellEnd"/>
-      <w:r>
-        <w:t xml:space="preserve"> en eclipse, a continuación discutiremos un par de ella:</w:t>
+    </w:p>
+    <w:p>
+      <w:r>
+        <w:t>Maven puede ser integrado como herramienta a nuestra instalación de eclipse favorita, existe más de una forma de integrar el plugin de maven en eclipse, a continuación discutiremos un par de ella:</w:t>
       </w:r>
     </w:p>
     <w:p>
@@ -1986,75 +1888,20 @@
       </w:pPr>
       <w:bookmarkStart w:id="10" w:name="_Toc358904768"/>
       <w:bookmarkStart w:id="11" w:name="_Toc358904852"/>
-      <w:bookmarkStart w:id="12" w:name="_Toc359277244"/>
-      <w:r>
-        <w:rPr>
-          <w:lang w:val="es-MX"/>
-        </w:rPr>
-        <w:t xml:space="preserve">Instalar </w:t>
-      </w:r>
-      <w:proofErr w:type="spellStart"/>
-      <w:r>
-        <w:rPr>
-          <w:lang w:val="es-MX"/>
-        </w:rPr>
-        <w:t>maven</w:t>
-      </w:r>
-      <w:proofErr w:type="spellEnd"/>
-      <w:r>
-        <w:rPr>
-          <w:lang w:val="es-MX"/>
-        </w:rPr>
-        <w:t xml:space="preserve"> </w:t>
-      </w:r>
-      <w:proofErr w:type="spellStart"/>
-      <w:r>
-        <w:rPr>
-          <w:lang w:val="es-MX"/>
-        </w:rPr>
-        <w:t>plugin</w:t>
-      </w:r>
-      <w:proofErr w:type="spellEnd"/>
-      <w:r>
-        <w:rPr>
-          <w:lang w:val="es-MX"/>
-        </w:rPr>
-        <w:t xml:space="preserve"> desde el sitio de </w:t>
-      </w:r>
-      <w:proofErr w:type="spellStart"/>
-      <w:r>
-        <w:rPr>
-          <w:lang w:val="es-MX"/>
-        </w:rPr>
-        <w:t>marketplace</w:t>
-      </w:r>
-      <w:proofErr w:type="spellEnd"/>
-      <w:r>
-        <w:rPr>
-          <w:lang w:val="es-MX"/>
-        </w:rPr>
-        <w:t xml:space="preserve"> de eclipse</w:t>
+      <w:bookmarkStart w:id="12" w:name="_Toc362542184"/>
+      <w:r>
+        <w:rPr>
+          <w:lang w:val="es-MX"/>
+        </w:rPr>
+        <w:t>Instalar maven plugin desde el sitio de marketplace de eclipse</w:t>
       </w:r>
       <w:bookmarkEnd w:id="10"/>
       <w:bookmarkEnd w:id="11"/>
       <w:bookmarkEnd w:id="12"/>
     </w:p>
     <w:p>
-      <w:proofErr w:type="spellStart"/>
-      <w:r>
-        <w:t>Work</w:t>
-      </w:r>
-      <w:proofErr w:type="spellEnd"/>
-      <w:r>
-        <w:t xml:space="preserve"> In </w:t>
-      </w:r>
-      <w:proofErr w:type="spellStart"/>
-      <w:r>
-        <w:t>Progess</w:t>
-      </w:r>
-      <w:proofErr w:type="spellEnd"/>
-      <w:r>
-        <w:t>…</w:t>
+      <w:r>
+        <w:t>Work In Progess…</w:t>
       </w:r>
     </w:p>
     <w:p/>
@@ -2067,103 +1914,20 @@
       </w:pPr>
       <w:bookmarkStart w:id="13" w:name="_Toc358904769"/>
       <w:bookmarkStart w:id="14" w:name="_Toc358904853"/>
-      <w:bookmarkStart w:id="15" w:name="_Toc359277245"/>
-      <w:r>
-        <w:rPr>
-          <w:lang w:val="es-MX"/>
-        </w:rPr>
-        <w:t xml:space="preserve">Instalar </w:t>
-      </w:r>
-      <w:proofErr w:type="spellStart"/>
-      <w:r>
-        <w:rPr>
-          <w:lang w:val="es-MX"/>
-        </w:rPr>
-        <w:t>maven</w:t>
-      </w:r>
-      <w:proofErr w:type="spellEnd"/>
-      <w:r>
-        <w:rPr>
-          <w:lang w:val="es-MX"/>
-        </w:rPr>
-        <w:t xml:space="preserve"> eclipse </w:t>
-      </w:r>
-      <w:proofErr w:type="spellStart"/>
-      <w:r>
-        <w:rPr>
-          <w:lang w:val="es-MX"/>
-        </w:rPr>
-        <w:t>plugin</w:t>
-      </w:r>
-      <w:proofErr w:type="spellEnd"/>
-      <w:r>
-        <w:rPr>
-          <w:lang w:val="es-MX"/>
-        </w:rPr>
-        <w:t xml:space="preserve"> desde </w:t>
-      </w:r>
-      <w:proofErr w:type="spellStart"/>
-      <w:r>
-        <w:rPr>
-          <w:lang w:val="es-MX"/>
-        </w:rPr>
-        <w:t>Elcipse</w:t>
-      </w:r>
-      <w:proofErr w:type="spellEnd"/>
-      <w:r>
-        <w:rPr>
-          <w:lang w:val="es-MX"/>
-        </w:rPr>
-        <w:t>/</w:t>
-      </w:r>
-      <w:proofErr w:type="spellStart"/>
-      <w:r>
-        <w:rPr>
-          <w:lang w:val="es-MX"/>
-        </w:rPr>
-        <w:t>Help</w:t>
-      </w:r>
-      <w:proofErr w:type="spellEnd"/>
-      <w:r>
-        <w:rPr>
-          <w:lang w:val="es-MX"/>
-        </w:rPr>
-        <w:t xml:space="preserve">/Eclipse </w:t>
-      </w:r>
-      <w:proofErr w:type="spellStart"/>
-      <w:r>
-        <w:rPr>
-          <w:lang w:val="es-MX"/>
-        </w:rPr>
-        <w:t>Marketplace</w:t>
-      </w:r>
-      <w:proofErr w:type="spellEnd"/>
-      <w:r>
-        <w:rPr>
-          <w:lang w:val="es-MX"/>
-        </w:rPr>
-        <w:t>…</w:t>
+      <w:bookmarkStart w:id="15" w:name="_Toc362542185"/>
+      <w:r>
+        <w:rPr>
+          <w:lang w:val="es-MX"/>
+        </w:rPr>
+        <w:t>Instalar maven eclipse plugin desde Elcipse/Help/Eclipse Marketplace…</w:t>
       </w:r>
       <w:bookmarkEnd w:id="13"/>
       <w:bookmarkEnd w:id="14"/>
       <w:bookmarkEnd w:id="15"/>
     </w:p>
     <w:p>
-      <w:proofErr w:type="spellStart"/>
-      <w:r>
-        <w:t>Work</w:t>
-      </w:r>
-      <w:proofErr w:type="spellEnd"/>
-      <w:r>
-        <w:t xml:space="preserve"> In </w:t>
-      </w:r>
-      <w:proofErr w:type="spellStart"/>
-      <w:r>
-        <w:t>Progess</w:t>
-      </w:r>
-      <w:proofErr w:type="spellEnd"/>
-      <w:r>
-        <w:t>…</w:t>
+      <w:r>
+        <w:t>Work In Progess…</w:t>
       </w:r>
     </w:p>
     <w:p>
@@ -2180,37 +1944,33 @@
       </w:pPr>
       <w:bookmarkStart w:id="16" w:name="_Toc358904770"/>
       <w:bookmarkStart w:id="17" w:name="_Toc358904854"/>
-      <w:bookmarkStart w:id="18" w:name="_Toc359277246"/>
+      <w:bookmarkStart w:id="18" w:name="_Toc362542186"/>
       <w:r>
         <w:rPr>
           <w:lang w:val="es-MX"/>
         </w:rPr>
         <w:lastRenderedPageBreak/>
-        <w:t xml:space="preserve">Laboratorio 1: Creando un proyecto </w:t>
-      </w:r>
-      <w:proofErr w:type="spellStart"/>
-      <w:r>
-        <w:rPr>
-          <w:lang w:val="es-MX"/>
-        </w:rPr>
-        <w:t>maven</w:t>
+        <w:t>Laboratorio</w:t>
+      </w:r>
+      <w:r>
+        <w:rPr>
+          <w:lang w:val="es-MX"/>
+        </w:rPr>
+        <w:t>: Creando un proyecto maven</w:t>
       </w:r>
       <w:bookmarkEnd w:id="16"/>
       <w:bookmarkEnd w:id="17"/>
+      <w:r>
+        <w:rPr>
+          <w:lang w:val="es-MX"/>
+        </w:rPr>
+        <w:t xml:space="preserve"> modular</w:t>
+      </w:r>
       <w:bookmarkEnd w:id="18"/>
-      <w:proofErr w:type="spellEnd"/>
-    </w:p>
-    <w:p>
-      <w:r>
-        <w:t xml:space="preserve">Podemos crear un nuevo proyecto </w:t>
-      </w:r>
-      <w:proofErr w:type="spellStart"/>
-      <w:r>
-        <w:t>Maven</w:t>
-      </w:r>
-      <w:proofErr w:type="spellEnd"/>
-      <w:r>
-        <w:t xml:space="preserve"> desde nuestro eclipse en cualquier momento que deseemos, para lo cual seguiremos los siguientes pasos:</w:t>
+    </w:p>
+    <w:p>
+      <w:r>
+        <w:t>Podemos crear un nuevo proyecto Maven desde nuestro eclipse en cualquier momento que deseemos, para lo cual seguiremos los siguientes pasos:</w:t>
       </w:r>
     </w:p>
     <w:p>
@@ -2218,15 +1978,7 @@
         <w:t>M</w:t>
       </w:r>
       <w:r>
-        <w:t xml:space="preserve">enú </w:t>
-      </w:r>
-      <w:proofErr w:type="spellStart"/>
-      <w:r>
-        <w:t>File</w:t>
-      </w:r>
-      <w:proofErr w:type="spellEnd"/>
-      <w:r>
-        <w:t xml:space="preserve"> </w:t>
+        <w:t xml:space="preserve">enú File </w:t>
       </w:r>
       <w:r>
         <w:sym w:font="Wingdings" w:char="F0E0"/>
@@ -2238,21 +1990,14 @@
         <w:sym w:font="Wingdings" w:char="F0E0"/>
       </w:r>
       <w:r>
-        <w:t xml:space="preserve"> </w:t>
-      </w:r>
-      <w:proofErr w:type="spellStart"/>
-      <w:r>
-        <w:t>Other</w:t>
-      </w:r>
-      <w:proofErr w:type="spellEnd"/>
-      <w:r>
-        <w:t>…</w:t>
+        <w:t xml:space="preserve"> Other…</w:t>
       </w:r>
     </w:p>
     <w:p>
       <w:r>
         <w:rPr>
           <w:noProof/>
+          <w:lang w:val="en-US"/>
         </w:rPr>
         <w:drawing>
           <wp:inline distT="0" distB="0" distL="0" distR="0">
@@ -2302,21 +2047,7 @@
         <w:rPr>
           <w:rFonts w:eastAsia="Arial"/>
         </w:rPr>
-        <w:t>Dentro de la ventana buscamos “</w:t>
-      </w:r>
-      <w:proofErr w:type="spellStart"/>
-      <w:r>
-        <w:rPr>
-          <w:rFonts w:eastAsia="Arial"/>
-        </w:rPr>
-        <w:t>Maven</w:t>
-      </w:r>
-      <w:proofErr w:type="spellEnd"/>
-      <w:r>
-        <w:rPr>
-          <w:rFonts w:eastAsia="Arial"/>
-        </w:rPr>
-        <w:t xml:space="preserve"> Project”</w:t>
+        <w:t>Dentro de la ventana buscamos “Maven Project”</w:t>
       </w:r>
     </w:p>
     <w:p>
@@ -2329,6 +2060,7 @@
         <w:rPr>
           <w:rFonts w:eastAsia="Arial"/>
           <w:noProof/>
+          <w:lang w:val="en-US"/>
         </w:rPr>
         <w:lastRenderedPageBreak/>
         <w:drawing>
@@ -2386,15 +2118,7 @@
     <w:p>
       <w:r>
         <w:lastRenderedPageBreak/>
-        <w:t>Dentro del primer dialogo dejamos las opciones default y damos “</w:t>
-      </w:r>
-      <w:proofErr w:type="spellStart"/>
-      <w:r>
-        <w:t>Next</w:t>
-      </w:r>
-      <w:proofErr w:type="spellEnd"/>
-      <w:r>
-        <w:t>&gt;”</w:t>
+        <w:t>Dentro del primer dialogo dejamos las opciones default y damos “Next&gt;”</w:t>
       </w:r>
     </w:p>
     <w:p>
@@ -2415,14 +2139,13 @@
                     </w:pPr>
                     <w:r>
                       <w:rPr>
-                        <w:noProof/>
-                        <w:lang w:val="en-US"/>
+                        <w:lang w:val="es-ES"/>
                       </w:rPr>
                       <w:drawing>
                         <wp:inline distT="0" distB="0" distL="0" distR="0">
                           <wp:extent cx="4808131" cy="4382568"/>
                           <wp:effectExtent l="19050" t="0" r="0" b="0"/>
-                          <wp:docPr id="13" name="Imagen 2"/>
+                          <wp:docPr id="2" name="Imagen 2"/>
                           <wp:cNvGraphicFramePr>
                             <a:graphicFrameLocks xmlns:a="http://schemas.openxmlformats.org/drawingml/2006/main" noChangeAspect="1"/>
                           </wp:cNvGraphicFramePr>
@@ -2524,32 +2247,29 @@
                         <w:i/>
                       </w:rPr>
                     </w:pPr>
-                    <w:proofErr w:type="spellStart"/>
                     <w:r>
                       <w:rPr>
                         <w:b/>
                         <w:i/>
                         <w:color w:val="FFFFFF" w:themeColor="background1"/>
                       </w:rPr>
-                      <w:t>Tip</w:t>
-                    </w:r>
-                    <w:proofErr w:type="spellEnd"/>
+                      <w:t xml:space="preserve">Tip: Seleccionemos esta casilla si deseamos crear un proyecto </w:t>
+                    </w:r>
                     <w:r>
                       <w:rPr>
                         <w:b/>
                         <w:i/>
                         <w:color w:val="FFFFFF" w:themeColor="background1"/>
                       </w:rPr>
-                      <w:t xml:space="preserve">: Seleccionemos esta casilla si deseamos crear un proyecto </w:t>
-                    </w:r>
-                    <w:proofErr w:type="spellStart"/>
+                      <w:t>M</w:t>
+                    </w:r>
                     <w:r>
                       <w:rPr>
                         <w:b/>
                         <w:i/>
                         <w:color w:val="FFFFFF" w:themeColor="background1"/>
                       </w:rPr>
-                      <w:t>M</w:t>
+                      <w:t>aven defa</w:t>
                     </w:r>
                     <w:r>
                       <w:rPr>
@@ -2557,36 +2277,13 @@
                         <w:i/>
                         <w:color w:val="FFFFFF" w:themeColor="background1"/>
                       </w:rPr>
-                      <w:t>aven</w:t>
-                    </w:r>
-                    <w:proofErr w:type="spellEnd"/>
-                    <w:r>
-                      <w:rPr>
-                        <w:b/>
+                      <w:t>ult, es cual es un proyecto simple simp</w:t>
+                    </w:r>
+                    <w:r>
+                      <w:rPr>
                         <w:i/>
-                        <w:color w:val="FFFFFF" w:themeColor="background1"/>
-                      </w:rPr>
-                      <w:t xml:space="preserve"> default, es cual es un proyecto java</w:t>
-                    </w:r>
-                    <w:r>
-                      <w:rPr>
-                        <w:i/>
-                      </w:rPr>
-                      <w:t xml:space="preserve"> simple (.</w:t>
-                    </w:r>
-                    <w:proofErr w:type="spellStart"/>
-                    <w:r>
-                      <w:rPr>
-                        <w:i/>
-                      </w:rPr>
-                      <w:t>jar</w:t>
-                    </w:r>
-                    <w:proofErr w:type="spellEnd"/>
-                    <w:r>
-                      <w:rPr>
-                        <w:i/>
-                      </w:rPr>
-                      <w:t>)</w:t>
+                      </w:rPr>
+                      <w:t>simple (.jar)</w:t>
                     </w:r>
                   </w:p>
                 </w:txbxContent>
@@ -2618,29 +2315,8 @@
     <w:p>
       <w:r>
         <w:lastRenderedPageBreak/>
-        <w:t xml:space="preserve">Dentro de la ventana de selección de un </w:t>
-      </w:r>
-      <w:proofErr w:type="spellStart"/>
-      <w:r>
-        <w:t>Archetype</w:t>
-      </w:r>
-      <w:proofErr w:type="spellEnd"/>
-      <w:r>
-        <w:t>, en el cuadro de “</w:t>
-      </w:r>
-      <w:proofErr w:type="spellStart"/>
-      <w:r>
-        <w:t>Filter</w:t>
-      </w:r>
-      <w:proofErr w:type="spellEnd"/>
-      <w:r>
-        <w:t>”, tecleamos “</w:t>
-      </w:r>
-      <w:proofErr w:type="spellStart"/>
-      <w:r>
-        <w:t>pom-root</w:t>
-      </w:r>
-      <w:proofErr w:type="spellEnd"/>
+        <w:t>Dentro de la ventana de selección de un Archetype, en el cuadro de “Filter”, tecleamos “pom-root</w:t>
+      </w:r>
       <w:r>
         <w:rPr>
           <w:rStyle w:val="Refdenotaalpie"/>
@@ -2654,35 +2330,14 @@
         <w:t xml:space="preserve">, si no encontramos resultados </w:t>
       </w:r>
       <w:r>
-        <w:t>al teclear “</w:t>
-      </w:r>
-      <w:proofErr w:type="spellStart"/>
-      <w:r>
-        <w:t>pom-root</w:t>
-      </w:r>
-      <w:proofErr w:type="spellEnd"/>
-      <w:r>
-        <w:t>”</w:t>
+        <w:t>al teclear “pom-root”</w:t>
       </w:r>
       <w:r>
         <w:t xml:space="preserve"> </w:t>
       </w:r>
       <w:r>
-        <w:t xml:space="preserve"> en el filtro, probemos agregando un “</w:t>
-      </w:r>
-      <w:proofErr w:type="spellStart"/>
-      <w:r>
-        <w:t>remote</w:t>
-      </w:r>
-      <w:proofErr w:type="spellEnd"/>
-      <w:r>
-        <w:t xml:space="preserve"> </w:t>
-      </w:r>
-      <w:proofErr w:type="spellStart"/>
-      <w:r>
-        <w:t>catalog</w:t>
-      </w:r>
-      <w:proofErr w:type="spellEnd"/>
+        <w:t xml:space="preserve"> en el filtro, probemos agregando un “remote catalog</w:t>
+      </w:r>
       <w:r>
         <w:rPr>
           <w:rStyle w:val="Refdenotaalpie"/>
@@ -2801,21 +2456,12 @@
           <w:lang w:val="es-MX"/>
         </w:rPr>
       </w:pPr>
-      <w:proofErr w:type="spellStart"/>
       <w:r>
         <w:rPr>
           <w:rFonts w:asciiTheme="minorHAnsi" w:hAnsiTheme="minorHAnsi"/>
           <w:lang w:val="es-MX"/>
         </w:rPr>
-        <w:t>Group</w:t>
-      </w:r>
-      <w:proofErr w:type="spellEnd"/>
-      <w:r>
-        <w:rPr>
-          <w:rFonts w:asciiTheme="minorHAnsi" w:hAnsiTheme="minorHAnsi"/>
-          <w:lang w:val="es-MX"/>
-        </w:rPr>
-        <w:t xml:space="preserve"> Id: Es el nombre del proyecto principal, o de toda la aplicación.</w:t>
+        <w:t>Group Id: Es el nombre del proyecto principal, o de toda la aplicación.</w:t>
       </w:r>
     </w:p>
     <w:p>
@@ -2893,21 +2539,12 @@
           </v:shape>
         </w:pict>
       </w:r>
-      <w:proofErr w:type="spellStart"/>
       <w:r>
         <w:rPr>
           <w:rFonts w:asciiTheme="minorHAnsi" w:hAnsiTheme="minorHAnsi"/>
           <w:lang w:val="es-MX"/>
         </w:rPr>
-        <w:t>Artifact</w:t>
-      </w:r>
-      <w:proofErr w:type="spellEnd"/>
-      <w:r>
-        <w:rPr>
-          <w:rFonts w:asciiTheme="minorHAnsi" w:hAnsiTheme="minorHAnsi"/>
-          <w:lang w:val="es-MX"/>
-        </w:rPr>
-        <w:t xml:space="preserve"> Id: Es el nombre del proyecto que se creará, un módulo de toda la aplicación.</w:t>
+        <w:t>Artifact Id: Es el nombre del proyecto que se creará, un módulo de toda la aplicación.</w:t>
       </w:r>
     </w:p>
     <w:p>
@@ -3264,52 +2901,251 @@
         </w:rPr>
         <w:t>Al dar clic en finalizar se creará el proyecto.</w:t>
       </w:r>
-      <w:r>
+    </w:p>
+    <w:p>
+      <w:pPr>
+        <w:pStyle w:val="normal0"/>
         <w:rPr>
           <w:rFonts w:asciiTheme="minorHAnsi" w:hAnsiTheme="minorHAnsi"/>
           <w:lang w:val="es-MX"/>
         </w:rPr>
+      </w:pPr>
+    </w:p>
+    <w:p>
+      <w:pPr>
+        <w:rPr>
+          <w:rFonts w:eastAsia="Arial" w:cs="Arial"/>
+          <w:color w:val="000000"/>
+        </w:rPr>
+      </w:pPr>
+      <w:r>
         <w:br w:type="page"/>
       </w:r>
     </w:p>
     <w:p>
       <w:pPr>
-        <w:pStyle w:val="Ttulo2"/>
-        <w:rPr>
-          <w:lang w:val="es-MX"/>
+        <w:pStyle w:val="normal0"/>
+        <w:rPr>
+          <w:rFonts w:asciiTheme="minorHAnsi" w:hAnsiTheme="minorHAnsi"/>
+        </w:rPr>
+      </w:pPr>
+      <w:r>
+        <w:rPr>
+          <w:rFonts w:asciiTheme="minorHAnsi" w:hAnsiTheme="minorHAnsi"/>
+          <w:lang w:val="es-MX"/>
+        </w:rPr>
+        <w:lastRenderedPageBreak/>
+        <w:t xml:space="preserve">Para crear un modulo maven, daremos clic derecho en el proyecto recién creado, buscaremos el menú Maven </w:t>
+      </w:r>
+      <w:r>
+        <w:rPr>
+          <w:rFonts w:asciiTheme="minorHAnsi" w:hAnsiTheme="minorHAnsi"/>
+        </w:rPr>
+        <w:sym w:font="Wingdings" w:char="F0E0"/>
+      </w:r>
+      <w:r>
+        <w:rPr>
+          <w:rFonts w:asciiTheme="minorHAnsi" w:hAnsiTheme="minorHAnsi"/>
+        </w:rPr>
+        <w:t xml:space="preserve"> New Maven Module Project</w:t>
+      </w:r>
+    </w:p>
+    <w:p>
+      <w:pPr>
+        <w:pStyle w:val="normal0"/>
+        <w:rPr>
+          <w:rFonts w:asciiTheme="minorHAnsi" w:hAnsiTheme="minorHAnsi"/>
+        </w:rPr>
+      </w:pPr>
+      <w:r>
+        <w:rPr>
+          <w:rFonts w:asciiTheme="minorHAnsi" w:hAnsiTheme="minorHAnsi"/>
+          <w:noProof/>
+        </w:rPr>
+        <w:pict>
+          <v:shape id="_x0000_s1057" type="#_x0000_t202" style="position:absolute;margin-left:11.15pt;margin-top:41.35pt;width:471.9pt;height:395.7pt;z-index:251692032;mso-height-percent:200;mso-height-percent:200;mso-width-relative:margin;mso-height-relative:margin" filled="f" stroked="f">
+            <v:textbox style="mso-next-textbox:#_x0000_s1057;mso-fit-shape-to-text:t">
+              <w:txbxContent>
+                <w:p>
+                  <w:pPr>
+                    <w:jc w:val="center"/>
+                    <w:rPr>
+                      <w:lang w:val="es-ES"/>
+                    </w:rPr>
+                  </w:pPr>
+                  <w:r>
+                    <w:rPr>
+                      <w:noProof/>
+                      <w:lang w:val="en-US"/>
+                    </w:rPr>
+                    <w:drawing>
+                      <wp:inline distT="0" distB="0" distL="0" distR="0">
+                        <wp:extent cx="5578042" cy="6616460"/>
+                        <wp:effectExtent l="19050" t="0" r="3608" b="0"/>
+                        <wp:docPr id="14" name="image06.png"/>
+                        <wp:cNvGraphicFramePr/>
+                        <a:graphic xmlns:a="http://schemas.openxmlformats.org/drawingml/2006/main">
+                          <a:graphicData uri="http://schemas.openxmlformats.org/drawingml/2006/picture">
+                            <pic:pic xmlns:pic="http://schemas.openxmlformats.org/drawingml/2006/picture">
+                              <pic:nvPicPr>
+                                <pic:cNvPr id="0" name="image06.png"/>
+                                <pic:cNvPicPr preferRelativeResize="0"/>
+                              </pic:nvPicPr>
+                              <pic:blipFill>
+                                <a:blip r:embed="rId18"/>
+                                <a:stretch>
+                                  <a:fillRect/>
+                                </a:stretch>
+                              </pic:blipFill>
+                              <pic:spPr>
+                                <a:xfrm>
+                                  <a:off x="0" y="0"/>
+                                  <a:ext cx="5583857" cy="6623357"/>
+                                </a:xfrm>
+                                <a:prstGeom prst="rect">
+                                  <a:avLst/>
+                                </a:prstGeom>
+                              </pic:spPr>
+                            </pic:pic>
+                          </a:graphicData>
+                        </a:graphic>
+                      </wp:inline>
+                    </w:drawing>
+                  </w:r>
+                </w:p>
+              </w:txbxContent>
+            </v:textbox>
+          </v:shape>
+        </w:pict>
+      </w:r>
+    </w:p>
+    <w:p>
+      <w:pPr>
+        <w:pStyle w:val="normal0"/>
+        <w:rPr>
+          <w:rFonts w:asciiTheme="minorHAnsi" w:hAnsiTheme="minorHAnsi"/>
+          <w:lang w:val="es-MX"/>
+        </w:rPr>
+      </w:pPr>
+    </w:p>
+    <w:p>
+      <w:pPr>
+        <w:rPr>
+          <w:rFonts w:eastAsia="Arial" w:cs="Arial"/>
+          <w:b/>
+          <w:color w:val="365F91" w:themeColor="accent1" w:themeShade="BF"/>
+          <w:sz w:val="28"/>
         </w:rPr>
       </w:pPr>
       <w:bookmarkStart w:id="19" w:name="h.mbeks4nyateu" w:colFirst="0" w:colLast="0"/>
       <w:bookmarkStart w:id="20" w:name="_Toc358904771"/>
       <w:bookmarkStart w:id="21" w:name="_Toc358904855"/>
-      <w:bookmarkStart w:id="22" w:name="_Toc359277247"/>
       <w:bookmarkEnd w:id="19"/>
       <w:r>
-        <w:rPr>
-          <w:lang w:val="es-MX"/>
-        </w:rPr>
+        <w:br w:type="page"/>
+      </w:r>
+    </w:p>
+    <w:p>
+      <w:r>
         <w:lastRenderedPageBreak/>
+        <w:t xml:space="preserve">Crearemos tres </w:t>
+      </w:r>
+      <w:r>
+        <w:t>módulos</w:t>
+      </w:r>
+      <w:r>
+        <w:t xml:space="preserve">, </w:t>
+      </w:r>
+      <w:r>
+        <w:t xml:space="preserve">lo cual es repetir los pasos descritos hasta este punto tres veces, teniendo especial atención a seleccionar el correspondiente archetype (valor mostrado entre </w:t>
+      </w:r>
+      <w:r>
+        <w:t>paréntesis</w:t>
+      </w:r>
+      <w:r>
+        <w:t>)</w:t>
+      </w:r>
+      <w:r>
+        <w:t>;</w:t>
+      </w:r>
+    </w:p>
+    <w:p>
+      <w:pPr>
+        <w:pStyle w:val="Prrafodelista"/>
+        <w:numPr>
+          <w:ilvl w:val="0"/>
+          <w:numId w:val="3"/>
+        </w:numPr>
+      </w:pPr>
+      <w:r>
+        <w:t>Web</w:t>
+      </w:r>
+      <w:r>
+        <w:t xml:space="preserve"> </w:t>
+      </w:r>
+      <w:r>
+        <w:t>(</w:t>
+      </w:r>
+      <w:r>
+        <w:t>struts2-archetype-blank</w:t>
+      </w:r>
+      <w:r>
+        <w:t>)</w:t>
+      </w:r>
+      <w:r>
+        <w:t>.</w:t>
+      </w:r>
+    </w:p>
+    <w:p>
+      <w:pPr>
+        <w:pStyle w:val="Prrafodelista"/>
+        <w:numPr>
+          <w:ilvl w:val="0"/>
+          <w:numId w:val="3"/>
+        </w:numPr>
+      </w:pPr>
+      <w:r>
+        <w:t>Business-layer</w:t>
+      </w:r>
+      <w:r>
+        <w:t xml:space="preserve"> (maven-archetype-quickstart).</w:t>
+      </w:r>
+    </w:p>
+    <w:p>
+      <w:pPr>
+        <w:pStyle w:val="Prrafodelista"/>
+        <w:numPr>
+          <w:ilvl w:val="0"/>
+          <w:numId w:val="3"/>
+        </w:numPr>
+      </w:pPr>
+      <w:r>
+        <w:t>Data-layer</w:t>
+      </w:r>
+      <w:r>
+        <w:t xml:space="preserve"> (maven-archetype-quickstart).</w:t>
+      </w:r>
+    </w:p>
+    <w:p/>
+    <w:p>
+      <w:pPr>
+        <w:pStyle w:val="Ttulo2"/>
+        <w:rPr>
+          <w:lang w:val="es-MX"/>
+        </w:rPr>
+      </w:pPr>
+      <w:bookmarkStart w:id="22" w:name="_Toc362542187"/>
+      <w:r>
+        <w:rPr>
+          <w:lang w:val="es-MX"/>
+        </w:rPr>
         <w:t>E</w:t>
       </w:r>
       <w:r>
         <w:rPr>
           <w:lang w:val="es-MX"/>
         </w:rPr>
-        <w:t xml:space="preserve">structura proporcionada por </w:t>
-      </w:r>
-      <w:proofErr w:type="spellStart"/>
-      <w:r>
-        <w:rPr>
-          <w:lang w:val="es-MX"/>
-        </w:rPr>
-        <w:t>Maven</w:t>
-      </w:r>
-      <w:proofErr w:type="spellEnd"/>
-      <w:r>
-        <w:rPr>
-          <w:lang w:val="es-MX"/>
-        </w:rPr>
-        <w:t>.</w:t>
+        <w:t>structura proporcionada por Maven.</w:t>
       </w:r>
       <w:bookmarkEnd w:id="20"/>
       <w:bookmarkEnd w:id="21"/>
@@ -3323,21 +3159,12 @@
           <w:lang w:val="es-MX"/>
         </w:rPr>
       </w:pPr>
-      <w:proofErr w:type="spellStart"/>
       <w:r>
         <w:rPr>
           <w:rFonts w:asciiTheme="minorHAnsi" w:hAnsiTheme="minorHAnsi"/>
           <w:lang w:val="es-MX"/>
         </w:rPr>
-        <w:t>Maven</w:t>
-      </w:r>
-      <w:proofErr w:type="spellEnd"/>
-      <w:r>
-        <w:rPr>
-          <w:rFonts w:asciiTheme="minorHAnsi" w:hAnsiTheme="minorHAnsi"/>
-          <w:lang w:val="es-MX"/>
-        </w:rPr>
-        <w:t xml:space="preserve"> nos proporciona una plantilla de organización de carpetas para el código,</w:t>
+        <w:t>Maven nos proporciona una plantilla de organización de carpetas para el código,</w:t>
       </w:r>
     </w:p>
     <w:p>
@@ -3353,81 +3180,20 @@
           <w:lang w:val="es-MX"/>
         </w:rPr>
       </w:pPr>
-      <w:proofErr w:type="spellStart"/>
       <w:r>
         <w:rPr>
           <w:rFonts w:asciiTheme="minorHAnsi" w:hAnsiTheme="minorHAnsi"/>
           <w:b/>
           <w:lang w:val="es-MX"/>
         </w:rPr>
-        <w:t>src</w:t>
-      </w:r>
-      <w:proofErr w:type="spellEnd"/>
+        <w:t>src/main/java</w:t>
+      </w:r>
       <w:r>
         <w:rPr>
           <w:rFonts w:asciiTheme="minorHAnsi" w:hAnsiTheme="minorHAnsi"/>
-          <w:b/>
-          <w:lang w:val="es-MX"/>
-        </w:rPr>
-        <w:t>/</w:t>
-      </w:r>
-      <w:proofErr w:type="spellStart"/>
-      <w:r>
-        <w:rPr>
-          <w:rFonts w:asciiTheme="minorHAnsi" w:hAnsiTheme="minorHAnsi"/>
-          <w:b/>
-          <w:lang w:val="es-MX"/>
-        </w:rPr>
-        <w:t>main</w:t>
-      </w:r>
-      <w:proofErr w:type="spellEnd"/>
-      <w:r>
-        <w:rPr>
-          <w:rFonts w:asciiTheme="minorHAnsi" w:hAnsiTheme="minorHAnsi"/>
-          <w:b/>
-          <w:lang w:val="es-MX"/>
-        </w:rPr>
-        <w:t>/</w:t>
-      </w:r>
-      <w:proofErr w:type="gramStart"/>
-      <w:r>
-        <w:rPr>
-          <w:rFonts w:asciiTheme="minorHAnsi" w:hAnsiTheme="minorHAnsi"/>
-          <w:b/>
-          <w:lang w:val="es-MX"/>
-        </w:rPr>
-        <w:t>java</w:t>
-      </w:r>
-      <w:r>
-        <w:rPr>
-          <w:rFonts w:asciiTheme="minorHAnsi" w:hAnsiTheme="minorHAnsi"/>
-          <w:lang w:val="es-MX"/>
-        </w:rPr>
-        <w:t xml:space="preserve"> :</w:t>
-      </w:r>
-      <w:proofErr w:type="gramEnd"/>
-      <w:r>
-        <w:rPr>
-          <w:rFonts w:asciiTheme="minorHAnsi" w:hAnsiTheme="minorHAnsi"/>
-          <w:lang w:val="es-MX"/>
-        </w:rPr>
-        <w:t xml:space="preserve"> Es una carpeta para colocar todo el código que sea programado con java, todo lo que está aquí se compilará a un archivo de extensión .</w:t>
-      </w:r>
-      <w:proofErr w:type="spellStart"/>
-      <w:r>
-        <w:rPr>
-          <w:rFonts w:asciiTheme="minorHAnsi" w:hAnsiTheme="minorHAnsi"/>
-          <w:lang w:val="es-MX"/>
-        </w:rPr>
-        <w:t>class</w:t>
-      </w:r>
-      <w:proofErr w:type="spellEnd"/>
-      <w:r>
-        <w:rPr>
-          <w:rFonts w:asciiTheme="minorHAnsi" w:hAnsiTheme="minorHAnsi"/>
-          <w:lang w:val="es-MX"/>
-        </w:rPr>
-        <w:t xml:space="preserve"> y correrá con la aplicación.</w:t>
+          <w:lang w:val="es-MX"/>
+        </w:rPr>
+        <w:t xml:space="preserve"> : Es una carpeta para colocar todo el código que sea programado con java, todo lo que está aquí se compilará a un archivo de extensión .class y correrá con la aplicación.</w:t>
       </w:r>
     </w:p>
     <w:p>
@@ -3443,52 +3209,22 @@
           <w:lang w:val="es-MX"/>
         </w:rPr>
       </w:pPr>
-      <w:proofErr w:type="spellStart"/>
       <w:r>
         <w:rPr>
           <w:rFonts w:asciiTheme="minorHAnsi" w:hAnsiTheme="minorHAnsi"/>
           <w:b/>
           <w:lang w:val="es-MX"/>
         </w:rPr>
-        <w:t>src</w:t>
-      </w:r>
-      <w:proofErr w:type="spellEnd"/>
+        <w:t>src/main/</w:t>
+      </w:r>
       <w:r>
         <w:rPr>
           <w:rFonts w:asciiTheme="minorHAnsi" w:hAnsiTheme="minorHAnsi"/>
           <w:b/>
           <w:lang w:val="es-MX"/>
         </w:rPr>
-        <w:t>/</w:t>
-      </w:r>
-      <w:proofErr w:type="spellStart"/>
-      <w:r>
-        <w:rPr>
-          <w:rFonts w:asciiTheme="minorHAnsi" w:hAnsiTheme="minorHAnsi"/>
-          <w:b/>
-          <w:lang w:val="es-MX"/>
-        </w:rPr>
-        <w:t>main</w:t>
-      </w:r>
-      <w:proofErr w:type="spellEnd"/>
-      <w:r>
-        <w:rPr>
-          <w:rFonts w:asciiTheme="minorHAnsi" w:hAnsiTheme="minorHAnsi"/>
-          <w:b/>
-          <w:lang w:val="es-MX"/>
-        </w:rPr>
-        <w:t>/</w:t>
-      </w:r>
-      <w:proofErr w:type="spellStart"/>
-      <w:r>
-        <w:rPr>
-          <w:rFonts w:asciiTheme="minorHAnsi" w:hAnsiTheme="minorHAnsi"/>
-          <w:b/>
-          <w:lang w:val="es-MX"/>
-        </w:rPr>
         <w:t>resources</w:t>
       </w:r>
-      <w:proofErr w:type="spellEnd"/>
       <w:r>
         <w:rPr>
           <w:rFonts w:asciiTheme="minorHAnsi" w:hAnsiTheme="minorHAnsi"/>
@@ -3517,23 +3253,13 @@
           <w:lang w:val="es-MX"/>
         </w:rPr>
       </w:pPr>
-      <w:proofErr w:type="spellStart"/>
       <w:r>
         <w:rPr>
           <w:rFonts w:asciiTheme="minorHAnsi" w:hAnsiTheme="minorHAnsi"/>
           <w:b/>
           <w:lang w:val="es-MX"/>
         </w:rPr>
-        <w:t>src</w:t>
-      </w:r>
-      <w:proofErr w:type="spellEnd"/>
-      <w:r>
-        <w:rPr>
-          <w:rFonts w:asciiTheme="minorHAnsi" w:hAnsiTheme="minorHAnsi"/>
-          <w:b/>
-          <w:lang w:val="es-MX"/>
-        </w:rPr>
-        <w:t>/test/</w:t>
+        <w:t>src/test/</w:t>
       </w:r>
       <w:r>
         <w:rPr>
@@ -3571,67 +3297,37 @@
           <w:lang w:val="es-MX"/>
         </w:rPr>
       </w:pPr>
-      <w:proofErr w:type="spellStart"/>
       <w:r>
         <w:rPr>
           <w:rFonts w:asciiTheme="minorHAnsi" w:hAnsiTheme="minorHAnsi"/>
           <w:b/>
           <w:lang w:val="es-MX"/>
         </w:rPr>
-        <w:t>src</w:t>
-      </w:r>
-      <w:proofErr w:type="spellEnd"/>
+        <w:t>src/main/</w:t>
+      </w:r>
       <w:r>
         <w:rPr>
           <w:rFonts w:asciiTheme="minorHAnsi" w:hAnsiTheme="minorHAnsi"/>
           <w:b/>
           <w:lang w:val="es-MX"/>
         </w:rPr>
-        <w:t>/</w:t>
-      </w:r>
-      <w:proofErr w:type="spellStart"/>
+        <w:t>webapp</w:t>
+      </w:r>
       <w:r>
         <w:rPr>
           <w:rFonts w:asciiTheme="minorHAnsi" w:hAnsiTheme="minorHAnsi"/>
-          <w:b/>
-          <w:lang w:val="es-MX"/>
-        </w:rPr>
-        <w:t>main</w:t>
-      </w:r>
-      <w:proofErr w:type="spellEnd"/>
+          <w:lang w:val="es-MX"/>
+        </w:rPr>
+        <w:t>:</w:t>
+      </w:r>
       <w:r>
         <w:rPr>
           <w:rFonts w:asciiTheme="minorHAnsi" w:hAnsiTheme="minorHAnsi"/>
-          <w:b/>
-          <w:lang w:val="es-MX"/>
-        </w:rPr>
-        <w:t>/</w:t>
-      </w:r>
-      <w:proofErr w:type="spellStart"/>
-      <w:r>
-        <w:rPr>
-          <w:rFonts w:asciiTheme="minorHAnsi" w:hAnsiTheme="minorHAnsi"/>
-          <w:b/>
-          <w:lang w:val="es-MX"/>
-        </w:rPr>
-        <w:t>webapp</w:t>
-      </w:r>
-      <w:proofErr w:type="spellEnd"/>
-      <w:r>
-        <w:rPr>
-          <w:rFonts w:asciiTheme="minorHAnsi" w:hAnsiTheme="minorHAnsi"/>
-          <w:lang w:val="es-MX"/>
-        </w:rPr>
-        <w:t>:</w:t>
-      </w:r>
-      <w:r>
-        <w:rPr>
-          <w:rFonts w:asciiTheme="minorHAnsi" w:hAnsiTheme="minorHAnsi"/>
           <w:lang w:val="es-MX"/>
         </w:rPr>
         <w:t xml:space="preserve"> Aquí van archivos de configuración para el contenedor de aplicaciones (</w:t>
       </w:r>
-      <w:hyperlink r:id="rId18">
+      <w:hyperlink r:id="rId19">
         <w:r>
           <w:rPr>
             <w:rFonts w:asciiTheme="minorHAnsi" w:hAnsiTheme="minorHAnsi"/>
@@ -3647,71 +3343,7 @@
           <w:rFonts w:asciiTheme="minorHAnsi" w:hAnsiTheme="minorHAnsi"/>
           <w:lang w:val="es-MX"/>
         </w:rPr>
-        <w:t xml:space="preserve">), y la parte de la “vista”, es decir, </w:t>
-      </w:r>
-      <w:proofErr w:type="spellStart"/>
-      <w:r>
-        <w:rPr>
-          <w:rFonts w:asciiTheme="minorHAnsi" w:hAnsiTheme="minorHAnsi"/>
-          <w:lang w:val="es-MX"/>
-        </w:rPr>
-        <w:t>jsp</w:t>
-      </w:r>
-      <w:proofErr w:type="spellEnd"/>
-      <w:r>
-        <w:rPr>
-          <w:rFonts w:asciiTheme="minorHAnsi" w:hAnsiTheme="minorHAnsi"/>
-          <w:lang w:val="es-MX"/>
-        </w:rPr>
-        <w:t xml:space="preserve">, recursos de </w:t>
-      </w:r>
-      <w:proofErr w:type="spellStart"/>
-      <w:r>
-        <w:rPr>
-          <w:rFonts w:asciiTheme="minorHAnsi" w:hAnsiTheme="minorHAnsi"/>
-          <w:lang w:val="es-MX"/>
-        </w:rPr>
-        <w:t>html</w:t>
-      </w:r>
-      <w:proofErr w:type="spellEnd"/>
-      <w:r>
-        <w:rPr>
-          <w:rFonts w:asciiTheme="minorHAnsi" w:hAnsiTheme="minorHAnsi"/>
-          <w:lang w:val="es-MX"/>
-        </w:rPr>
-        <w:t xml:space="preserve">, </w:t>
-      </w:r>
-      <w:proofErr w:type="spellStart"/>
-      <w:r>
-        <w:rPr>
-          <w:rFonts w:asciiTheme="minorHAnsi" w:hAnsiTheme="minorHAnsi"/>
-          <w:lang w:val="es-MX"/>
-        </w:rPr>
-        <w:t>javascript</w:t>
-      </w:r>
-      <w:proofErr w:type="spellEnd"/>
-      <w:r>
-        <w:rPr>
-          <w:rFonts w:asciiTheme="minorHAnsi" w:hAnsiTheme="minorHAnsi"/>
-          <w:lang w:val="es-MX"/>
-        </w:rPr>
-        <w:t xml:space="preserve"> y </w:t>
-      </w:r>
-      <w:proofErr w:type="spellStart"/>
-      <w:r>
-        <w:rPr>
-          <w:rFonts w:asciiTheme="minorHAnsi" w:hAnsiTheme="minorHAnsi"/>
-          <w:lang w:val="es-MX"/>
-        </w:rPr>
-        <w:t>css</w:t>
-      </w:r>
-      <w:proofErr w:type="spellEnd"/>
-      <w:r>
-        <w:rPr>
-          <w:rFonts w:asciiTheme="minorHAnsi" w:hAnsiTheme="minorHAnsi"/>
-          <w:lang w:val="es-MX"/>
-        </w:rPr>
-        <w:t>.</w:t>
+        <w:t>), y la parte de la “vista”, es decir, jsp, recursos de html, javascript y css.</w:t>
       </w:r>
     </w:p>
     <w:p>
@@ -3725,7 +3357,7 @@
       <w:pPr>
         <w:pStyle w:val="Ttulo1"/>
       </w:pPr>
-      <w:bookmarkStart w:id="24" w:name="_Toc359277248"/>
+      <w:bookmarkStart w:id="24" w:name="_Toc362542188"/>
       <w:r>
         <w:lastRenderedPageBreak/>
         <w:t>Stru</w:t>
@@ -3742,7 +3374,7 @@
       <w:bookmarkEnd w:id="24"/>
     </w:p>
     <w:p>
-      <w:hyperlink r:id="rId19" w:history="1">
+      <w:hyperlink r:id="rId20" w:history="1">
         <w:r>
           <w:rPr>
             <w:rStyle w:val="Hipervnculo"/>
@@ -3751,15 +3383,7 @@
         </w:r>
       </w:hyperlink>
       <w:r>
-        <w:t xml:space="preserve"> es uno de los </w:t>
-      </w:r>
-      <w:proofErr w:type="spellStart"/>
-      <w:r>
-        <w:t>Frameworks</w:t>
-      </w:r>
-      <w:proofErr w:type="spellEnd"/>
-      <w:r>
-        <w:t xml:space="preserve"> Java web más extensamente usado, está diseñado para funcionar con el paradigma de MVC</w:t>
+        <w:t xml:space="preserve"> es uno de los Frameworks Java web más extensamente usado, está diseñado para funcionar con el paradigma de MVC</w:t>
       </w:r>
     </w:p>
     <w:p>
@@ -3782,7 +3406,7 @@
           <w:lang w:val="es-MX"/>
         </w:rPr>
       </w:pPr>
-      <w:bookmarkStart w:id="25" w:name="_Toc359277249"/>
+      <w:bookmarkStart w:id="25" w:name="_Toc362542189"/>
       <w:r>
         <w:rPr>
           <w:lang w:val="es-MX"/>
@@ -3794,42 +3418,10 @@
     </w:p>
     <w:p>
       <w:r>
-        <w:t xml:space="preserve">Para crear un proyecto Struts2 con la ayuda de </w:t>
-      </w:r>
-      <w:proofErr w:type="spellStart"/>
-      <w:r>
-        <w:t>Maven</w:t>
-      </w:r>
-      <w:proofErr w:type="spellEnd"/>
-      <w:r>
-        <w:t xml:space="preserve">, es recomendable utilizar el </w:t>
-      </w:r>
-      <w:proofErr w:type="spellStart"/>
-      <w:r>
-        <w:t>archetype</w:t>
-      </w:r>
-      <w:proofErr w:type="spellEnd"/>
-      <w:r>
-        <w:t xml:space="preserve"> “struts2-archetype-blank”, la platilla “struts2-archetype-blank”, no simplifica la vida creando y configurando un proyecto con lo necesario empezar a trabajar con el </w:t>
-      </w:r>
-      <w:proofErr w:type="spellStart"/>
-      <w:r>
-        <w:t>framework</w:t>
-      </w:r>
-      <w:proofErr w:type="spellEnd"/>
-      <w:r>
-        <w:t xml:space="preserve"> Struts2, pero ¿Qué es lo necesario para hacer funcionar Struts2 en un proyecto Web?, ¡muy buena pregunta!, exploremos juntos la </w:t>
-      </w:r>
-      <w:r>
-        <w:t xml:space="preserve">lo que el </w:t>
-      </w:r>
-      <w:proofErr w:type="spellStart"/>
-      <w:r>
-        <w:t>archetype</w:t>
-      </w:r>
-      <w:proofErr w:type="spellEnd"/>
-      <w:r>
-        <w:t xml:space="preserve"> creo por nosotros</w:t>
+        <w:t xml:space="preserve">Para crear un proyecto Struts2 con la ayuda de Maven, es recomendable utilizar el archetype “struts2-archetype-blank”, la platilla “struts2-archetype-blank”, no simplifica la vida creando y configurando un proyecto con lo necesario empezar a trabajar con el framework Struts2, pero ¿Qué es lo necesario para hacer funcionar Struts2 en un proyecto Web?, ¡muy buena pregunta!, exploremos juntos la </w:t>
+      </w:r>
+      <w:r>
+        <w:t>lo que el archetype creo por nosotros</w:t>
       </w:r>
       <w:r>
         <w:t>:</w:t>
@@ -3842,7 +3434,7 @@
           <w:lang w:val="es-MX"/>
         </w:rPr>
       </w:pPr>
-      <w:bookmarkStart w:id="26" w:name="_Toc359277250"/>
+      <w:bookmarkStart w:id="26" w:name="_Toc362542190"/>
       <w:r>
         <w:rPr>
           <w:lang w:val="es-MX"/>
@@ -3890,14 +3482,12 @@
                   <w:r>
                     <w:t>&lt;</w:t>
                   </w:r>
-                  <w:proofErr w:type="gramStart"/>
                   <w:r>
                     <w:rPr>
                       <w:color w:val="3F7F7F"/>
                     </w:rPr>
                     <w:t>dependency</w:t>
                   </w:r>
-                  <w:proofErr w:type="gramEnd"/>
                   <w:r>
                     <w:t>&gt;</w:t>
                   </w:r>
@@ -3915,36 +3505,30 @@
                   <w:r>
                     <w:t>&lt;</w:t>
                   </w:r>
-                  <w:proofErr w:type="spellStart"/>
                   <w:r>
                     <w:rPr>
                       <w:color w:val="3F7F7F"/>
                     </w:rPr>
                     <w:t>groupId</w:t>
                   </w:r>
-                  <w:proofErr w:type="spellEnd"/>
                   <w:r>
                     <w:t>&gt;</w:t>
                   </w:r>
-                  <w:proofErr w:type="spellStart"/>
                   <w:r>
                     <w:rPr>
                       <w:color w:val="000000"/>
                     </w:rPr>
                     <w:t>org.apache.struts</w:t>
                   </w:r>
-                  <w:proofErr w:type="spellEnd"/>
                   <w:r>
                     <w:t>&lt;/</w:t>
                   </w:r>
-                  <w:proofErr w:type="spellStart"/>
                   <w:r>
                     <w:rPr>
                       <w:color w:val="3F7F7F"/>
                     </w:rPr>
                     <w:t>groupId</w:t>
                   </w:r>
-                  <w:proofErr w:type="spellEnd"/>
                   <w:r>
                     <w:t>&gt;</w:t>
                   </w:r>
@@ -3962,19 +3546,15 @@
                   <w:r>
                     <w:t>&lt;</w:t>
                   </w:r>
-                  <w:proofErr w:type="spellStart"/>
-                  <w:proofErr w:type="gramStart"/>
                   <w:r>
                     <w:rPr>
                       <w:color w:val="3F7F7F"/>
                     </w:rPr>
                     <w:t>artifactId</w:t>
                   </w:r>
-                  <w:proofErr w:type="spellEnd"/>
                   <w:r>
                     <w:t>&gt;</w:t>
                   </w:r>
-                  <w:proofErr w:type="gramEnd"/>
                   <w:r>
                     <w:rPr>
                       <w:color w:val="000000"/>
@@ -3984,14 +3564,12 @@
                   <w:r>
                     <w:t>&lt;/</w:t>
                   </w:r>
-                  <w:proofErr w:type="spellStart"/>
                   <w:r>
                     <w:rPr>
                       <w:color w:val="3F7F7F"/>
                     </w:rPr>
                     <w:t>artifactId</w:t>
                   </w:r>
-                  <w:proofErr w:type="spellEnd"/>
                   <w:r>
                     <w:t>&gt;</w:t>
                   </w:r>
@@ -4009,14 +3587,12 @@
                   <w:r>
                     <w:t>&lt;</w:t>
                   </w:r>
-                  <w:proofErr w:type="gramStart"/>
                   <w:r>
                     <w:rPr>
                       <w:color w:val="3F7F7F"/>
                     </w:rPr>
                     <w:t>version</w:t>
                   </w:r>
-                  <w:proofErr w:type="gramEnd"/>
                   <w:r>
                     <w:t>&gt;</w:t>
                   </w:r>
@@ -4068,14 +3644,12 @@
                   <w:r>
                     <w:t>&lt;</w:t>
                   </w:r>
-                  <w:proofErr w:type="gramStart"/>
                   <w:r>
                     <w:rPr>
                       <w:color w:val="3F7F7F"/>
                     </w:rPr>
                     <w:t>dependency</w:t>
                   </w:r>
-                  <w:proofErr w:type="gramEnd"/>
                   <w:r>
                     <w:t>&gt;</w:t>
                   </w:r>
@@ -4093,36 +3667,30 @@
                   <w:r>
                     <w:t>&lt;</w:t>
                   </w:r>
-                  <w:proofErr w:type="spellStart"/>
                   <w:r>
                     <w:rPr>
                       <w:color w:val="3F7F7F"/>
                     </w:rPr>
                     <w:t>groupId</w:t>
                   </w:r>
-                  <w:proofErr w:type="spellEnd"/>
                   <w:r>
                     <w:t>&gt;</w:t>
                   </w:r>
-                  <w:proofErr w:type="spellStart"/>
                   <w:r>
                     <w:rPr>
                       <w:color w:val="000000"/>
                     </w:rPr>
                     <w:t>org.apache.struts</w:t>
                   </w:r>
-                  <w:proofErr w:type="spellEnd"/>
                   <w:r>
                     <w:t>&lt;/</w:t>
                   </w:r>
-                  <w:proofErr w:type="spellStart"/>
                   <w:r>
                     <w:rPr>
                       <w:color w:val="3F7F7F"/>
                     </w:rPr>
                     <w:t>groupId</w:t>
                   </w:r>
-                  <w:proofErr w:type="spellEnd"/>
                   <w:r>
                     <w:t>&gt;</w:t>
                   </w:r>
@@ -4140,19 +3708,15 @@
                   <w:r>
                     <w:t>&lt;</w:t>
                   </w:r>
-                  <w:proofErr w:type="spellStart"/>
-                  <w:proofErr w:type="gramStart"/>
                   <w:r>
                     <w:rPr>
                       <w:color w:val="3F7F7F"/>
                     </w:rPr>
                     <w:t>artifactId</w:t>
                   </w:r>
-                  <w:proofErr w:type="spellEnd"/>
                   <w:r>
                     <w:t>&gt;</w:t>
                   </w:r>
-                  <w:proofErr w:type="gramEnd"/>
                   <w:r>
                     <w:rPr>
                       <w:color w:val="000000"/>
@@ -4182,14 +3746,12 @@
                   <w:r>
                     <w:t>&lt;/</w:t>
                   </w:r>
-                  <w:proofErr w:type="spellStart"/>
                   <w:r>
                     <w:rPr>
                       <w:color w:val="3F7F7F"/>
                     </w:rPr>
                     <w:t>artifactId</w:t>
                   </w:r>
-                  <w:proofErr w:type="spellEnd"/>
                   <w:r>
                     <w:t>&gt;</w:t>
                   </w:r>
@@ -4207,14 +3769,12 @@
                   <w:r>
                     <w:t>&lt;</w:t>
                   </w:r>
-                  <w:proofErr w:type="gramStart"/>
                   <w:r>
                     <w:rPr>
                       <w:color w:val="3F7F7F"/>
                     </w:rPr>
                     <w:t>version</w:t>
                   </w:r>
-                  <w:proofErr w:type="gramEnd"/>
                   <w:r>
                     <w:t>&gt;</w:t>
                   </w:r>
@@ -4266,14 +3826,12 @@
                   <w:r>
                     <w:t>&lt;</w:t>
                   </w:r>
-                  <w:proofErr w:type="gramStart"/>
                   <w:r>
                     <w:rPr>
                       <w:color w:val="3F7F7F"/>
                     </w:rPr>
                     <w:t>dependency</w:t>
                   </w:r>
-                  <w:proofErr w:type="gramEnd"/>
                   <w:r>
                     <w:t>&gt;</w:t>
                   </w:r>
@@ -4289,36 +3847,16 @@
                     <w:t xml:space="preserve">       </w:t>
                   </w:r>
                   <w:r>
-                    <w:t>&lt;</w:t>
-                  </w:r>
-                  <w:proofErr w:type="spellStart"/>
-                  <w:proofErr w:type="gramStart"/>
-                  <w:r>
-                    <w:t>groupId</w:t>
-                  </w:r>
-                  <w:proofErr w:type="spellEnd"/>
-                  <w:r>
-                    <w:t>&gt;</w:t>
-                  </w:r>
-                  <w:proofErr w:type="spellStart"/>
-                  <w:proofErr w:type="gramEnd"/>
+                    <w:t>&lt;groupId&gt;</w:t>
+                  </w:r>
                   <w:r>
                     <w:rPr>
                       <w:color w:val="000000"/>
                     </w:rPr>
                     <w:t>javax.servlet</w:t>
                   </w:r>
-                  <w:proofErr w:type="spellEnd"/>
-                  <w:r>
-                    <w:t>&lt;/</w:t>
-                  </w:r>
-                  <w:proofErr w:type="spellStart"/>
-                  <w:r>
-                    <w:t>groupId</w:t>
-                  </w:r>
-                  <w:proofErr w:type="spellEnd"/>
-                  <w:r>
-                    <w:t>&gt;</w:t>
+                  <w:r>
+                    <w:t>&lt;/groupId&gt;</w:t>
                   </w:r>
                 </w:p>
                 <w:p>
@@ -4332,19 +3870,8 @@
                     <w:t xml:space="preserve">       </w:t>
                   </w:r>
                   <w:r>
-                    <w:t>&lt;</w:t>
-                  </w:r>
-                  <w:proofErr w:type="spellStart"/>
-                  <w:proofErr w:type="gramStart"/>
-                  <w:r>
-                    <w:t>artifactId</w:t>
-                  </w:r>
-                  <w:proofErr w:type="spellEnd"/>
-                  <w:r>
-                    <w:t>&gt;</w:t>
-                  </w:r>
-                  <w:proofErr w:type="spellStart"/>
-                  <w:proofErr w:type="gramEnd"/>
+                    <w:t>&lt;artifactId&gt;</w:t>
+                  </w:r>
                   <w:r>
                     <w:rPr>
                       <w:color w:val="000000"/>
@@ -4365,17 +3892,8 @@
                     </w:rPr>
                     <w:t>api</w:t>
                   </w:r>
-                  <w:proofErr w:type="spellEnd"/>
-                  <w:r>
-                    <w:t>&lt;/</w:t>
-                  </w:r>
-                  <w:proofErr w:type="spellStart"/>
-                  <w:r>
-                    <w:t>artifactId</w:t>
-                  </w:r>
-                  <w:proofErr w:type="spellEnd"/>
-                  <w:r>
-                    <w:t>&gt;</w:t>
+                  <w:r>
+                    <w:t>&lt;/artifactId&gt;</w:t>
                   </w:r>
                 </w:p>
                 <w:p>
@@ -4389,13 +3907,8 @@
                     <w:t xml:space="preserve">       </w:t>
                   </w:r>
                   <w:r>
-                    <w:t>&lt;</w:t>
-                  </w:r>
-                  <w:proofErr w:type="gramStart"/>
-                  <w:r>
-                    <w:t>version&gt;</w:t>
-                  </w:r>
-                  <w:proofErr w:type="gramEnd"/>
+                    <w:t>&lt;version&gt;</w:t>
+                  </w:r>
                   <w:r>
                     <w:rPr>
                       <w:color w:val="000000"/>
@@ -4419,7 +3932,6 @@
                   <w:r>
                     <w:t>&lt;</w:t>
                   </w:r>
-                  <w:proofErr w:type="gramStart"/>
                   <w:r>
                     <w:rPr>
                       <w:color w:val="3F7F7F"/>
@@ -4429,7 +3941,6 @@
                   <w:r>
                     <w:t>&gt;</w:t>
                   </w:r>
-                  <w:proofErr w:type="gramEnd"/>
                   <w:r>
                     <w:rPr>
                       <w:color w:val="000000"/>
@@ -4478,14 +3989,12 @@
                   <w:r>
                     <w:t>&lt;</w:t>
                   </w:r>
-                  <w:proofErr w:type="gramStart"/>
                   <w:r>
                     <w:rPr>
                       <w:color w:val="3F7F7F"/>
                     </w:rPr>
                     <w:t>dependency</w:t>
                   </w:r>
-                  <w:proofErr w:type="gramEnd"/>
                   <w:r>
                     <w:t>&gt;</w:t>
                   </w:r>
@@ -4503,38 +4012,30 @@
                   <w:r>
                     <w:t>&lt;</w:t>
                   </w:r>
-                  <w:proofErr w:type="spellStart"/>
-                  <w:proofErr w:type="gramStart"/>
                   <w:r>
                     <w:rPr>
                       <w:color w:val="3F7F7F"/>
                     </w:rPr>
                     <w:t>groupId</w:t>
                   </w:r>
-                  <w:proofErr w:type="spellEnd"/>
                   <w:r>
                     <w:t>&gt;</w:t>
                   </w:r>
-                  <w:proofErr w:type="spellStart"/>
-                  <w:proofErr w:type="gramEnd"/>
                   <w:r>
                     <w:rPr>
                       <w:color w:val="000000"/>
                     </w:rPr>
                     <w:t>javax.servlet</w:t>
                   </w:r>
-                  <w:proofErr w:type="spellEnd"/>
                   <w:r>
                     <w:t>&lt;/</w:t>
                   </w:r>
-                  <w:proofErr w:type="spellStart"/>
                   <w:r>
                     <w:rPr>
                       <w:color w:val="3F7F7F"/>
                     </w:rPr>
                     <w:t>groupId</w:t>
                   </w:r>
-                  <w:proofErr w:type="spellEnd"/>
                   <w:r>
                     <w:t>&gt;</w:t>
                   </w:r>
@@ -4552,20 +4053,15 @@
                   <w:r>
                     <w:t>&lt;</w:t>
                   </w:r>
-                  <w:proofErr w:type="spellStart"/>
-                  <w:proofErr w:type="gramStart"/>
                   <w:r>
                     <w:rPr>
                       <w:color w:val="3F7F7F"/>
                     </w:rPr>
                     <w:t>artifactId</w:t>
                   </w:r>
-                  <w:proofErr w:type="spellEnd"/>
                   <w:r>
                     <w:t>&gt;</w:t>
                   </w:r>
-                  <w:proofErr w:type="spellStart"/>
-                  <w:proofErr w:type="gramEnd"/>
                   <w:r>
                     <w:rPr>
                       <w:color w:val="000000"/>
@@ -4586,18 +4082,15 @@
                     </w:rPr>
                     <w:t>api</w:t>
                   </w:r>
-                  <w:proofErr w:type="spellEnd"/>
                   <w:r>
                     <w:t>&lt;/</w:t>
                   </w:r>
-                  <w:proofErr w:type="spellStart"/>
                   <w:r>
                     <w:rPr>
                       <w:color w:val="3F7F7F"/>
                     </w:rPr>
                     <w:t>artifactId</w:t>
                   </w:r>
-                  <w:proofErr w:type="spellEnd"/>
                   <w:r>
                     <w:t>&gt;</w:t>
                   </w:r>
@@ -4615,7 +4108,6 @@
                   <w:r>
                     <w:t>&lt;</w:t>
                   </w:r>
-                  <w:proofErr w:type="gramStart"/>
                   <w:r>
                     <w:rPr>
                       <w:color w:val="3F7F7F"/>
@@ -4625,7 +4117,6 @@
                   <w:r>
                     <w:t>&gt;</w:t>
                   </w:r>
-                  <w:proofErr w:type="gramEnd"/>
                   <w:r>
                     <w:rPr>
                       <w:color w:val="000000"/>
@@ -4658,7 +4149,6 @@
                   <w:r>
                     <w:t>&lt;</w:t>
                   </w:r>
-                  <w:proofErr w:type="gramStart"/>
                   <w:r>
                     <w:rPr>
                       <w:color w:val="3F7F7F"/>
@@ -4668,7 +4158,6 @@
                   <w:r>
                     <w:t>&gt;</w:t>
                   </w:r>
-                  <w:proofErr w:type="gramEnd"/>
                   <w:r>
                     <w:rPr>
                       <w:color w:val="000000"/>
@@ -4720,14 +4209,12 @@
                   <w:r>
                     <w:t>&lt;</w:t>
                   </w:r>
-                  <w:proofErr w:type="gramStart"/>
                   <w:r>
                     <w:rPr>
                       <w:u w:val="single"/>
                     </w:rPr>
                     <w:t>raíz</w:t>
                   </w:r>
-                  <w:proofErr w:type="gramEnd"/>
                   <w:r>
                     <w:t>&gt;/pom.xml</w:t>
                   </w:r>
@@ -4771,7 +4258,7 @@
           <w:lang w:val="es-MX"/>
         </w:rPr>
       </w:pPr>
-      <w:bookmarkStart w:id="27" w:name="_Toc359277251"/>
+      <w:bookmarkStart w:id="27" w:name="_Toc362542191"/>
       <w:r>
         <w:rPr>
           <w:lang w:val="es-MX"/>
@@ -4807,14 +4294,12 @@
                     <w:r>
                       <w:t>&lt;</w:t>
                     </w:r>
-                    <w:proofErr w:type="gramStart"/>
                     <w:r>
                       <w:rPr>
                         <w:highlight w:val="lightGray"/>
                       </w:rPr>
                       <w:t>filter</w:t>
                     </w:r>
-                    <w:proofErr w:type="gramEnd"/>
                     <w:r>
                       <w:t>&gt;</w:t>
                     </w:r>
@@ -4841,15 +4326,7 @@
                       <w:pStyle w:val="ConsolaXml"/>
                     </w:pPr>
                     <w:r>
-                      <w:t xml:space="preserve">    &lt;</w:t>
-                    </w:r>
-                    <w:proofErr w:type="gramStart"/>
-                    <w:r>
-                      <w:t>filter-class</w:t>
-                    </w:r>
-                    <w:proofErr w:type="gramEnd"/>
-                    <w:r>
-                      <w:t>&gt;</w:t>
+                      <w:t xml:space="preserve">    &lt;filter-class&gt;</w:t>
                     </w:r>
                   </w:p>
                   <w:p>
@@ -4904,15 +4381,7 @@
                       <w:pStyle w:val="ConsolaXml"/>
                     </w:pPr>
                     <w:r>
-                      <w:t xml:space="preserve">  &lt;</w:t>
-                    </w:r>
-                    <w:proofErr w:type="gramStart"/>
-                    <w:r>
-                      <w:t>filter-mapping</w:t>
-                    </w:r>
-                    <w:proofErr w:type="gramEnd"/>
-                    <w:r>
-                      <w:t>&gt;</w:t>
+                      <w:t xml:space="preserve">  &lt;filter-mapping&gt;</w:t>
                     </w:r>
                   </w:p>
                   <w:p>
@@ -4937,15 +4406,7 @@
                       <w:pStyle w:val="ConsolaXml"/>
                     </w:pPr>
                     <w:r>
-                      <w:t xml:space="preserve">    &lt;</w:t>
-                    </w:r>
-                    <w:proofErr w:type="spellStart"/>
-                    <w:r>
-                      <w:t>url</w:t>
-                    </w:r>
-                    <w:proofErr w:type="spellEnd"/>
-                    <w:r>
-                      <w:t>-pattern&gt;</w:t>
+                      <w:t xml:space="preserve">    &lt;url-pattern&gt;</w:t>
                     </w:r>
                     <w:r>
                       <w:rPr>
@@ -4954,15 +4415,7 @@
                       <w:t>/*</w:t>
                     </w:r>
                     <w:r>
-                      <w:t>&lt;/</w:t>
-                    </w:r>
-                    <w:proofErr w:type="spellStart"/>
-                    <w:r>
-                      <w:t>url</w:t>
-                    </w:r>
-                    <w:proofErr w:type="spellEnd"/>
-                    <w:r>
-                      <w:t>-pattern&gt;</w:t>
+                      <w:t>&lt;/url-pattern&gt;</w:t>
                     </w:r>
                   </w:p>
                   <w:p>
@@ -5000,27 +4453,21 @@
                     <w:r>
                       <w:t>&gt;/</w:t>
                     </w:r>
-                    <w:proofErr w:type="spellStart"/>
                     <w:r>
                       <w:t>src</w:t>
                     </w:r>
-                    <w:proofErr w:type="spellEnd"/>
                     <w:r>
                       <w:t>/</w:t>
                     </w:r>
-                    <w:proofErr w:type="spellStart"/>
                     <w:r>
                       <w:t>main</w:t>
                     </w:r>
-                    <w:proofErr w:type="spellEnd"/>
                     <w:r>
                       <w:t>/</w:t>
                     </w:r>
-                    <w:proofErr w:type="spellStart"/>
                     <w:r>
                       <w:t>webapp</w:t>
                     </w:r>
-                    <w:proofErr w:type="spellEnd"/>
                     <w:r>
                       <w:t>/</w:t>
                     </w:r>
@@ -5107,7 +4554,6 @@
                       </w:rPr>
                       <w:t xml:space="preserve"> El valor </w:t>
                     </w:r>
-                    <w:proofErr w:type="spellStart"/>
                     <w:r>
                       <w:rPr>
                         <w:b/>
@@ -5116,29 +4562,12 @@
                       </w:rPr>
                       <w:t>url-pattern</w:t>
                     </w:r>
-                    <w:proofErr w:type="spellEnd"/>
                     <w:r>
                       <w:rPr>
                         <w:b/>
                         <w:sz w:val="20"/>
                       </w:rPr>
-                      <w:t xml:space="preserve"> indica el patrón de </w:t>
-                    </w:r>
-                    <w:proofErr w:type="spellStart"/>
-                    <w:r>
-                      <w:rPr>
-                        <w:b/>
-                        <w:sz w:val="20"/>
-                      </w:rPr>
-                      <w:t>url</w:t>
-                    </w:r>
-                    <w:proofErr w:type="spellEnd"/>
-                    <w:r>
-                      <w:rPr>
-                        <w:b/>
-                        <w:sz w:val="20"/>
-                      </w:rPr>
-                      <w:t xml:space="preserve"> que estará escuchando el filtro</w:t>
+                      <w:t xml:space="preserve"> indica el patrón de url que estará escuchando el filtro</w:t>
                     </w:r>
                   </w:p>
                 </w:txbxContent>
@@ -5148,29 +4577,13 @@
         </w:pict>
       </w:r>
       <w:r>
-        <w:t xml:space="preserve">Nos ayudo registrando el </w:t>
-      </w:r>
-      <w:proofErr w:type="spellStart"/>
-      <w:r>
-        <w:t>filter</w:t>
-      </w:r>
-      <w:proofErr w:type="spellEnd"/>
-      <w:r>
-        <w:t xml:space="preserve"> del </w:t>
-      </w:r>
-      <w:proofErr w:type="spellStart"/>
-      <w:r>
-        <w:t>fram</w:t>
+        <w:t>Nos ayudo registrando el filter del fram</w:t>
       </w:r>
       <w:r>
         <w:t>e</w:t>
       </w:r>
       <w:r>
-        <w:t>work</w:t>
-      </w:r>
-      <w:proofErr w:type="spellEnd"/>
-      <w:r>
-        <w:t xml:space="preserve"> de Struts2</w:t>
+        <w:t>work de Struts2</w:t>
       </w:r>
     </w:p>
     <w:p/>
@@ -5188,7 +4601,7 @@
           <w:lang w:val="es-MX"/>
         </w:rPr>
       </w:pPr>
-      <w:bookmarkStart w:id="28" w:name="_Toc359277252"/>
+      <w:bookmarkStart w:id="28" w:name="_Toc362542192"/>
       <w:r>
         <w:rPr>
           <w:lang w:val="es-MX"/>
@@ -5199,15 +4612,7 @@
     </w:p>
     <w:p>
       <w:r>
-        <w:t xml:space="preserve">Es el archivo corazón de la configuración del </w:t>
-      </w:r>
-      <w:proofErr w:type="spellStart"/>
-      <w:r>
-        <w:t>framework</w:t>
-      </w:r>
-      <w:proofErr w:type="spellEnd"/>
-      <w:r>
-        <w:t xml:space="preserve"> de Struts2</w:t>
+        <w:t>Es el archivo corazón de la configuración del framework de Struts2</w:t>
       </w:r>
       <w:r>
         <w:rPr>
@@ -5222,7 +4627,6 @@
                   <w:pPr>
                     <w:pStyle w:val="ConsolaXml"/>
                   </w:pPr>
-                  <w:proofErr w:type="gramStart"/>
                   <w:r>
                     <w:t>&lt;?</w:t>
                   </w:r>
@@ -5232,7 +4636,6 @@
                     </w:rPr>
                     <w:t>xml</w:t>
                   </w:r>
-                  <w:proofErr w:type="gramEnd"/>
                   <w:r>
                     <w:t xml:space="preserve"> </w:t>
                   </w:r>
@@ -5287,7 +4690,6 @@
                   <w:pPr>
                     <w:pStyle w:val="ConsolaXml"/>
                   </w:pPr>
-                  <w:proofErr w:type="gramStart"/>
                   <w:r>
                     <w:t>&lt;!</w:t>
                   </w:r>
@@ -5297,7 +4699,6 @@
                     </w:rPr>
                     <w:t>DOCTYPE</w:t>
                   </w:r>
-                  <w:proofErr w:type="gramEnd"/>
                   <w:r>
                     <w:t xml:space="preserve"> struts </w:t>
                   </w:r>
@@ -5341,14 +4742,12 @@
                   <w:r>
                     <w:t>&lt;</w:t>
                   </w:r>
-                  <w:proofErr w:type="gramStart"/>
                   <w:r>
                     <w:rPr>
                       <w:color w:val="3F7F7F"/>
                     </w:rPr>
                     <w:t>struts</w:t>
                   </w:r>
-                  <w:proofErr w:type="gramEnd"/>
                   <w:r>
                     <w:t>&gt;</w:t>
                   </w:r>
@@ -5393,25 +4792,7 @@
                       <w:iCs/>
                       <w:color w:val="2A00FF"/>
                     </w:rPr>
-                    <w:t>"</w:t>
-                  </w:r>
-                  <w:proofErr w:type="spellStart"/>
-                  <w:r>
-                    <w:rPr>
-                      <w:i/>
-                      <w:iCs/>
-                      <w:color w:val="2A00FF"/>
-                    </w:rPr>
-                    <w:t>struts.enable.DynamicMethodInvocation</w:t>
-                  </w:r>
-                  <w:proofErr w:type="spellEnd"/>
-                  <w:r>
-                    <w:rPr>
-                      <w:i/>
-                      <w:iCs/>
-                      <w:color w:val="2A00FF"/>
-                    </w:rPr>
-                    <w:t>"</w:t>
+                    <w:t>"struts.enable.DynamicMethodInvocation"</w:t>
                   </w:r>
                   <w:r>
                     <w:t xml:space="preserve"> </w:t>
@@ -5480,25 +4861,7 @@
                       <w:iCs/>
                       <w:color w:val="2A00FF"/>
                     </w:rPr>
-                    <w:t>"</w:t>
-                  </w:r>
-                  <w:proofErr w:type="spellStart"/>
-                  <w:r>
-                    <w:rPr>
-                      <w:i/>
-                      <w:iCs/>
-                      <w:color w:val="2A00FF"/>
-                    </w:rPr>
-                    <w:t>struts.devMode</w:t>
-                  </w:r>
-                  <w:proofErr w:type="spellEnd"/>
-                  <w:r>
-                    <w:rPr>
-                      <w:i/>
-                      <w:iCs/>
-                      <w:color w:val="2A00FF"/>
-                    </w:rPr>
-                    <w:t>"</w:t>
+                    <w:t>"struts.devMode"</w:t>
                   </w:r>
                   <w:r>
                     <w:t xml:space="preserve"> </w:t>
@@ -5605,19 +4968,11 @@
                     </w:rPr>
                     <w:t xml:space="preserve">  </w:t>
                   </w:r>
-                  <w:proofErr w:type="gramStart"/>
                   <w:r>
                     <w:rPr>
                       <w:color w:val="3F5FBF"/>
                     </w:rPr>
-                    <w:t>&lt;!--</w:t>
-                  </w:r>
-                  <w:proofErr w:type="gramEnd"/>
-                  <w:r>
-                    <w:rPr>
-                      <w:color w:val="3F5FBF"/>
-                    </w:rPr>
-                    <w:t xml:space="preserve"> Add addition packages and configuration here. --&gt;</w:t>
+                    <w:t>&lt;!-- Add addition packages and configuration here. --&gt;</w:t>
                   </w:r>
                 </w:p>
                 <w:p>
@@ -5651,31 +5006,7 @@
                     <w:t>raíz</w:t>
                   </w:r>
                   <w:r>
-                    <w:t>&gt;/</w:t>
-                  </w:r>
-                  <w:proofErr w:type="spellStart"/>
-                  <w:r>
-                    <w:t>src</w:t>
-                  </w:r>
-                  <w:proofErr w:type="spellEnd"/>
-                  <w:r>
-                    <w:t>/</w:t>
-                  </w:r>
-                  <w:proofErr w:type="spellStart"/>
-                  <w:r>
-                    <w:t>main</w:t>
-                  </w:r>
-                  <w:proofErr w:type="spellEnd"/>
-                  <w:r>
-                    <w:t>/</w:t>
-                  </w:r>
-                  <w:proofErr w:type="spellStart"/>
-                  <w:r>
-                    <w:t>resources</w:t>
-                  </w:r>
-                  <w:proofErr w:type="spellEnd"/>
-                  <w:r>
-                    <w:t>/</w:t>
+                    <w:t>&gt;/src/main/resources/</w:t>
                   </w:r>
                   <w:r>
                     <w:t>struts.xml</w:t>
@@ -5699,68 +5030,16 @@
     <w:p/>
     <w:p>
       <w:r>
-        <w:t xml:space="preserve">Resaltando la </w:t>
-      </w:r>
-      <w:proofErr w:type="spellStart"/>
-      <w:r>
-        <w:t>tag</w:t>
-      </w:r>
-      <w:proofErr w:type="spellEnd"/>
-      <w:r>
-        <w:t xml:space="preserve"> </w:t>
+        <w:t xml:space="preserve">Resaltando la tag </w:t>
       </w:r>
       <w:r>
         <w:rPr>
           <w:i/>
         </w:rPr>
-        <w:t>&lt;</w:t>
-      </w:r>
-      <w:proofErr w:type="spellStart"/>
-      <w:r>
-        <w:rPr>
-          <w:i/>
-        </w:rPr>
-        <w:t>include</w:t>
-      </w:r>
-      <w:proofErr w:type="spellEnd"/>
-      <w:r>
-        <w:rPr>
-          <w:i/>
-        </w:rPr>
-        <w:t xml:space="preserve"> </w:t>
-      </w:r>
-      <w:proofErr w:type="spellStart"/>
-      <w:r>
-        <w:rPr>
-          <w:i/>
-        </w:rPr>
-        <w:t>file</w:t>
-      </w:r>
-      <w:proofErr w:type="spellEnd"/>
-      <w:r>
-        <w:rPr>
-          <w:i/>
-        </w:rPr>
-        <w:t>=”example.xml”&gt;</w:t>
-      </w:r>
-      <w:r>
-        <w:t xml:space="preserve">, ¿Qué significa? ¿Para qué sirve?, bueno de entrada hace un poco más que ocuparnos una línea en el archivo ;), la plantilla de </w:t>
-      </w:r>
-      <w:proofErr w:type="spellStart"/>
-      <w:r>
-        <w:t>Maven</w:t>
-      </w:r>
-      <w:proofErr w:type="spellEnd"/>
-      <w:r>
-        <w:t xml:space="preserve"> nos está sugiriendo configurar nuestro Struts2 utilizando archivos XML, pero lo que podemos tener en un archivo XML de 800 mil líneas, lo podemos partir en 8 archivos de 100 mil líneas, o en 8 mil archivos de mil líneas, claro respetando siempre las reglas de XML, lo que se nos haga más </w:t>
-      </w:r>
-      <w:proofErr w:type="spellStart"/>
-      <w:r>
-        <w:t>comodo</w:t>
-      </w:r>
-      <w:proofErr w:type="spellEnd"/>
-      <w:r>
-        <w:t>.</w:t>
+        <w:t>&lt;include file=”example.xml”&gt;</w:t>
+      </w:r>
+      <w:r>
+        <w:t>, ¿Qué significa? ¿Para qué sirve?, bueno de entrada hace un poco más que ocuparnos una línea en el archivo ;), la plantilla de Maven nos está sugiriendo configurar nuestro Struts2 utilizando archivos XML, pero lo que podemos tener en un archivo XML de 800 mil líneas, lo podemos partir en 8 archivos de 100 mil líneas, o en 8 mil archivos de mil líneas, claro respetando siempre las reglas de XML, lo que se nos haga más comodo.</w:t>
       </w:r>
     </w:p>
     <w:p>
@@ -5784,7 +5063,6 @@
                     <w:pPr>
                       <w:pStyle w:val="ConsolaXml"/>
                     </w:pPr>
-                    <w:proofErr w:type="gramStart"/>
                     <w:r>
                       <w:t>&lt;?</w:t>
                     </w:r>
@@ -5794,7 +5072,6 @@
                       </w:rPr>
                       <w:t>xml</w:t>
                     </w:r>
-                    <w:proofErr w:type="gramEnd"/>
                     <w:r>
                       <w:t xml:space="preserve"> </w:t>
                     </w:r>
@@ -5849,7 +5126,6 @@
                     <w:pPr>
                       <w:pStyle w:val="ConsolaXml"/>
                     </w:pPr>
-                    <w:proofErr w:type="gramStart"/>
                     <w:r>
                       <w:t>&lt;!</w:t>
                     </w:r>
@@ -5859,7 +5135,6 @@
                       </w:rPr>
                       <w:t>DOCTYPE</w:t>
                     </w:r>
-                    <w:proofErr w:type="gramEnd"/>
                     <w:r>
                       <w:t xml:space="preserve"> struts </w:t>
                     </w:r>
@@ -5926,21 +5201,7 @@
                       <w:rPr>
                         <w:color w:val="3F5FBF"/>
                       </w:rPr>
-                      <w:t xml:space="preserve">  - </w:t>
-                    </w:r>
-                    <w:proofErr w:type="gramStart"/>
-                    <w:r>
-                      <w:rPr>
-                        <w:color w:val="3F5FBF"/>
-                      </w:rPr>
-                      <w:t>of</w:t>
-                    </w:r>
-                    <w:proofErr w:type="gramEnd"/>
-                    <w:r>
-                      <w:rPr>
-                        <w:color w:val="3F5FBF"/>
-                      </w:rPr>
-                      <w:t xml:space="preserve"> how to break up the configuration file into multiple files.</w:t>
+                      <w:t xml:space="preserve">  - of how to break up the configuration file into multiple files.</w:t>
                     </w:r>
                   </w:p>
                   <w:p>
@@ -5961,14 +5222,12 @@
                     <w:r>
                       <w:t>&lt;</w:t>
                     </w:r>
-                    <w:proofErr w:type="gramStart"/>
                     <w:r>
                       <w:rPr>
                         <w:color w:val="3F7F7F"/>
                       </w:rPr>
                       <w:t>struts</w:t>
                     </w:r>
-                    <w:proofErr w:type="gramEnd"/>
                     <w:r>
                       <w:t>&gt;</w:t>
                     </w:r>
@@ -6121,66 +5380,30 @@
                         <w:iCs/>
                         <w:color w:val="2A00FF"/>
                       </w:rPr>
-                      <w:t>"</w:t>
-                    </w:r>
-                    <w:proofErr w:type="spellStart"/>
+                      <w:t>"HelloWorld"</w:t>
+                    </w:r>
+                    <w:r>
+                      <w:t xml:space="preserve"> </w:t>
+                    </w:r>
+                    <w:r>
+                      <w:rPr>
+                        <w:color w:val="7F007F"/>
+                      </w:rPr>
+                      <w:t>class</w:t>
+                    </w:r>
+                    <w:r>
+                      <w:rPr>
+                        <w:color w:val="000000"/>
+                      </w:rPr>
+                      <w:t>=</w:t>
+                    </w:r>
                     <w:r>
                       <w:rPr>
                         <w:i/>
                         <w:iCs/>
                         <w:color w:val="2A00FF"/>
                       </w:rPr>
-                      <w:t>HelloWorld</w:t>
-                    </w:r>
-                    <w:proofErr w:type="spellEnd"/>
-                    <w:r>
-                      <w:rPr>
-                        <w:i/>
-                        <w:iCs/>
-                        <w:color w:val="2A00FF"/>
-                      </w:rPr>
-                      <w:t>"</w:t>
-                    </w:r>
-                    <w:r>
-                      <w:t xml:space="preserve"> </w:t>
-                    </w:r>
-                    <w:r>
-                      <w:rPr>
-                        <w:color w:val="7F007F"/>
-                      </w:rPr>
-                      <w:t>class</w:t>
-                    </w:r>
-                    <w:r>
-                      <w:rPr>
-                        <w:color w:val="000000"/>
-                      </w:rPr>
-                      <w:t>=</w:t>
-                    </w:r>
-                    <w:r>
-                      <w:rPr>
-                        <w:i/>
-                        <w:iCs/>
-                        <w:color w:val="2A00FF"/>
-                      </w:rPr>
-                      <w:t>"</w:t>
-                    </w:r>
-                    <w:proofErr w:type="spellStart"/>
-                    <w:r>
-                      <w:rPr>
-                        <w:i/>
-                        <w:iCs/>
-                        <w:color w:val="2A00FF"/>
-                      </w:rPr>
-                      <w:t>com.tecgurus.whattimeisit.web.example.HelloWorld</w:t>
-                    </w:r>
-                    <w:proofErr w:type="spellEnd"/>
-                    <w:r>
-                      <w:rPr>
-                        <w:i/>
-                        <w:iCs/>
-                        <w:color w:val="2A00FF"/>
-                      </w:rPr>
-                      <w:t>"</w:t>
+                      <w:t>"com.tecgurus.whattimeisit.web.example.HelloWorld"</w:t>
                     </w:r>
                     <w:r>
                       <w:t>&gt;</w:t>
@@ -6341,25 +5564,7 @@
                         <w:iCs/>
                         <w:color w:val="2A00FF"/>
                       </w:rPr>
-                      <w:t>"</w:t>
-                    </w:r>
-                    <w:proofErr w:type="spellStart"/>
-                    <w:r>
-                      <w:rPr>
-                        <w:i/>
-                        <w:iCs/>
-                        <w:color w:val="2A00FF"/>
-                      </w:rPr>
-                      <w:t>com.tecgurus.whattimeisit.web.example.Login</w:t>
-                    </w:r>
-                    <w:proofErr w:type="spellEnd"/>
-                    <w:r>
-                      <w:rPr>
-                        <w:i/>
-                        <w:iCs/>
-                        <w:color w:val="2A00FF"/>
-                      </w:rPr>
-                      <w:t>"</w:t>
+                      <w:t>"com.tecgurus.whattimeisit.web.example.Login"</w:t>
                     </w:r>
                     <w:r>
                       <w:t>&gt;</w:t>
@@ -6378,14 +5583,12 @@
                     <w:r>
                       <w:t>&lt;</w:t>
                     </w:r>
-                    <w:proofErr w:type="gramStart"/>
                     <w:r>
                       <w:rPr>
                         <w:color w:val="3F7F7F"/>
                       </w:rPr>
                       <w:t>result</w:t>
                     </w:r>
-                    <w:proofErr w:type="gramEnd"/>
                     <w:r>
                       <w:t xml:space="preserve"> </w:t>
                     </w:r>
@@ -6471,25 +5674,7 @@
                         <w:iCs/>
                         <w:color w:val="2A00FF"/>
                       </w:rPr>
-                      <w:t>"</w:t>
-                    </w:r>
-                    <w:proofErr w:type="spellStart"/>
-                    <w:r>
-                      <w:rPr>
-                        <w:i/>
-                        <w:iCs/>
-                        <w:color w:val="2A00FF"/>
-                      </w:rPr>
-                      <w:t>redirectAction</w:t>
-                    </w:r>
-                    <w:proofErr w:type="spellEnd"/>
-                    <w:r>
-                      <w:rPr>
-                        <w:i/>
-                        <w:iCs/>
-                        <w:color w:val="2A00FF"/>
-                      </w:rPr>
-                      <w:t>"</w:t>
+                      <w:t>"redirectAction"</w:t>
                     </w:r>
                     <w:r>
                       <w:t>&gt;</w:t>
@@ -6604,25 +5789,7 @@
                         <w:iCs/>
                         <w:color w:val="2A00FF"/>
                       </w:rPr>
-                      <w:t>"</w:t>
-                    </w:r>
-                    <w:proofErr w:type="spellStart"/>
-                    <w:r>
-                      <w:rPr>
-                        <w:i/>
-                        <w:iCs/>
-                        <w:color w:val="2A00FF"/>
-                      </w:rPr>
-                      <w:t>com.tecgurus.whattimeisit.web.example.ExampleSupport</w:t>
-                    </w:r>
-                    <w:proofErr w:type="spellEnd"/>
-                    <w:r>
-                      <w:rPr>
-                        <w:i/>
-                        <w:iCs/>
-                        <w:color w:val="2A00FF"/>
-                      </w:rPr>
-                      <w:t>"</w:t>
+                      <w:t>"com.tecgurus.whattimeisit.web.example.ExampleSupport"</w:t>
                     </w:r>
                     <w:r>
                       <w:t>&gt;</w:t>
@@ -6656,7 +5823,6 @@
                       </w:rPr>
                       <w:t>/example/{1}.</w:t>
                     </w:r>
-                    <w:proofErr w:type="spellStart"/>
                     <w:r>
                       <w:rPr>
                         <w:color w:val="000000"/>
@@ -6664,7 +5830,6 @@
                       </w:rPr>
                       <w:t>jsp</w:t>
                     </w:r>
-                    <w:proofErr w:type="spellEnd"/>
                     <w:r>
                       <w:t>&lt;/</w:t>
                     </w:r>
@@ -6722,19 +5887,11 @@
                       </w:rPr>
                       <w:t xml:space="preserve">    </w:t>
                     </w:r>
-                    <w:proofErr w:type="gramStart"/>
                     <w:r>
                       <w:rPr>
                         <w:color w:val="3F5FBF"/>
                       </w:rPr>
-                      <w:t>&lt;!--</w:t>
-                    </w:r>
-                    <w:proofErr w:type="gramEnd"/>
-                    <w:r>
-                      <w:rPr>
-                        <w:color w:val="3F5FBF"/>
-                      </w:rPr>
-                      <w:t xml:space="preserve"> Add additional "example" package actions here. --&gt;</w:t>
+                      <w:t>&lt;!-- Add additional "example" package actions here. --&gt;</w:t>
                     </w:r>
                     <w:r>
                       <w:rPr>
@@ -6797,29 +5954,17 @@
                       <w:t>raíz</w:t>
                     </w:r>
                     <w:r>
-                      <w:t>&gt;/</w:t>
-                    </w:r>
-                    <w:proofErr w:type="spellStart"/>
-                    <w:r>
-                      <w:t>src</w:t>
-                    </w:r>
-                    <w:proofErr w:type="spellEnd"/>
+                      <w:t>&gt;/src/</w:t>
+                    </w:r>
+                    <w:r>
+                      <w:t>main</w:t>
+                    </w:r>
                     <w:r>
                       <w:t>/</w:t>
                     </w:r>
-                    <w:proofErr w:type="spellStart"/>
-                    <w:r>
-                      <w:t>main</w:t>
-                    </w:r>
-                    <w:proofErr w:type="spellEnd"/>
-                    <w:r>
-                      <w:t>/</w:t>
-                    </w:r>
-                    <w:proofErr w:type="spellStart"/>
                     <w:r>
                       <w:t>resources</w:t>
                     </w:r>
-                    <w:proofErr w:type="spellEnd"/>
                     <w:r>
                       <w:t>/</w:t>
                     </w:r>
@@ -6868,39 +6013,7 @@
                         <w:b/>
                         <w:sz w:val="20"/>
                       </w:rPr>
-                      <w:t xml:space="preserve">Nota: </w:t>
-                    </w:r>
-                    <w:proofErr w:type="spellStart"/>
-                    <w:r>
-                      <w:rPr>
-                        <w:b/>
-                        <w:sz w:val="20"/>
-                      </w:rPr>
-                      <w:t>namespace</w:t>
-                    </w:r>
-                    <w:proofErr w:type="spellEnd"/>
-                    <w:r>
-                      <w:rPr>
-                        <w:b/>
-                        <w:sz w:val="20"/>
-                      </w:rPr>
-                      <w:t xml:space="preserve"> corresponde al fragmento de la </w:t>
-                    </w:r>
-                    <w:proofErr w:type="spellStart"/>
-                    <w:r>
-                      <w:rPr>
-                        <w:b/>
-                        <w:sz w:val="20"/>
-                      </w:rPr>
-                      <w:t>url</w:t>
-                    </w:r>
-                    <w:proofErr w:type="spellEnd"/>
-                    <w:r>
-                      <w:rPr>
-                        <w:b/>
-                        <w:sz w:val="20"/>
-                      </w:rPr>
-                      <w:t xml:space="preserve"> que contiene las acciones </w:t>
+                      <w:t xml:space="preserve">Nota: namespace corresponde al fragmento de la url que contiene las acciones </w:t>
                     </w:r>
                     <w:r>
                       <w:rPr>
@@ -6909,35 +6022,15 @@
                         <w:color w:val="00B050"/>
                         <w:sz w:val="20"/>
                       </w:rPr>
-                      <w:t>/</w:t>
-                    </w:r>
-                    <w:proofErr w:type="spellStart"/>
-                    <w:r>
-                      <w:rPr>
-                        <w:b/>
-                        <w:i/>
-                        <w:color w:val="00B050"/>
-                        <w:sz w:val="20"/>
-                      </w:rPr>
-                      <w:t>example</w:t>
-                    </w:r>
-                    <w:proofErr w:type="spellEnd"/>
+                      <w:t>/example</w:t>
+                    </w:r>
                     <w:r>
                       <w:rPr>
                         <w:b/>
                         <w:sz w:val="20"/>
                       </w:rPr>
-                      <w:t>/</w:t>
-                    </w:r>
-                    <w:proofErr w:type="spellStart"/>
-                    <w:r>
-                      <w:rPr>
-                        <w:b/>
-                        <w:sz w:val="20"/>
-                      </w:rPr>
-                      <w:t>HelloWorld</w:t>
-                    </w:r>
-                    <w:proofErr w:type="spellEnd"/>
+                      <w:t>/HelloWorld</w:t>
+                    </w:r>
                   </w:p>
                 </w:txbxContent>
               </v:textbox>
@@ -6959,39 +6052,7 @@
                         <w:b/>
                         <w:sz w:val="20"/>
                       </w:rPr>
-                      <w:t xml:space="preserve">Nota: </w:t>
-                    </w:r>
-                    <w:proofErr w:type="spellStart"/>
-                    <w:r>
-                      <w:rPr>
-                        <w:b/>
-                        <w:sz w:val="20"/>
-                      </w:rPr>
-                      <w:t>name</w:t>
-                    </w:r>
-                    <w:proofErr w:type="spellEnd"/>
-                    <w:r>
-                      <w:rPr>
-                        <w:b/>
-                        <w:sz w:val="20"/>
-                      </w:rPr>
-                      <w:t xml:space="preserve"> corresponde al fragmento final de la </w:t>
-                    </w:r>
-                    <w:proofErr w:type="spellStart"/>
-                    <w:r>
-                      <w:rPr>
-                        <w:b/>
-                        <w:sz w:val="20"/>
-                      </w:rPr>
-                      <w:t>url</w:t>
-                    </w:r>
-                    <w:proofErr w:type="spellEnd"/>
-                    <w:r>
-                      <w:rPr>
-                        <w:b/>
-                        <w:sz w:val="20"/>
-                      </w:rPr>
-                      <w:t xml:space="preserve"> </w:t>
+                      <w:t xml:space="preserve">Nota: name corresponde al fragmento final de la url </w:t>
                     </w:r>
                     <w:r>
                       <w:rPr>
@@ -6999,18 +6060,8 @@
                         <w:i/>
                         <w:sz w:val="20"/>
                       </w:rPr>
-                      <w:t>/</w:t>
-                    </w:r>
-                    <w:proofErr w:type="spellStart"/>
-                    <w:r>
-                      <w:rPr>
-                        <w:b/>
-                        <w:i/>
-                        <w:sz w:val="20"/>
-                      </w:rPr>
-                      <w:t>example</w:t>
-                    </w:r>
-                    <w:proofErr w:type="spellEnd"/>
+                      <w:t>/example</w:t>
+                    </w:r>
                     <w:r>
                       <w:rPr>
                         <w:b/>
@@ -7018,7 +6069,6 @@
                       </w:rPr>
                       <w:t>/</w:t>
                     </w:r>
-                    <w:proofErr w:type="spellStart"/>
                     <w:r>
                       <w:rPr>
                         <w:b/>
@@ -7027,7 +6077,6 @@
                       </w:rPr>
                       <w:t>HelloWorld</w:t>
                     </w:r>
-                    <w:proofErr w:type="spellEnd"/>
                   </w:p>
                 </w:txbxContent>
               </v:textbox>
@@ -7060,7 +6109,7 @@
           <w:lang w:val="es-MX"/>
         </w:rPr>
       </w:pPr>
-      <w:bookmarkStart w:id="29" w:name="_Toc359277253"/>
+      <w:bookmarkStart w:id="29" w:name="_Toc362542193"/>
       <w:r>
         <w:rPr>
           <w:lang w:val="es-MX"/>
@@ -7102,16 +6151,8 @@
                     <w:rPr>
                       <w:lang w:val="es-ES"/>
                     </w:rPr>
-                    <w:t>Hola mundo</w:t>
-                  </w:r>
-                  <w:proofErr w:type="gramStart"/>
-                  <w:r>
-                    <w:rPr>
-                      <w:lang w:val="es-ES"/>
-                    </w:rPr>
-                    <w:t>!!</w:t>
-                  </w:r>
-                  <w:proofErr w:type="gramEnd"/>
+                    <w:t>Hola mundo!!</w:t>
+                  </w:r>
                 </w:p>
                 <w:p>
                   <w:pPr>
@@ -7139,39 +6180,8 @@
                       <w:sz w:val="20"/>
                       <w:szCs w:val="20"/>
                     </w:rPr>
-                    <w:t>/</w:t>
-                  </w:r>
-                  <w:proofErr w:type="spellStart"/>
-                  <w:r>
-                    <w:rPr>
-                      <w:rFonts w:ascii="Consolas" w:eastAsiaTheme="minorHAnsi" w:hAnsi="Consolas" w:cs="Consolas"/>
-                      <w:b/>
-                      <w:sz w:val="20"/>
-                      <w:szCs w:val="20"/>
-                    </w:rPr>
-                    <w:t>holamundo</w:t>
-                  </w:r>
-                  <w:proofErr w:type="spellEnd"/>
-                  <w:r>
-                    <w:rPr>
-                      <w:rFonts w:ascii="Consolas" w:eastAsiaTheme="minorHAnsi" w:hAnsi="Consolas" w:cs="Consolas"/>
-                      <w:b/>
-                      <w:sz w:val="20"/>
-                      <w:szCs w:val="20"/>
-                    </w:rPr>
-                    <w:t>/</w:t>
-                  </w:r>
-                  <w:proofErr w:type="spellStart"/>
-                  <w:r>
-                    <w:rPr>
-                      <w:rFonts w:ascii="Consolas" w:eastAsiaTheme="minorHAnsi" w:hAnsi="Consolas" w:cs="Consolas"/>
-                      <w:b/>
-                      <w:sz w:val="20"/>
-                      <w:szCs w:val="20"/>
-                    </w:rPr>
-                    <w:t>HolaMundo.action</w:t>
-                  </w:r>
-                  <w:proofErr w:type="spellEnd"/>
+                    <w:t>/holamundo/HolaMundo.action</w:t>
+                  </w:r>
                 </w:p>
               </w:txbxContent>
             </v:textbox>
@@ -7191,35 +6201,7 @@
         <w:rPr>
           <w:i/>
         </w:rPr>
-        <w:t xml:space="preserve">Como un usuario de la nueva </w:t>
-      </w:r>
-      <w:proofErr w:type="spellStart"/>
-      <w:r>
-        <w:rPr>
-          <w:i/>
-        </w:rPr>
-        <w:t>super</w:t>
-      </w:r>
-      <w:proofErr w:type="spellEnd"/>
-      <w:r>
-        <w:rPr>
-          <w:i/>
-        </w:rPr>
-        <w:t xml:space="preserve"> aplicación, quiero poder ver el mensaje de “hola mundo</w:t>
-      </w:r>
-      <w:proofErr w:type="gramStart"/>
-      <w:r>
-        <w:rPr>
-          <w:i/>
-        </w:rPr>
-        <w:t>!!</w:t>
-      </w:r>
-      <w:proofErr w:type="gramEnd"/>
-      <w:r>
-        <w:rPr>
-          <w:i/>
-        </w:rPr>
-        <w:t>”.</w:t>
+        <w:t>Como un usuario de la nueva super aplicación, quiero poder ver el mensaje de “hola mundo!!”.</w:t>
       </w:r>
     </w:p>
     <w:p>
@@ -7245,7 +6227,7 @@
           <w:lang w:val="es-MX"/>
         </w:rPr>
       </w:pPr>
-      <w:bookmarkStart w:id="30" w:name="_Toc359277254"/>
+      <w:bookmarkStart w:id="30" w:name="_Toc362542194"/>
       <w:r>
         <w:rPr>
           <w:lang w:val="es-MX"/>
@@ -7267,56 +6249,24 @@
           <w:lang w:val="es-MX"/>
         </w:rPr>
       </w:pPr>
-      <w:bookmarkStart w:id="31" w:name="_Toc359277255"/>
-      <w:r>
-        <w:rPr>
-          <w:lang w:val="es-MX"/>
-        </w:rPr>
-        <w:t xml:space="preserve">Crear el proyecto usando </w:t>
-      </w:r>
-      <w:proofErr w:type="spellStart"/>
-      <w:r>
-        <w:rPr>
-          <w:lang w:val="es-MX"/>
-        </w:rPr>
-        <w:t>Maven</w:t>
+      <w:bookmarkStart w:id="31" w:name="_Toc362542195"/>
+      <w:r>
+        <w:rPr>
+          <w:lang w:val="es-MX"/>
+        </w:rPr>
+        <w:t>Crear el proyecto usando Maven</w:t>
       </w:r>
       <w:bookmarkEnd w:id="31"/>
-      <w:proofErr w:type="spellEnd"/>
-    </w:p>
-    <w:p>
-      <w:r>
-        <w:t xml:space="preserve">Necesitamos crear un nuevo proyecto </w:t>
-      </w:r>
-      <w:proofErr w:type="spellStart"/>
-      <w:r>
-        <w:t>Maven</w:t>
-      </w:r>
-      <w:proofErr w:type="spellEnd"/>
-      <w:r>
-        <w:t xml:space="preserve">, utilizando el </w:t>
-      </w:r>
-      <w:proofErr w:type="spellStart"/>
-      <w:r>
-        <w:t>archetype</w:t>
-      </w:r>
-      <w:proofErr w:type="spellEnd"/>
-      <w:r>
-        <w:t xml:space="preserve"> “</w:t>
+    </w:p>
+    <w:p>
+      <w:r>
+        <w:t>Necesitamos crear un nuevo proyecto Maven, utilizando el archetype “</w:t>
       </w:r>
       <w:r>
         <w:t>struts2-archetype-blank</w:t>
       </w:r>
       <w:r>
-        <w:t xml:space="preserve">”, si por alguna razón no sale como resultado del filtro, agreguemos el catalogo remoto de </w:t>
-      </w:r>
-      <w:proofErr w:type="spellStart"/>
-      <w:r>
-        <w:t>archetypes</w:t>
-      </w:r>
-      <w:proofErr w:type="spellEnd"/>
-      <w:r>
-        <w:t>.</w:t>
+        <w:t>”, si por alguna razón no sale como resultado del filtro, agreguemos el catalogo remoto de archetypes.</w:t>
       </w:r>
     </w:p>
     <w:p>
@@ -7334,14 +6284,12 @@
         </w:rPr>
         <w:t xml:space="preserve">Nota: </w:t>
       </w:r>
-      <w:proofErr w:type="spellStart"/>
       <w:r>
         <w:rPr>
           <w:rStyle w:val="notaCar"/>
         </w:rPr>
-        <w:t>Sientete</w:t>
-      </w:r>
-      <w:proofErr w:type="spellEnd"/>
+        <w:t>Siéntete</w:t>
+      </w:r>
       <w:r>
         <w:rPr>
           <w:rStyle w:val="notaCar"/>
@@ -7354,56 +6302,12 @@
           <w:i/>
           <w:color w:val="0070C0"/>
         </w:rPr>
-        <w:t xml:space="preserve"> utilizar el grupo, </w:t>
-      </w:r>
-      <w:proofErr w:type="spellStart"/>
-      <w:r>
-        <w:rPr>
-          <w:b/>
-          <w:i/>
-          <w:color w:val="0070C0"/>
-        </w:rPr>
-        <w:t>artifacId</w:t>
-      </w:r>
-      <w:proofErr w:type="spellEnd"/>
-      <w:r>
-        <w:rPr>
-          <w:b/>
-          <w:i/>
-          <w:color w:val="0070C0"/>
-        </w:rPr>
-        <w:t xml:space="preserve">, versión y </w:t>
-      </w:r>
-      <w:proofErr w:type="spellStart"/>
-      <w:r>
-        <w:rPr>
-          <w:b/>
-          <w:i/>
-          <w:color w:val="0070C0"/>
-        </w:rPr>
-        <w:t>package</w:t>
-      </w:r>
-      <w:proofErr w:type="spellEnd"/>
-      <w:r>
-        <w:rPr>
-          <w:b/>
-          <w:i/>
-          <w:color w:val="0070C0"/>
-        </w:rPr>
-        <w:t xml:space="preserve"> a tu gusto.</w:t>
-      </w:r>
-    </w:p>
-    <w:p>
-      <w:r>
-        <w:t xml:space="preserve">Ya que tenemos el proyecto de </w:t>
-      </w:r>
-      <w:proofErr w:type="spellStart"/>
-      <w:r>
-        <w:t>Maven</w:t>
-      </w:r>
-      <w:proofErr w:type="spellEnd"/>
-      <w:r>
-        <w:t xml:space="preserve"> listo sigamos adelante.</w:t>
+        <w:t xml:space="preserve"> utilizar el grupo, artifacId, versión y package a tu gusto.</w:t>
+      </w:r>
+    </w:p>
+    <w:p>
+      <w:r>
+        <w:t>Ya que tenemos el proyecto de Maven listo sigamos adelante.</w:t>
       </w:r>
     </w:p>
     <w:p>
@@ -7445,7 +6349,7 @@
                                 </pic:cNvPicPr>
                               </pic:nvPicPr>
                               <pic:blipFill>
-                                <a:blip r:embed="rId20" cstate="print"/>
+                                <a:blip r:embed="rId21" cstate="print"/>
                                 <a:srcRect/>
                                 <a:stretch>
                                   <a:fillRect/>
@@ -7513,7 +6417,7 @@
           <w:lang w:val="es-MX"/>
         </w:rPr>
       </w:pPr>
-      <w:bookmarkStart w:id="32" w:name="_Toc359277256"/>
+      <w:bookmarkStart w:id="32" w:name="_Toc362542196"/>
       <w:r>
         <w:rPr>
           <w:lang w:val="es-MX"/>
@@ -7553,21 +6457,8 @@
                     <w:pPr>
                       <w:pStyle w:val="ConsolaCodigo"/>
                     </w:pPr>
-                    <w:proofErr w:type="gramStart"/>
-                    <w:r>
-                      <w:t>package</w:t>
-                    </w:r>
-                    <w:proofErr w:type="gramEnd"/>
-                    <w:r>
-                      <w:t xml:space="preserve"> </w:t>
-                    </w:r>
-                    <w:proofErr w:type="spellStart"/>
-                    <w:r>
-                      <w:t>com.tecgurus.whattimeisit.web.actions</w:t>
-                    </w:r>
-                    <w:proofErr w:type="spellEnd"/>
-                    <w:r>
-                      <w:t>;</w:t>
+                    <w:r>
+                      <w:t>package com.tecgurus.whattimeisit.web.actions;</w:t>
                     </w:r>
                   </w:p>
                   <w:p>
@@ -7579,13 +6470,8 @@
                     <w:pPr>
                       <w:pStyle w:val="ConsolaCodigo"/>
                     </w:pPr>
-                    <w:proofErr w:type="gramStart"/>
-                    <w:r>
-                      <w:t>import</w:t>
-                    </w:r>
-                    <w:proofErr w:type="gramEnd"/>
-                    <w:r>
-                      <w:t xml:space="preserve"> com.opensymphony.xwork2.ActionSupport;</w:t>
+                    <w:r>
+                      <w:t>import com.opensymphony.xwork2.ActionSupport;</w:t>
                     </w:r>
                   </w:p>
                   <w:p>
@@ -7597,32 +6483,17 @@
                     <w:pPr>
                       <w:pStyle w:val="ConsolaCodigo"/>
                     </w:pPr>
-                    <w:proofErr w:type="gramStart"/>
-                    <w:r>
-                      <w:t>public</w:t>
-                    </w:r>
-                    <w:proofErr w:type="gramEnd"/>
-                    <w:r>
-                      <w:t xml:space="preserve"> class </w:t>
-                    </w:r>
-                    <w:proofErr w:type="spellStart"/>
+                    <w:r>
+                      <w:t xml:space="preserve">public class </w:t>
+                    </w:r>
                     <w:r>
                       <w:rPr>
                         <w:u w:val="single"/>
                       </w:rPr>
                       <w:t>HolaMundoAction</w:t>
                     </w:r>
-                    <w:proofErr w:type="spellEnd"/>
-                    <w:r>
-                      <w:t xml:space="preserve"> extends </w:t>
-                    </w:r>
-                    <w:proofErr w:type="spellStart"/>
-                    <w:r>
-                      <w:t>ActionSupport</w:t>
-                    </w:r>
-                    <w:proofErr w:type="spellEnd"/>
-                    <w:r>
-                      <w:t xml:space="preserve"> {</w:t>
+                    <w:r>
+                      <w:t xml:space="preserve"> extends ActionSupport {</w:t>
                     </w:r>
                   </w:p>
                   <w:p>
@@ -7650,14 +6521,7 @@
                     </w:pPr>
                     <w:r>
                       <w:tab/>
-                    </w:r>
-                    <w:proofErr w:type="gramStart"/>
-                    <w:r>
-                      <w:t>public</w:t>
-                    </w:r>
-                    <w:proofErr w:type="gramEnd"/>
-                    <w:r>
-                      <w:t xml:space="preserve"> String execute() throws Exception {</w:t>
+                      <w:t>public String execute() throws Exception {</w:t>
                     </w:r>
                     <w:r>
                       <w:tab/>
@@ -7672,14 +6536,7 @@
                     </w:r>
                     <w:r>
                       <w:tab/>
-                    </w:r>
-                    <w:proofErr w:type="gramStart"/>
-                    <w:r>
-                      <w:t>return</w:t>
-                    </w:r>
-                    <w:proofErr w:type="gramEnd"/>
-                    <w:r>
-                      <w:t xml:space="preserve"> </w:t>
+                      <w:t xml:space="preserve">return </w:t>
                     </w:r>
                     <w:r>
                       <w:rPr>
@@ -7803,37 +6660,12 @@
                         <w:sz w:val="20"/>
                       </w:rPr>
                     </w:pPr>
-                    <w:proofErr w:type="spellStart"/>
                     <w:r>
                       <w:rPr>
                         <w:b/>
                         <w:sz w:val="20"/>
                       </w:rPr>
-                      <w:t>Tip</w:t>
-                    </w:r>
-                    <w:proofErr w:type="spellEnd"/>
-                    <w:r>
-                      <w:rPr>
-                        <w:b/>
-                        <w:sz w:val="20"/>
-                      </w:rPr>
-                      <w:t xml:space="preserve">: Hereda de la clase de </w:t>
-                    </w:r>
-                    <w:proofErr w:type="spellStart"/>
-                    <w:r>
-                      <w:rPr>
-                        <w:b/>
-                        <w:sz w:val="20"/>
-                      </w:rPr>
-                      <w:t>ActionSupport</w:t>
-                    </w:r>
-                    <w:proofErr w:type="spellEnd"/>
-                    <w:r>
-                      <w:rPr>
-                        <w:b/>
-                        <w:sz w:val="20"/>
-                      </w:rPr>
-                      <w:t>, te ahorrará más de una línea de código en futuro cercano</w:t>
+                      <w:t>Tip: Hereda de la clase de ActionSupport, te ahorrará más de una línea de código en futuro cercano</w:t>
                     </w:r>
                   </w:p>
                 </w:txbxContent>
@@ -7855,39 +6687,7 @@
                         <w:b/>
                         <w:sz w:val="20"/>
                       </w:rPr>
-                      <w:t xml:space="preserve">Nota: El método </w:t>
-                    </w:r>
-                    <w:proofErr w:type="spellStart"/>
-                    <w:r>
-                      <w:rPr>
-                        <w:b/>
-                        <w:sz w:val="20"/>
-                      </w:rPr>
-                      <w:t>execute</w:t>
-                    </w:r>
-                    <w:proofErr w:type="spellEnd"/>
-                    <w:r>
-                      <w:rPr>
-                        <w:b/>
-                        <w:sz w:val="20"/>
-                      </w:rPr>
-                      <w:t xml:space="preserve"> es el método llamado al ejecutar la acción, debe de llamarse “</w:t>
-                    </w:r>
-                    <w:proofErr w:type="spellStart"/>
-                    <w:r>
-                      <w:rPr>
-                        <w:b/>
-                        <w:sz w:val="20"/>
-                      </w:rPr>
-                      <w:t>execute</w:t>
-                    </w:r>
-                    <w:proofErr w:type="spellEnd"/>
-                    <w:r>
-                      <w:rPr>
-                        <w:b/>
-                        <w:sz w:val="20"/>
-                      </w:rPr>
-                      <w:t>”</w:t>
+                      <w:t>Nota: El método execute es el método llamado al ejecutar la acción, debe de llamarse “execute”</w:t>
                     </w:r>
                   </w:p>
                 </w:txbxContent>
@@ -7896,22 +6696,15 @@
           </v:group>
         </w:pict>
       </w:r>
-      <w:proofErr w:type="spellStart"/>
-      <w:r>
-        <w:t>Best</w:t>
-      </w:r>
-      <w:proofErr w:type="spellEnd"/>
-      <w:r>
-        <w:t xml:space="preserve"> </w:t>
-      </w:r>
-      <w:proofErr w:type="spellStart"/>
+      <w:r>
+        <w:t xml:space="preserve">Best </w:t>
+      </w:r>
       <w:r>
         <w:t>p</w:t>
       </w:r>
       <w:r>
         <w:t>ractice</w:t>
       </w:r>
-      <w:proofErr w:type="spellEnd"/>
       <w:r>
         <w:t>:</w:t>
       </w:r>
@@ -7919,23 +6712,7 @@
         <w:t xml:space="preserve"> Crear los paquetes de </w:t>
       </w:r>
       <w:r>
-        <w:t>.</w:t>
-      </w:r>
-      <w:proofErr w:type="spellStart"/>
-      <w:r>
-        <w:t>actions</w:t>
-      </w:r>
-      <w:proofErr w:type="spellEnd"/>
-      <w:r>
-        <w:t>, .</w:t>
-      </w:r>
-      <w:proofErr w:type="spellStart"/>
-      <w:r>
-        <w:t>models</w:t>
-      </w:r>
-      <w:proofErr w:type="spellEnd"/>
-      <w:r>
-        <w:t xml:space="preserve"> a nivel del paquete principa</w:t>
+        <w:t>.actions, .models a nivel del paquete principa</w:t>
       </w:r>
       <w:r>
         <w:t>l</w:t>
@@ -7943,24 +6720,14 @@
     </w:p>
     <w:p>
       <w:r>
-        <w:t xml:space="preserve">En nuestro paquete de </w:t>
-      </w:r>
-      <w:proofErr w:type="spellStart"/>
-      <w:r>
-        <w:t>actions</w:t>
-      </w:r>
-      <w:proofErr w:type="spellEnd"/>
-      <w:r>
-        <w:t xml:space="preserve"> creamos una nueva clase llamada </w:t>
-      </w:r>
-      <w:proofErr w:type="spellStart"/>
+        <w:t xml:space="preserve">En nuestro paquete de actions creamos una nueva clase llamada </w:t>
+      </w:r>
       <w:r>
         <w:t>HolaMundo</w:t>
       </w:r>
       <w:r>
         <w:t>Action</w:t>
       </w:r>
-      <w:proofErr w:type="spellEnd"/>
       <w:r>
         <w:t>.</w:t>
       </w:r>
@@ -7976,21 +6743,8 @@
       <w:pPr>
         <w:pStyle w:val="BestPractice"/>
       </w:pPr>
-      <w:proofErr w:type="spellStart"/>
-      <w:r>
-        <w:t>Best</w:t>
-      </w:r>
-      <w:proofErr w:type="spellEnd"/>
-      <w:r>
-        <w:t xml:space="preserve"> </w:t>
-      </w:r>
-      <w:proofErr w:type="spellStart"/>
-      <w:r>
-        <w:t>practice</w:t>
-      </w:r>
-      <w:proofErr w:type="spellEnd"/>
-      <w:r>
-        <w:t xml:space="preserve">: Terminar el nombre de </w:t>
+      <w:r>
+        <w:t xml:space="preserve">Best practice: Terminar el nombre de </w:t>
       </w:r>
       <w:r>
         <w:t>nuestras clases</w:t>
@@ -8002,15 +6756,7 @@
         <w:t>ó</w:t>
       </w:r>
       <w:r>
-        <w:t>n con “</w:t>
-      </w:r>
-      <w:proofErr w:type="spellStart"/>
-      <w:r>
-        <w:t>Action</w:t>
-      </w:r>
-      <w:proofErr w:type="spellEnd"/>
-      <w:r>
-        <w:t>”</w:t>
+        <w:t>n con “Action”</w:t>
       </w:r>
     </w:p>
     <w:p>
@@ -8020,7 +6766,7 @@
           <w:lang w:val="es-MX"/>
         </w:rPr>
       </w:pPr>
-      <w:bookmarkStart w:id="33" w:name="_Toc359277257"/>
+      <w:bookmarkStart w:id="33" w:name="_Toc362542197"/>
       <w:r>
         <w:rPr>
           <w:lang w:val="es-MX"/>
@@ -8031,8 +6777,8 @@
     </w:p>
     <w:p/>
     <w:sectPr>
-      <w:headerReference w:type="default" r:id="rId21"/>
-      <w:footerReference w:type="default" r:id="rId22"/>
+      <w:headerReference w:type="default" r:id="rId22"/>
+      <w:footerReference w:type="default" r:id="rId23"/>
       <w:pgSz w:w="12240" w:h="15840" w:code="1"/>
       <w:pgMar w:top="1418" w:right="1418" w:bottom="1418" w:left="1418" w:header="709" w:footer="709" w:gutter="0"/>
       <w:cols w:space="720"/>
@@ -8089,7 +6835,7 @@
             <w:rPr>
               <w:noProof/>
             </w:rPr>
-            <w:t>16</w:t>
+            <w:t>2</w:t>
           </w:r>
         </w:fldSimple>
       </w:p>
@@ -8118,7 +6864,6 @@
         <w:text/>
       </w:sdtPr>
       <w:sdtContent>
-        <w:proofErr w:type="spellStart"/>
         <w:r>
           <w:rPr>
             <w:color w:val="7F7F7F" w:themeColor="background1" w:themeShade="7F"/>
@@ -8126,7 +6871,6 @@
           </w:rPr>
           <w:t>TecGurus</w:t>
         </w:r>
-        <w:proofErr w:type="spellEnd"/>
       </w:sdtContent>
     </w:sdt>
     <w:r>
@@ -8176,23 +6920,13 @@
         <w:text/>
       </w:sdtPr>
       <w:sdtContent>
-        <w:proofErr w:type="spellStart"/>
         <w:r>
           <w:rPr>
             <w:color w:val="7F7F7F" w:themeColor="background1" w:themeShade="7F"/>
             <w:sz w:val="20"/>
             <w:lang w:val="en-US"/>
           </w:rPr>
-          <w:t>Giovanny</w:t>
-        </w:r>
-        <w:proofErr w:type="spellEnd"/>
-        <w:r>
-          <w:rPr>
-            <w:color w:val="7F7F7F" w:themeColor="background1" w:themeShade="7F"/>
-            <w:sz w:val="20"/>
-            <w:lang w:val="en-US"/>
-          </w:rPr>
-          <w:t xml:space="preserve"> Rodriguez Aguilar</w:t>
+          <w:t>Giovanny Rodriguez Aguilar</w:t>
         </w:r>
       </w:sdtContent>
     </w:sdt>
@@ -8258,31 +6992,7 @@
         <w:footnoteRef/>
       </w:r>
       <w:r>
-        <w:t xml:space="preserve"> “</w:t>
-      </w:r>
-      <w:proofErr w:type="spellStart"/>
-      <w:r>
-        <w:t>pom-root</w:t>
-      </w:r>
-      <w:proofErr w:type="spellEnd"/>
-      <w:r>
-        <w:t xml:space="preserve">” es el </w:t>
-      </w:r>
-      <w:proofErr w:type="spellStart"/>
-      <w:r>
-        <w:t>archetype</w:t>
-      </w:r>
-      <w:proofErr w:type="spellEnd"/>
-      <w:r>
-        <w:t xml:space="preserve"> de base usado para la creación de un proyecto modular, puede ser sustituido por cualquier </w:t>
-      </w:r>
-      <w:proofErr w:type="spellStart"/>
-      <w:r>
-        <w:t>archetype</w:t>
-      </w:r>
-      <w:proofErr w:type="spellEnd"/>
-      <w:r>
-        <w:t xml:space="preserve"> deseado.</w:t>
+        <w:t xml:space="preserve"> “pom-root” es el archetype de base usado para la creación de un proyecto modular, puede ser sustituido por cualquier archetype deseado.</w:t>
       </w:r>
     </w:p>
   </w:footnote>
@@ -8301,55 +7011,7 @@
         <w:footnoteRef/>
       </w:r>
       <w:r>
-        <w:t xml:space="preserve"> Un </w:t>
-      </w:r>
-      <w:proofErr w:type="spellStart"/>
-      <w:r>
-        <w:t>remote</w:t>
-      </w:r>
-      <w:proofErr w:type="spellEnd"/>
-      <w:r>
-        <w:t xml:space="preserve"> </w:t>
-      </w:r>
-      <w:proofErr w:type="spellStart"/>
-      <w:r>
-        <w:t>catalog</w:t>
-      </w:r>
-      <w:proofErr w:type="spellEnd"/>
-      <w:r>
-        <w:t xml:space="preserve">, es un archivo XML con las descripciones de </w:t>
-      </w:r>
-      <w:proofErr w:type="spellStart"/>
-      <w:r>
-        <w:t>archetypes</w:t>
-      </w:r>
-      <w:proofErr w:type="spellEnd"/>
-      <w:r>
-        <w:t xml:space="preserve"> usados por </w:t>
-      </w:r>
-      <w:proofErr w:type="spellStart"/>
-      <w:r>
-        <w:t>maven</w:t>
-      </w:r>
-      <w:proofErr w:type="spellEnd"/>
-      <w:r>
-        <w:t xml:space="preserve">, el </w:t>
-      </w:r>
-      <w:proofErr w:type="spellStart"/>
-      <w:r>
-        <w:t>remote</w:t>
-      </w:r>
-      <w:proofErr w:type="spellEnd"/>
-      <w:r>
-        <w:t xml:space="preserve"> </w:t>
-      </w:r>
-      <w:proofErr w:type="spellStart"/>
-      <w:r>
-        <w:t>catalog</w:t>
-      </w:r>
-      <w:proofErr w:type="spellEnd"/>
-      <w:r>
-        <w:t xml:space="preserve"> por excelencia es </w:t>
+        <w:t xml:space="preserve"> Un remote catalog, es un archivo XML con las descripciones de archetypes usados por maven, el remote catalog por excelencia es </w:t>
       </w:r>
       <w:r>
         <w:rPr>
@@ -8398,21 +7060,7 @@
           <w:rPr>
             <w:color w:val="808080" w:themeColor="text1" w:themeTint="7F"/>
           </w:rPr>
-          <w:t xml:space="preserve">Java </w:t>
-        </w:r>
-        <w:proofErr w:type="spellStart"/>
-        <w:r>
-          <w:rPr>
-            <w:color w:val="808080" w:themeColor="text1" w:themeTint="7F"/>
-          </w:rPr>
-          <w:t>Frameworks</w:t>
-        </w:r>
-        <w:proofErr w:type="spellEnd"/>
-        <w:r>
-          <w:rPr>
-            <w:color w:val="808080" w:themeColor="text1" w:themeTint="7F"/>
-          </w:rPr>
-          <w:t xml:space="preserve"> EE</w:t>
+          <w:t>Java Frameworks EE</w:t>
         </w:r>
       </w:p>
     </w:sdtContent>
@@ -8797,11 +7445,100 @@
       </w:rPr>
     </w:lvl>
   </w:abstractNum>
+  <w:abstractNum w:abstractNumId="2">
+    <w:nsid w:val="5DFF4EED"/>
+    <w:multiLevelType w:val="hybridMultilevel"/>
+    <w:tmpl w:val="2B3E52C0"/>
+    <w:lvl w:ilvl="0" w:tplc="0409000F">
+      <w:start w:val="1"/>
+      <w:numFmt w:val="decimal"/>
+      <w:lvlText w:val="%1."/>
+      <w:lvlJc w:val="left"/>
+      <w:pPr>
+        <w:ind w:left="720" w:hanging="360"/>
+      </w:pPr>
+    </w:lvl>
+    <w:lvl w:ilvl="1" w:tplc="04090019" w:tentative="1">
+      <w:start w:val="1"/>
+      <w:numFmt w:val="lowerLetter"/>
+      <w:lvlText w:val="%2."/>
+      <w:lvlJc w:val="left"/>
+      <w:pPr>
+        <w:ind w:left="1440" w:hanging="360"/>
+      </w:pPr>
+    </w:lvl>
+    <w:lvl w:ilvl="2" w:tplc="0409001B" w:tentative="1">
+      <w:start w:val="1"/>
+      <w:numFmt w:val="lowerRoman"/>
+      <w:lvlText w:val="%3."/>
+      <w:lvlJc w:val="right"/>
+      <w:pPr>
+        <w:ind w:left="2160" w:hanging="180"/>
+      </w:pPr>
+    </w:lvl>
+    <w:lvl w:ilvl="3" w:tplc="0409000F" w:tentative="1">
+      <w:start w:val="1"/>
+      <w:numFmt w:val="decimal"/>
+      <w:lvlText w:val="%4."/>
+      <w:lvlJc w:val="left"/>
+      <w:pPr>
+        <w:ind w:left="2880" w:hanging="360"/>
+      </w:pPr>
+    </w:lvl>
+    <w:lvl w:ilvl="4" w:tplc="04090019" w:tentative="1">
+      <w:start w:val="1"/>
+      <w:numFmt w:val="lowerLetter"/>
+      <w:lvlText w:val="%5."/>
+      <w:lvlJc w:val="left"/>
+      <w:pPr>
+        <w:ind w:left="3600" w:hanging="360"/>
+      </w:pPr>
+    </w:lvl>
+    <w:lvl w:ilvl="5" w:tplc="0409001B" w:tentative="1">
+      <w:start w:val="1"/>
+      <w:numFmt w:val="lowerRoman"/>
+      <w:lvlText w:val="%6."/>
+      <w:lvlJc w:val="right"/>
+      <w:pPr>
+        <w:ind w:left="4320" w:hanging="180"/>
+      </w:pPr>
+    </w:lvl>
+    <w:lvl w:ilvl="6" w:tplc="0409000F" w:tentative="1">
+      <w:start w:val="1"/>
+      <w:numFmt w:val="decimal"/>
+      <w:lvlText w:val="%7."/>
+      <w:lvlJc w:val="left"/>
+      <w:pPr>
+        <w:ind w:left="5040" w:hanging="360"/>
+      </w:pPr>
+    </w:lvl>
+    <w:lvl w:ilvl="7" w:tplc="04090019" w:tentative="1">
+      <w:start w:val="1"/>
+      <w:numFmt w:val="lowerLetter"/>
+      <w:lvlText w:val="%8."/>
+      <w:lvlJc w:val="left"/>
+      <w:pPr>
+        <w:ind w:left="5760" w:hanging="360"/>
+      </w:pPr>
+    </w:lvl>
+    <w:lvl w:ilvl="8" w:tplc="0409001B" w:tentative="1">
+      <w:start w:val="1"/>
+      <w:numFmt w:val="lowerRoman"/>
+      <w:lvlText w:val="%9."/>
+      <w:lvlJc w:val="right"/>
+      <w:pPr>
+        <w:ind w:left="6480" w:hanging="180"/>
+      </w:pPr>
+    </w:lvl>
+  </w:abstractNum>
   <w:num w:numId="1">
     <w:abstractNumId w:val="1"/>
   </w:num>
   <w:num w:numId="2">
     <w:abstractNumId w:val="0"/>
+  </w:num>
+  <w:num w:numId="3">
+    <w:abstractNumId w:val="2"/>
   </w:num>
 </w:numbering>
 </file>
@@ -9514,43 +8251,23 @@
       <w:color w:val="E36C0A" w:themeColor="accent6" w:themeShade="BF"/>
     </w:rPr>
   </w:style>
+  <w:style w:type="paragraph" w:styleId="Prrafodelista">
+    <w:name w:val="List Paragraph"/>
+    <w:basedOn w:val="Normal"/>
+    <w:uiPriority w:val="34"/>
+    <w:qFormat/>
+    <w:rsid w:val="002119B5"/>
+    <w:pPr>
+      <w:ind w:left="720"/>
+      <w:contextualSpacing/>
+    </w:pPr>
+  </w:style>
 </w:styles>
 </file>
 
 <file path=word/glossary/document.xml><?xml version="1.0" encoding="utf-8"?>
 <w:glossaryDocument xmlns:ve="http://schemas.openxmlformats.org/markup-compatibility/2006" xmlns:o="urn:schemas-microsoft-com:office:office" xmlns:r="http://schemas.openxmlformats.org/officeDocument/2006/relationships" xmlns:m="http://schemas.openxmlformats.org/officeDocument/2006/math" xmlns:v="urn:schemas-microsoft-com:vml" xmlns:wp="http://schemas.openxmlformats.org/drawingml/2006/wordprocessingDrawing" xmlns:w10="urn:schemas-microsoft-com:office:word" xmlns:w="http://schemas.openxmlformats.org/wordprocessingml/2006/main" xmlns:wne="http://schemas.microsoft.com/office/word/2006/wordml">
   <w:docParts>
-    <w:docPart>
-      <w:docPartPr>
-        <w:name w:val="BB21F65B17CA489A90B1E4E935A51020"/>
-        <w:category>
-          <w:name w:val="General"/>
-          <w:gallery w:val="placeholder"/>
-        </w:category>
-        <w:types>
-          <w:type w:val="bbPlcHdr"/>
-        </w:types>
-        <w:behaviors>
-          <w:behavior w:val="content"/>
-        </w:behaviors>
-        <w:guid w:val="{1D3AA655-CB5C-452B-8CA3-815720B78FEC}"/>
-      </w:docPartPr>
-      <w:docPartBody>
-        <w:p>
-          <w:pPr>
-            <w:pStyle w:val="BB21F65B17CA489A90B1E4E935A51020"/>
-          </w:pPr>
-          <w:r>
-            <w:rPr>
-              <w:rFonts w:asciiTheme="majorHAnsi" w:eastAsiaTheme="majorEastAsia" w:hAnsiTheme="majorHAnsi" w:cstheme="majorBidi"/>
-              <w:caps/>
-              <w:lang w:val="es-ES"/>
-            </w:rPr>
-            <w:t>[Escribir el nombre de la compañía]</w:t>
-          </w:r>
-        </w:p>
-      </w:docPartBody>
-    </w:docPart>
     <w:docPart>
       <w:docPartPr>
         <w:name w:val="98D34FA1F06042869F596751C21BDAF7"/>
@@ -9745,19 +8462,19 @@
     <w:pitch w:val="variable"/>
     <w:sig w:usb0="E0002AFF" w:usb1="C0007843" w:usb2="00000009" w:usb3="00000000" w:csb0="000001FF" w:csb1="00000000"/>
   </w:font>
+  <w:font w:name="Times New Roman">
+    <w:panose1 w:val="02020603050405020304"/>
+    <w:charset w:val="00"/>
+    <w:family w:val="roman"/>
+    <w:pitch w:val="variable"/>
+    <w:sig w:usb0="E0002AFF" w:usb1="C0007843" w:usb2="00000009" w:usb3="00000000" w:csb0="000001FF" w:csb1="00000000"/>
+  </w:font>
   <w:font w:name="Calibri">
     <w:panose1 w:val="020F0502020204030204"/>
     <w:charset w:val="00"/>
     <w:family w:val="swiss"/>
     <w:pitch w:val="variable"/>
     <w:sig w:usb0="E00002FF" w:usb1="4000ACFF" w:usb2="00000001" w:usb3="00000000" w:csb0="0000019F" w:csb1="00000000"/>
-  </w:font>
-  <w:font w:name="Times New Roman">
-    <w:panose1 w:val="02020603050405020304"/>
-    <w:charset w:val="00"/>
-    <w:family w:val="roman"/>
-    <w:pitch w:val="variable"/>
-    <w:sig w:usb0="E0002AFF" w:usb1="C0007843" w:usb2="00000009" w:usb3="00000000" w:csb0="000001FF" w:csb1="00000000"/>
   </w:font>
   <w:font w:name="Cambria">
     <w:panose1 w:val="02040503050406030204"/>
@@ -9804,6 +8521,7 @@
     <w:rsid w:val="00142865"/>
     <w:rsid w:val="00293BEC"/>
     <w:rsid w:val="00487F80"/>
+    <w:rsid w:val="005C2D79"/>
     <w:rsid w:val="00747BBC"/>
     <w:rsid w:val="00AF7336"/>
   </w:rsids>
@@ -10420,7 +9138,7 @@
 
 <file path=customXml/item1.xml><?xml version="1.0" encoding="utf-8"?>
 <CoverPageProperties xmlns="http://schemas.microsoft.com/office/2006/coverPageProps">
-  <PublishDate>Junio 2013</PublishDate>
+  <PublishDate>Julio 2013</PublishDate>
   <Abstract>Este documento es destinado como apuntes de apoyo y ejercicios para los alumnos del curso Java Frameworks EE.</Abstract>
   <CompanyAddress/>
   <CompanyPhone/>
@@ -10442,7 +9160,7 @@
 </file>
 
 <file path=customXml/itemProps2.xml><?xml version="1.0" encoding="utf-8"?>
-<ds:datastoreItem xmlns:ds="http://schemas.openxmlformats.org/officeDocument/2006/customXml" ds:itemID="{6086702A-AB54-4021-8C38-704DF0348B66}">
+<ds:datastoreItem xmlns:ds="http://schemas.openxmlformats.org/officeDocument/2006/customXml" ds:itemID="{F6A3D4E1-B116-48FB-BA9E-2D8F5CB7FA5A}">
   <ds:schemaRefs>
     <ds:schemaRef ds:uri="http://schemas.openxmlformats.org/officeDocument/2006/bibliography"/>
   </ds:schemaRefs>

</xml_diff>